<commit_message>
Instantiation with a static factory method
</commit_message>
<xml_diff>
--- a/Part III. Core Technologies.docx
+++ b/Part III. Core Technologies.docx
@@ -169,7 +169,7 @@
     <w:p>
       <w:pPr>
         <w:rPr>
-          <w:rFonts w:ascii="微软雅黑" w:eastAsia="微软雅黑" w:hAnsi="微软雅黑" w:hint="eastAsia"/>
+          <w:rFonts w:ascii="微软雅黑" w:eastAsia="微软雅黑" w:hAnsi="微软雅黑"/>
         </w:rPr>
       </w:pPr>
       <w:hyperlink r:id="rId5" w:tgtFrame="_top" w:history="1">
@@ -824,7 +824,7 @@
       <w:pPr>
         <w:pStyle w:val="a3"/>
         <w:rPr>
-          <w:rFonts w:ascii="Helvetica" w:hAnsi="Helvetica" w:cs="Helvetica" w:hint="eastAsia"/>
+          <w:rFonts w:ascii="Helvetica" w:hAnsi="Helvetica" w:cs="Helvetica"/>
           <w:color w:val="000000"/>
         </w:rPr>
       </w:pPr>
@@ -2138,13 +2138,7 @@
         <w:t>&lt;/beans&gt;</w:t>
       </w:r>
     </w:p>
-    <w:p>
-      <w:pPr>
-        <w:rPr>
-          <w:rFonts w:hint="eastAsia"/>
-        </w:rPr>
-      </w:pPr>
-    </w:p>
+    <w:p/>
     <w:p>
       <w:pPr>
         <w:pStyle w:val="3"/>
@@ -2213,15 +2207,7 @@
           <w:color w:val="333333"/>
           <w:szCs w:val="21"/>
         </w:rPr>
-        <w:t xml:space="preserve"> contain</w:t>
-      </w:r>
-      <w:r>
-        <w:rPr>
-          <w:rFonts w:ascii="微软雅黑" w:eastAsia="微软雅黑" w:hAnsi="微软雅黑" w:cs="Helvetica"/>
-          <w:color w:val="333333"/>
-          <w:szCs w:val="21"/>
-        </w:rPr>
-        <w:t>er</w:t>
+        <w:t xml:space="preserve"> container</w:t>
       </w:r>
       <w:r>
         <w:rPr>
@@ -4156,13 +4142,7 @@
         <w:t>&lt;/beans&gt;</w:t>
       </w:r>
     </w:p>
-    <w:p>
-      <w:pPr>
-        <w:rPr>
-          <w:rFonts w:hint="eastAsia"/>
-        </w:rPr>
-      </w:pPr>
-    </w:p>
+    <w:p/>
     <w:p>
       <w:pPr>
         <w:pStyle w:val="3"/>
@@ -4172,7 +4152,7 @@
         </w:numPr>
         <w:spacing w:before="600" w:after="150"/>
         <w:rPr>
-          <w:rFonts w:ascii="Helvetica" w:hAnsi="Helvetica" w:cs="Helvetica" w:hint="eastAsia"/>
+          <w:rFonts w:ascii="Helvetica" w:hAnsi="Helvetica" w:cs="Helvetica"/>
           <w:color w:val="000000"/>
           <w:sz w:val="30"/>
           <w:szCs w:val="30"/>
@@ -4192,83 +4172,75 @@
     <w:p>
       <w:pPr>
         <w:rPr>
+          <w:rFonts w:ascii="微软雅黑" w:eastAsia="微软雅黑" w:hAnsi="微软雅黑"/>
+        </w:rPr>
+      </w:pPr>
+      <w:r>
+        <w:rPr>
           <w:rFonts w:ascii="微软雅黑" w:eastAsia="微软雅黑" w:hAnsi="微软雅黑" w:hint="eastAsia"/>
         </w:rPr>
-      </w:pPr>
+        <w:t>当你</w:t>
+      </w:r>
+      <w:r>
+        <w:rPr>
+          <w:rFonts w:ascii="微软雅黑" w:eastAsia="微软雅黑" w:hAnsi="微软雅黑"/>
+        </w:rPr>
+        <w:t>拿到</w:t>
+      </w:r>
+      <w:proofErr w:type="spellStart"/>
+      <w:r>
+        <w:rPr>
+          <w:rFonts w:ascii="微软雅黑" w:eastAsia="微软雅黑" w:hAnsi="微软雅黑"/>
+        </w:rPr>
+        <w:t>ApplicationContext</w:t>
+      </w:r>
+      <w:proofErr w:type="spellEnd"/>
+      <w:r>
+        <w:rPr>
+          <w:rFonts w:ascii="微软雅黑" w:eastAsia="微软雅黑" w:hAnsi="微软雅黑"/>
+        </w:rPr>
+        <w:t xml:space="preserve">后，可以通过下面方法T </w:t>
+      </w:r>
+      <w:proofErr w:type="spellStart"/>
+      <w:r>
+        <w:rPr>
+          <w:rFonts w:ascii="微软雅黑" w:eastAsia="微软雅黑" w:hAnsi="微软雅黑"/>
+        </w:rPr>
+        <w:t>getBean</w:t>
+      </w:r>
+      <w:proofErr w:type="spellEnd"/>
+      <w:r>
+        <w:rPr>
+          <w:rFonts w:ascii="微软雅黑" w:eastAsia="微软雅黑" w:hAnsi="微软雅黑"/>
+        </w:rPr>
+        <w:t xml:space="preserve">(String name, Class&lt;T&gt; </w:t>
+      </w:r>
+      <w:proofErr w:type="spellStart"/>
+      <w:r>
+        <w:rPr>
+          <w:rFonts w:ascii="微软雅黑" w:eastAsia="微软雅黑" w:hAnsi="微软雅黑"/>
+        </w:rPr>
+        <w:t>requiredType</w:t>
+      </w:r>
+      <w:proofErr w:type="spellEnd"/>
+      <w:r>
+        <w:rPr>
+          <w:rFonts w:ascii="微软雅黑" w:eastAsia="微软雅黑" w:hAnsi="微软雅黑"/>
+        </w:rPr>
+        <w:t>)</w:t>
+      </w:r>
       <w:r>
         <w:rPr>
           <w:rFonts w:ascii="微软雅黑" w:eastAsia="微软雅黑" w:hAnsi="微软雅黑" w:hint="eastAsia"/>
         </w:rPr>
-        <w:t>当你</w:t>
+        <w:t>，检索</w:t>
       </w:r>
       <w:r>
         <w:rPr>
           <w:rFonts w:ascii="微软雅黑" w:eastAsia="微软雅黑" w:hAnsi="微软雅黑"/>
         </w:rPr>
-        <w:t>拿到</w:t>
-      </w:r>
-      <w:proofErr w:type="spellStart"/>
-      <w:r>
-        <w:rPr>
-          <w:rFonts w:ascii="微软雅黑" w:eastAsia="微软雅黑" w:hAnsi="微软雅黑"/>
-        </w:rPr>
-        <w:t>ApplicationContext</w:t>
-      </w:r>
-      <w:proofErr w:type="spellEnd"/>
-      <w:r>
-        <w:rPr>
-          <w:rFonts w:ascii="微软雅黑" w:eastAsia="微软雅黑" w:hAnsi="微软雅黑"/>
-        </w:rPr>
-        <w:t>后，可以通过下面方法</w:t>
-      </w:r>
-      <w:r>
-        <w:rPr>
-          <w:rFonts w:ascii="微软雅黑" w:eastAsia="微软雅黑" w:hAnsi="微软雅黑"/>
-        </w:rPr>
-        <w:t xml:space="preserve">T </w:t>
-      </w:r>
-      <w:proofErr w:type="spellStart"/>
-      <w:r>
-        <w:rPr>
-          <w:rFonts w:ascii="微软雅黑" w:eastAsia="微软雅黑" w:hAnsi="微软雅黑"/>
-        </w:rPr>
-        <w:t>getBean</w:t>
-      </w:r>
-      <w:proofErr w:type="spellEnd"/>
-      <w:r>
-        <w:rPr>
-          <w:rFonts w:ascii="微软雅黑" w:eastAsia="微软雅黑" w:hAnsi="微软雅黑"/>
-        </w:rPr>
-        <w:t xml:space="preserve">(String name, Class&lt;T&gt; </w:t>
-      </w:r>
-      <w:proofErr w:type="spellStart"/>
-      <w:r>
-        <w:rPr>
-          <w:rFonts w:ascii="微软雅黑" w:eastAsia="微软雅黑" w:hAnsi="微软雅黑"/>
-        </w:rPr>
-        <w:t>requiredType</w:t>
-      </w:r>
-      <w:proofErr w:type="spellEnd"/>
-      <w:r>
-        <w:rPr>
-          <w:rFonts w:ascii="微软雅黑" w:eastAsia="微软雅黑" w:hAnsi="微软雅黑"/>
-        </w:rPr>
-        <w:t>)</w:t>
-      </w:r>
-      <w:r>
-        <w:rPr>
-          <w:rFonts w:ascii="微软雅黑" w:eastAsia="微软雅黑" w:hAnsi="微软雅黑" w:hint="eastAsia"/>
-        </w:rPr>
-        <w:t>，检索</w:t>
-      </w:r>
-      <w:r>
-        <w:rPr>
-          <w:rFonts w:ascii="微软雅黑" w:eastAsia="微软雅黑" w:hAnsi="微软雅黑"/>
-        </w:rPr>
         <w:t>到实体Bean类</w:t>
       </w:r>
-      <w:bookmarkStart w:id="0" w:name="_GoBack"/>
-      <w:bookmarkEnd w:id="0"/>
     </w:p>
     <w:p>
       <w:pPr>
@@ -4774,13 +4746,7 @@
         <w:t>);</w:t>
       </w:r>
     </w:p>
-    <w:p>
-      <w:pPr>
-        <w:rPr>
-          <w:rFonts w:hint="eastAsia"/>
-        </w:rPr>
-      </w:pPr>
-    </w:p>
+    <w:p/>
     <w:p>
       <w:pPr>
         <w:pStyle w:val="2"/>
@@ -4825,23 +4791,1568 @@
     </w:p>
     <w:p>
       <w:pPr>
-        <w:pStyle w:val="2"/>
-      </w:pPr>
-    </w:p>
-    <w:p>
-      <w:pPr>
-        <w:pStyle w:val="2"/>
-      </w:pPr>
-    </w:p>
-    <w:p/>
-    <w:p>
-      <w:pPr>
-        <w:pStyle w:val="2"/>
-      </w:pPr>
-    </w:p>
-    <w:p>
-      <w:pPr>
-        <w:pStyle w:val="2"/>
+        <w:pStyle w:val="3"/>
+        <w:numPr>
+          <w:ilvl w:val="2"/>
+          <w:numId w:val="5"/>
+        </w:numPr>
+        <w:spacing w:before="600" w:after="150"/>
+        <w:rPr>
+          <w:rFonts w:ascii="Helvetica" w:hAnsi="Helvetica" w:cs="Helvetica"/>
+          <w:color w:val="000000"/>
+          <w:sz w:val="30"/>
+          <w:szCs w:val="30"/>
+        </w:rPr>
+      </w:pPr>
+      <w:r>
+        <w:rPr>
+          <w:rFonts w:ascii="Helvetica" w:hAnsi="Helvetica" w:cs="Helvetica"/>
+          <w:color w:val="000000"/>
+          <w:sz w:val="30"/>
+          <w:szCs w:val="30"/>
+        </w:rPr>
+        <w:t>Naming beans</w:t>
+      </w:r>
+    </w:p>
+    <w:p>
+      <w:pPr>
+        <w:rPr>
+          <w:rFonts w:ascii="微软雅黑" w:eastAsia="微软雅黑" w:hAnsi="微软雅黑"/>
+        </w:rPr>
+      </w:pPr>
+      <w:r>
+        <w:rPr>
+          <w:rFonts w:ascii="微软雅黑" w:eastAsia="微软雅黑" w:hAnsi="微软雅黑"/>
+        </w:rPr>
+        <w:t>X</w:t>
+      </w:r>
+      <w:r>
+        <w:rPr>
+          <w:rFonts w:ascii="微软雅黑" w:eastAsia="微软雅黑" w:hAnsi="微软雅黑" w:hint="eastAsia"/>
+        </w:rPr>
+        <w:t>ml配置时</w:t>
+      </w:r>
+      <w:r>
+        <w:rPr>
+          <w:rFonts w:ascii="微软雅黑" w:eastAsia="微软雅黑" w:hAnsi="微软雅黑"/>
+        </w:rPr>
+        <w:t>，</w:t>
+      </w:r>
+      <w:r>
+        <w:rPr>
+          <w:rFonts w:ascii="微软雅黑" w:eastAsia="微软雅黑" w:hAnsi="微软雅黑" w:hint="eastAsia"/>
+        </w:rPr>
+        <w:t>id</w:t>
+      </w:r>
+      <w:r>
+        <w:rPr>
+          <w:rFonts w:ascii="微软雅黑" w:eastAsia="微软雅黑" w:hAnsi="微软雅黑"/>
+        </w:rPr>
+        <w:t>必须</w:t>
+      </w:r>
+      <w:r>
+        <w:rPr>
+          <w:rFonts w:ascii="微软雅黑" w:eastAsia="微软雅黑" w:hAnsi="微软雅黑" w:hint="eastAsia"/>
+        </w:rPr>
+        <w:t>唯一性</w:t>
+      </w:r>
+    </w:p>
+    <w:p>
+      <w:pPr>
+        <w:rPr>
+          <w:rFonts w:ascii="微软雅黑" w:eastAsia="微软雅黑" w:hAnsi="微软雅黑"/>
+        </w:rPr>
+      </w:pPr>
+      <w:r>
+        <w:rPr>
+          <w:rFonts w:ascii="微软雅黑" w:eastAsia="微软雅黑" w:hAnsi="微软雅黑" w:hint="eastAsia"/>
+        </w:rPr>
+        <w:t>在</w:t>
+      </w:r>
+      <w:r>
+        <w:rPr>
+          <w:rFonts w:ascii="微软雅黑" w:eastAsia="微软雅黑" w:hAnsi="微软雅黑"/>
+        </w:rPr>
+        <w:t>bean定义的</w:t>
+      </w:r>
+      <w:r>
+        <w:rPr>
+          <w:rFonts w:ascii="微软雅黑" w:eastAsia="微软雅黑" w:hAnsi="微软雅黑" w:hint="eastAsia"/>
+        </w:rPr>
+        <w:t>外面</w:t>
+      </w:r>
+      <w:r>
+        <w:rPr>
+          <w:rFonts w:ascii="微软雅黑" w:eastAsia="微软雅黑" w:hAnsi="微软雅黑"/>
+        </w:rPr>
+        <w:t>取别名</w:t>
+      </w:r>
+    </w:p>
+    <w:p>
+      <w:pPr>
+        <w:pStyle w:val="HTML0"/>
+        <w:pBdr>
+          <w:top w:val="single" w:sz="6" w:space="5" w:color="CCCCCC"/>
+          <w:left w:val="single" w:sz="6" w:space="8" w:color="CCCCCC"/>
+          <w:bottom w:val="single" w:sz="6" w:space="5" w:color="CCCCCC"/>
+          <w:right w:val="single" w:sz="6" w:space="8" w:color="CCCCCC"/>
+        </w:pBdr>
+        <w:shd w:val="clear" w:color="auto" w:fill="F8F8F8"/>
+        <w:rPr>
+          <w:rFonts w:ascii="Consolas" w:hAnsi="Consolas" w:cs="Consolas"/>
+          <w:color w:val="000000"/>
+          <w:sz w:val="23"/>
+          <w:szCs w:val="23"/>
+        </w:rPr>
+      </w:pPr>
+      <w:r>
+        <w:rPr>
+          <w:rStyle w:val="hl-tag"/>
+          <w:rFonts w:ascii="Consolas" w:hAnsi="Consolas" w:cs="Consolas"/>
+          <w:color w:val="3F7F7F"/>
+          <w:sz w:val="23"/>
+          <w:szCs w:val="23"/>
+        </w:rPr>
+        <w:t>&lt;alias</w:t>
+      </w:r>
+      <w:r>
+        <w:rPr>
+          <w:rFonts w:ascii="Consolas" w:hAnsi="Consolas" w:cs="Consolas"/>
+          <w:color w:val="000000"/>
+          <w:sz w:val="23"/>
+          <w:szCs w:val="23"/>
+        </w:rPr>
+        <w:t xml:space="preserve"> </w:t>
+      </w:r>
+      <w:r>
+        <w:rPr>
+          <w:rStyle w:val="hl-attribute"/>
+          <w:rFonts w:ascii="Consolas" w:hAnsi="Consolas" w:cs="Consolas"/>
+          <w:color w:val="7F007F"/>
+          <w:sz w:val="23"/>
+          <w:szCs w:val="23"/>
+        </w:rPr>
+        <w:t>name</w:t>
+      </w:r>
+      <w:r>
+        <w:rPr>
+          <w:rFonts w:ascii="Consolas" w:hAnsi="Consolas" w:cs="Consolas"/>
+          <w:color w:val="000000"/>
+          <w:sz w:val="23"/>
+          <w:szCs w:val="23"/>
+        </w:rPr>
+        <w:t>=</w:t>
+      </w:r>
+      <w:r>
+        <w:rPr>
+          <w:rStyle w:val="hl-value"/>
+          <w:rFonts w:ascii="Consolas" w:hAnsi="Consolas" w:cs="Consolas"/>
+          <w:color w:val="2A00FF"/>
+          <w:sz w:val="23"/>
+          <w:szCs w:val="23"/>
+        </w:rPr>
+        <w:t>"</w:t>
+      </w:r>
+      <w:proofErr w:type="spellStart"/>
+      <w:r>
+        <w:rPr>
+          <w:rStyle w:val="hl-value"/>
+          <w:rFonts w:ascii="Consolas" w:hAnsi="Consolas" w:cs="Consolas"/>
+          <w:color w:val="2A00FF"/>
+          <w:sz w:val="23"/>
+          <w:szCs w:val="23"/>
+        </w:rPr>
+        <w:t>fromName</w:t>
+      </w:r>
+      <w:proofErr w:type="spellEnd"/>
+      <w:r>
+        <w:rPr>
+          <w:rStyle w:val="hl-value"/>
+          <w:rFonts w:ascii="Consolas" w:hAnsi="Consolas" w:cs="Consolas"/>
+          <w:color w:val="2A00FF"/>
+          <w:sz w:val="23"/>
+          <w:szCs w:val="23"/>
+        </w:rPr>
+        <w:t>"</w:t>
+      </w:r>
+      <w:r>
+        <w:rPr>
+          <w:rFonts w:ascii="Consolas" w:hAnsi="Consolas" w:cs="Consolas"/>
+          <w:color w:val="000000"/>
+          <w:sz w:val="23"/>
+          <w:szCs w:val="23"/>
+        </w:rPr>
+        <w:t xml:space="preserve"> </w:t>
+      </w:r>
+      <w:r>
+        <w:rPr>
+          <w:rStyle w:val="hl-attribute"/>
+          <w:rFonts w:ascii="Consolas" w:hAnsi="Consolas" w:cs="Consolas"/>
+          <w:color w:val="7F007F"/>
+          <w:sz w:val="23"/>
+          <w:szCs w:val="23"/>
+        </w:rPr>
+        <w:t>alias</w:t>
+      </w:r>
+      <w:r>
+        <w:rPr>
+          <w:rFonts w:ascii="Consolas" w:hAnsi="Consolas" w:cs="Consolas"/>
+          <w:color w:val="000000"/>
+          <w:sz w:val="23"/>
+          <w:szCs w:val="23"/>
+        </w:rPr>
+        <w:t>=</w:t>
+      </w:r>
+      <w:r>
+        <w:rPr>
+          <w:rStyle w:val="hl-value"/>
+          <w:rFonts w:ascii="Consolas" w:hAnsi="Consolas" w:cs="Consolas"/>
+          <w:color w:val="2A00FF"/>
+          <w:sz w:val="23"/>
+          <w:szCs w:val="23"/>
+        </w:rPr>
+        <w:t>"</w:t>
+      </w:r>
+      <w:proofErr w:type="spellStart"/>
+      <w:r>
+        <w:rPr>
+          <w:rStyle w:val="hl-value"/>
+          <w:rFonts w:ascii="Consolas" w:hAnsi="Consolas" w:cs="Consolas"/>
+          <w:color w:val="2A00FF"/>
+          <w:sz w:val="23"/>
+          <w:szCs w:val="23"/>
+        </w:rPr>
+        <w:t>toName</w:t>
+      </w:r>
+      <w:proofErr w:type="spellEnd"/>
+      <w:r>
+        <w:rPr>
+          <w:rStyle w:val="hl-value"/>
+          <w:rFonts w:ascii="Consolas" w:hAnsi="Consolas" w:cs="Consolas"/>
+          <w:color w:val="2A00FF"/>
+          <w:sz w:val="23"/>
+          <w:szCs w:val="23"/>
+        </w:rPr>
+        <w:t>"</w:t>
+      </w:r>
+      <w:r>
+        <w:rPr>
+          <w:rStyle w:val="hl-tag"/>
+          <w:rFonts w:ascii="Consolas" w:hAnsi="Consolas" w:cs="Consolas"/>
+          <w:color w:val="3F7F7F"/>
+          <w:sz w:val="23"/>
+          <w:szCs w:val="23"/>
+        </w:rPr>
+        <w:t>/&gt;</w:t>
+      </w:r>
+    </w:p>
+    <w:p>
+      <w:pPr>
+        <w:rPr>
+          <w:rFonts w:hint="eastAsia"/>
+        </w:rPr>
+      </w:pPr>
+    </w:p>
+    <w:p>
+      <w:pPr>
+        <w:pStyle w:val="3"/>
+        <w:numPr>
+          <w:ilvl w:val="2"/>
+          <w:numId w:val="5"/>
+        </w:numPr>
+        <w:spacing w:before="600" w:after="150"/>
+        <w:rPr>
+          <w:rFonts w:ascii="Helvetica" w:hAnsi="Helvetica" w:cs="Helvetica" w:hint="eastAsia"/>
+          <w:color w:val="000000"/>
+          <w:sz w:val="30"/>
+          <w:szCs w:val="30"/>
+        </w:rPr>
+      </w:pPr>
+      <w:r>
+        <w:rPr>
+          <w:rFonts w:ascii="Helvetica" w:hAnsi="Helvetica" w:cs="Helvetica" w:hint="eastAsia"/>
+          <w:color w:val="000000"/>
+          <w:sz w:val="30"/>
+          <w:szCs w:val="30"/>
+        </w:rPr>
+        <w:t>I</w:t>
+      </w:r>
+      <w:r>
+        <w:rPr>
+          <w:rFonts w:ascii="Helvetica" w:hAnsi="Helvetica" w:cs="Helvetica"/>
+          <w:color w:val="000000"/>
+          <w:sz w:val="30"/>
+          <w:szCs w:val="30"/>
+        </w:rPr>
+        <w:t>nstantiating b</w:t>
+      </w:r>
+      <w:bookmarkStart w:id="0" w:name="_GoBack"/>
+      <w:bookmarkEnd w:id="0"/>
+      <w:r>
+        <w:rPr>
+          <w:rFonts w:ascii="Helvetica" w:hAnsi="Helvetica" w:cs="Helvetica"/>
+          <w:color w:val="000000"/>
+          <w:sz w:val="30"/>
+          <w:szCs w:val="30"/>
+        </w:rPr>
+        <w:t>eans</w:t>
+      </w:r>
+    </w:p>
+    <w:p>
+      <w:pPr>
+        <w:rPr>
+          <w:rFonts w:ascii="Helvetica" w:hAnsi="Helvetica" w:cs="Helvetica"/>
+          <w:b/>
+          <w:bCs/>
+          <w:color w:val="000000"/>
+          <w:sz w:val="30"/>
+          <w:szCs w:val="30"/>
+        </w:rPr>
+      </w:pPr>
+      <w:r>
+        <w:rPr>
+          <w:rFonts w:ascii="Helvetica" w:hAnsi="Helvetica" w:cs="Helvetica" w:hint="eastAsia"/>
+          <w:b/>
+          <w:bCs/>
+          <w:color w:val="000000"/>
+          <w:sz w:val="30"/>
+          <w:szCs w:val="30"/>
+        </w:rPr>
+        <w:t>构建</w:t>
+      </w:r>
+      <w:r>
+        <w:rPr>
+          <w:rFonts w:ascii="Helvetica" w:hAnsi="Helvetica" w:cs="Helvetica"/>
+          <w:b/>
+          <w:bCs/>
+          <w:color w:val="000000"/>
+          <w:sz w:val="30"/>
+          <w:szCs w:val="30"/>
+        </w:rPr>
+        <w:t>构造函数的</w:t>
+      </w:r>
+      <w:r>
+        <w:rPr>
+          <w:rFonts w:ascii="Helvetica" w:hAnsi="Helvetica" w:cs="Helvetica"/>
+          <w:b/>
+          <w:bCs/>
+          <w:color w:val="000000"/>
+          <w:sz w:val="30"/>
+          <w:szCs w:val="30"/>
+        </w:rPr>
+        <w:t>bean</w:t>
+      </w:r>
+    </w:p>
+    <w:p>
+      <w:pPr>
+        <w:pStyle w:val="HTML0"/>
+        <w:pBdr>
+          <w:top w:val="single" w:sz="6" w:space="5" w:color="CCCCCC"/>
+          <w:left w:val="single" w:sz="6" w:space="8" w:color="CCCCCC"/>
+          <w:bottom w:val="single" w:sz="6" w:space="5" w:color="CCCCCC"/>
+          <w:right w:val="single" w:sz="6" w:space="8" w:color="CCCCCC"/>
+        </w:pBdr>
+        <w:shd w:val="clear" w:color="auto" w:fill="F8F8F8"/>
+        <w:rPr>
+          <w:rFonts w:ascii="Consolas" w:hAnsi="Consolas" w:cs="Consolas"/>
+          <w:color w:val="000000"/>
+          <w:sz w:val="23"/>
+          <w:szCs w:val="23"/>
+        </w:rPr>
+      </w:pPr>
+      <w:r>
+        <w:rPr>
+          <w:rStyle w:val="hl-tag"/>
+          <w:rFonts w:ascii="Consolas" w:hAnsi="Consolas" w:cs="Consolas"/>
+          <w:color w:val="3F7F7F"/>
+          <w:sz w:val="23"/>
+          <w:szCs w:val="23"/>
+        </w:rPr>
+        <w:t>&lt;bean</w:t>
+      </w:r>
+      <w:r>
+        <w:rPr>
+          <w:rFonts w:ascii="Consolas" w:hAnsi="Consolas" w:cs="Consolas"/>
+          <w:color w:val="000000"/>
+          <w:sz w:val="23"/>
+          <w:szCs w:val="23"/>
+        </w:rPr>
+        <w:t xml:space="preserve"> </w:t>
+      </w:r>
+      <w:r>
+        <w:rPr>
+          <w:rStyle w:val="hl-attribute"/>
+          <w:rFonts w:ascii="Consolas" w:hAnsi="Consolas" w:cs="Consolas"/>
+          <w:color w:val="7F007F"/>
+          <w:sz w:val="23"/>
+          <w:szCs w:val="23"/>
+        </w:rPr>
+        <w:t>id</w:t>
+      </w:r>
+      <w:r>
+        <w:rPr>
+          <w:rFonts w:ascii="Consolas" w:hAnsi="Consolas" w:cs="Consolas"/>
+          <w:color w:val="000000"/>
+          <w:sz w:val="23"/>
+          <w:szCs w:val="23"/>
+        </w:rPr>
+        <w:t>=</w:t>
+      </w:r>
+      <w:r>
+        <w:rPr>
+          <w:rStyle w:val="hl-value"/>
+          <w:rFonts w:ascii="Consolas" w:hAnsi="Consolas" w:cs="Consolas"/>
+          <w:color w:val="2A00FF"/>
+          <w:sz w:val="23"/>
+          <w:szCs w:val="23"/>
+        </w:rPr>
+        <w:t>"</w:t>
+      </w:r>
+      <w:proofErr w:type="spellStart"/>
+      <w:r>
+        <w:rPr>
+          <w:rStyle w:val="hl-value"/>
+          <w:rFonts w:ascii="Consolas" w:hAnsi="Consolas" w:cs="Consolas"/>
+          <w:color w:val="2A00FF"/>
+          <w:sz w:val="23"/>
+          <w:szCs w:val="23"/>
+        </w:rPr>
+        <w:t>exampleBean</w:t>
+      </w:r>
+      <w:proofErr w:type="spellEnd"/>
+      <w:r>
+        <w:rPr>
+          <w:rStyle w:val="hl-value"/>
+          <w:rFonts w:ascii="Consolas" w:hAnsi="Consolas" w:cs="Consolas"/>
+          <w:color w:val="2A00FF"/>
+          <w:sz w:val="23"/>
+          <w:szCs w:val="23"/>
+        </w:rPr>
+        <w:t>"</w:t>
+      </w:r>
+      <w:r>
+        <w:rPr>
+          <w:rFonts w:ascii="Consolas" w:hAnsi="Consolas" w:cs="Consolas"/>
+          <w:color w:val="000000"/>
+          <w:sz w:val="23"/>
+          <w:szCs w:val="23"/>
+        </w:rPr>
+        <w:t xml:space="preserve"> </w:t>
+      </w:r>
+      <w:r>
+        <w:rPr>
+          <w:rStyle w:val="hl-attribute"/>
+          <w:rFonts w:ascii="Consolas" w:hAnsi="Consolas" w:cs="Consolas"/>
+          <w:color w:val="7F007F"/>
+          <w:sz w:val="23"/>
+          <w:szCs w:val="23"/>
+        </w:rPr>
+        <w:t>class</w:t>
+      </w:r>
+      <w:r>
+        <w:rPr>
+          <w:rFonts w:ascii="Consolas" w:hAnsi="Consolas" w:cs="Consolas"/>
+          <w:color w:val="000000"/>
+          <w:sz w:val="23"/>
+          <w:szCs w:val="23"/>
+        </w:rPr>
+        <w:t>=</w:t>
+      </w:r>
+      <w:r>
+        <w:rPr>
+          <w:rStyle w:val="hl-value"/>
+          <w:rFonts w:ascii="Consolas" w:hAnsi="Consolas" w:cs="Consolas"/>
+          <w:color w:val="2A00FF"/>
+          <w:sz w:val="23"/>
+          <w:szCs w:val="23"/>
+        </w:rPr>
+        <w:t>"</w:t>
+      </w:r>
+      <w:proofErr w:type="spellStart"/>
+      <w:r>
+        <w:rPr>
+          <w:rStyle w:val="hl-value"/>
+          <w:rFonts w:ascii="Consolas" w:hAnsi="Consolas" w:cs="Consolas"/>
+          <w:color w:val="2A00FF"/>
+          <w:sz w:val="23"/>
+          <w:szCs w:val="23"/>
+        </w:rPr>
+        <w:t>examples.ExampleBean</w:t>
+      </w:r>
+      <w:proofErr w:type="spellEnd"/>
+      <w:r>
+        <w:rPr>
+          <w:rStyle w:val="hl-value"/>
+          <w:rFonts w:ascii="Consolas" w:hAnsi="Consolas" w:cs="Consolas"/>
+          <w:color w:val="2A00FF"/>
+          <w:sz w:val="23"/>
+          <w:szCs w:val="23"/>
+        </w:rPr>
+        <w:t>"</w:t>
+      </w:r>
+      <w:r>
+        <w:rPr>
+          <w:rStyle w:val="hl-tag"/>
+          <w:rFonts w:ascii="Consolas" w:hAnsi="Consolas" w:cs="Consolas"/>
+          <w:color w:val="3F7F7F"/>
+          <w:sz w:val="23"/>
+          <w:szCs w:val="23"/>
+        </w:rPr>
+        <w:t>/&gt;</w:t>
+      </w:r>
+    </w:p>
+    <w:p>
+      <w:pPr>
+        <w:pStyle w:val="HTML0"/>
+        <w:pBdr>
+          <w:top w:val="single" w:sz="6" w:space="5" w:color="CCCCCC"/>
+          <w:left w:val="single" w:sz="6" w:space="8" w:color="CCCCCC"/>
+          <w:bottom w:val="single" w:sz="6" w:space="5" w:color="CCCCCC"/>
+          <w:right w:val="single" w:sz="6" w:space="8" w:color="CCCCCC"/>
+        </w:pBdr>
+        <w:shd w:val="clear" w:color="auto" w:fill="F8F8F8"/>
+        <w:rPr>
+          <w:rFonts w:ascii="Consolas" w:hAnsi="Consolas" w:cs="Consolas"/>
+          <w:color w:val="000000"/>
+          <w:sz w:val="23"/>
+          <w:szCs w:val="23"/>
+        </w:rPr>
+      </w:pPr>
+    </w:p>
+    <w:p>
+      <w:pPr>
+        <w:pStyle w:val="HTML0"/>
+        <w:pBdr>
+          <w:top w:val="single" w:sz="6" w:space="5" w:color="CCCCCC"/>
+          <w:left w:val="single" w:sz="6" w:space="8" w:color="CCCCCC"/>
+          <w:bottom w:val="single" w:sz="6" w:space="5" w:color="CCCCCC"/>
+          <w:right w:val="single" w:sz="6" w:space="8" w:color="CCCCCC"/>
+        </w:pBdr>
+        <w:shd w:val="clear" w:color="auto" w:fill="F8F8F8"/>
+        <w:rPr>
+          <w:rFonts w:ascii="Consolas" w:hAnsi="Consolas" w:cs="Consolas"/>
+          <w:color w:val="000000"/>
+          <w:sz w:val="23"/>
+          <w:szCs w:val="23"/>
+        </w:rPr>
+      </w:pPr>
+      <w:r>
+        <w:rPr>
+          <w:rStyle w:val="hl-tag"/>
+          <w:rFonts w:ascii="Consolas" w:hAnsi="Consolas" w:cs="Consolas"/>
+          <w:color w:val="3F7F7F"/>
+          <w:sz w:val="23"/>
+          <w:szCs w:val="23"/>
+        </w:rPr>
+        <w:t>&lt;bean</w:t>
+      </w:r>
+      <w:r>
+        <w:rPr>
+          <w:rFonts w:ascii="Consolas" w:hAnsi="Consolas" w:cs="Consolas"/>
+          <w:color w:val="000000"/>
+          <w:sz w:val="23"/>
+          <w:szCs w:val="23"/>
+        </w:rPr>
+        <w:t xml:space="preserve"> </w:t>
+      </w:r>
+      <w:r>
+        <w:rPr>
+          <w:rStyle w:val="hl-attribute"/>
+          <w:rFonts w:ascii="Consolas" w:hAnsi="Consolas" w:cs="Consolas"/>
+          <w:color w:val="7F007F"/>
+          <w:sz w:val="23"/>
+          <w:szCs w:val="23"/>
+        </w:rPr>
+        <w:t>name</w:t>
+      </w:r>
+      <w:r>
+        <w:rPr>
+          <w:rFonts w:ascii="Consolas" w:hAnsi="Consolas" w:cs="Consolas"/>
+          <w:color w:val="000000"/>
+          <w:sz w:val="23"/>
+          <w:szCs w:val="23"/>
+        </w:rPr>
+        <w:t>=</w:t>
+      </w:r>
+      <w:r>
+        <w:rPr>
+          <w:rStyle w:val="hl-value"/>
+          <w:rFonts w:ascii="Consolas" w:hAnsi="Consolas" w:cs="Consolas"/>
+          <w:color w:val="2A00FF"/>
+          <w:sz w:val="23"/>
+          <w:szCs w:val="23"/>
+        </w:rPr>
+        <w:t>"</w:t>
+      </w:r>
+      <w:proofErr w:type="spellStart"/>
+      <w:r>
+        <w:rPr>
+          <w:rStyle w:val="hl-value"/>
+          <w:rFonts w:ascii="Consolas" w:hAnsi="Consolas" w:cs="Consolas"/>
+          <w:color w:val="2A00FF"/>
+          <w:sz w:val="23"/>
+          <w:szCs w:val="23"/>
+        </w:rPr>
+        <w:t>anotherExample</w:t>
+      </w:r>
+      <w:proofErr w:type="spellEnd"/>
+      <w:r>
+        <w:rPr>
+          <w:rStyle w:val="hl-value"/>
+          <w:rFonts w:ascii="Consolas" w:hAnsi="Consolas" w:cs="Consolas"/>
+          <w:color w:val="2A00FF"/>
+          <w:sz w:val="23"/>
+          <w:szCs w:val="23"/>
+        </w:rPr>
+        <w:t>"</w:t>
+      </w:r>
+      <w:r>
+        <w:rPr>
+          <w:rFonts w:ascii="Consolas" w:hAnsi="Consolas" w:cs="Consolas"/>
+          <w:color w:val="000000"/>
+          <w:sz w:val="23"/>
+          <w:szCs w:val="23"/>
+        </w:rPr>
+        <w:t xml:space="preserve"> </w:t>
+      </w:r>
+      <w:r>
+        <w:rPr>
+          <w:rStyle w:val="hl-attribute"/>
+          <w:rFonts w:ascii="Consolas" w:hAnsi="Consolas" w:cs="Consolas"/>
+          <w:color w:val="7F007F"/>
+          <w:sz w:val="23"/>
+          <w:szCs w:val="23"/>
+        </w:rPr>
+        <w:t>class</w:t>
+      </w:r>
+      <w:r>
+        <w:rPr>
+          <w:rFonts w:ascii="Consolas" w:hAnsi="Consolas" w:cs="Consolas"/>
+          <w:color w:val="000000"/>
+          <w:sz w:val="23"/>
+          <w:szCs w:val="23"/>
+        </w:rPr>
+        <w:t>=</w:t>
+      </w:r>
+      <w:r>
+        <w:rPr>
+          <w:rStyle w:val="hl-value"/>
+          <w:rFonts w:ascii="Consolas" w:hAnsi="Consolas" w:cs="Consolas"/>
+          <w:color w:val="2A00FF"/>
+          <w:sz w:val="23"/>
+          <w:szCs w:val="23"/>
+        </w:rPr>
+        <w:t>"</w:t>
+      </w:r>
+      <w:proofErr w:type="spellStart"/>
+      <w:r>
+        <w:rPr>
+          <w:rStyle w:val="hl-value"/>
+          <w:rFonts w:ascii="Consolas" w:hAnsi="Consolas" w:cs="Consolas"/>
+          <w:color w:val="2A00FF"/>
+          <w:sz w:val="23"/>
+          <w:szCs w:val="23"/>
+        </w:rPr>
+        <w:t>examples.ExampleBeanTwo</w:t>
+      </w:r>
+      <w:proofErr w:type="spellEnd"/>
+      <w:r>
+        <w:rPr>
+          <w:rStyle w:val="hl-value"/>
+          <w:rFonts w:ascii="Consolas" w:hAnsi="Consolas" w:cs="Consolas"/>
+          <w:color w:val="2A00FF"/>
+          <w:sz w:val="23"/>
+          <w:szCs w:val="23"/>
+        </w:rPr>
+        <w:t>"</w:t>
+      </w:r>
+      <w:r>
+        <w:rPr>
+          <w:rStyle w:val="hl-tag"/>
+          <w:rFonts w:ascii="Consolas" w:hAnsi="Consolas" w:cs="Consolas"/>
+          <w:color w:val="3F7F7F"/>
+          <w:sz w:val="23"/>
+          <w:szCs w:val="23"/>
+        </w:rPr>
+        <w:t>/&gt;</w:t>
+      </w:r>
+    </w:p>
+    <w:p>
+      <w:pPr>
+        <w:rPr>
+          <w:rFonts w:ascii="Helvetica" w:hAnsi="Helvetica" w:cs="Helvetica"/>
+          <w:b/>
+          <w:bCs/>
+          <w:color w:val="000000"/>
+          <w:sz w:val="30"/>
+          <w:szCs w:val="30"/>
+        </w:rPr>
+      </w:pPr>
+      <w:r>
+        <w:rPr>
+          <w:rFonts w:ascii="Helvetica" w:hAnsi="Helvetica" w:cs="Helvetica" w:hint="eastAsia"/>
+          <w:b/>
+          <w:bCs/>
+          <w:color w:val="000000"/>
+          <w:sz w:val="30"/>
+          <w:szCs w:val="30"/>
+        </w:rPr>
+        <w:lastRenderedPageBreak/>
+        <w:t>通过</w:t>
+      </w:r>
+      <w:r>
+        <w:rPr>
+          <w:rFonts w:ascii="Helvetica" w:hAnsi="Helvetica" w:cs="Helvetica"/>
+          <w:b/>
+          <w:bCs/>
+          <w:color w:val="000000"/>
+          <w:sz w:val="30"/>
+          <w:szCs w:val="30"/>
+        </w:rPr>
+        <w:t>工作方法来构建</w:t>
+      </w:r>
+      <w:r>
+        <w:rPr>
+          <w:rFonts w:ascii="Helvetica" w:hAnsi="Helvetica" w:cs="Helvetica"/>
+          <w:b/>
+          <w:bCs/>
+          <w:color w:val="000000"/>
+          <w:sz w:val="30"/>
+          <w:szCs w:val="30"/>
+        </w:rPr>
+        <w:t>bean</w:t>
+      </w:r>
+    </w:p>
+    <w:p>
+      <w:pPr>
+        <w:pStyle w:val="HTML0"/>
+        <w:pBdr>
+          <w:top w:val="single" w:sz="6" w:space="5" w:color="CCCCCC"/>
+          <w:left w:val="single" w:sz="6" w:space="8" w:color="CCCCCC"/>
+          <w:bottom w:val="single" w:sz="6" w:space="5" w:color="CCCCCC"/>
+          <w:right w:val="single" w:sz="6" w:space="8" w:color="CCCCCC"/>
+        </w:pBdr>
+        <w:shd w:val="clear" w:color="auto" w:fill="F8F8F8"/>
+        <w:rPr>
+          <w:rFonts w:ascii="Consolas" w:hAnsi="Consolas" w:cs="Consolas"/>
+          <w:color w:val="000000"/>
+          <w:sz w:val="23"/>
+          <w:szCs w:val="23"/>
+        </w:rPr>
+      </w:pPr>
+      <w:r>
+        <w:rPr>
+          <w:rStyle w:val="hl-tag"/>
+          <w:rFonts w:ascii="Consolas" w:hAnsi="Consolas" w:cs="Consolas"/>
+          <w:color w:val="3F7F7F"/>
+          <w:sz w:val="23"/>
+          <w:szCs w:val="23"/>
+        </w:rPr>
+        <w:t>&lt;bean</w:t>
+      </w:r>
+      <w:r>
+        <w:rPr>
+          <w:rFonts w:ascii="Consolas" w:hAnsi="Consolas" w:cs="Consolas"/>
+          <w:color w:val="000000"/>
+          <w:sz w:val="23"/>
+          <w:szCs w:val="23"/>
+        </w:rPr>
+        <w:t xml:space="preserve"> </w:t>
+      </w:r>
+      <w:r>
+        <w:rPr>
+          <w:rStyle w:val="hl-attribute"/>
+          <w:rFonts w:ascii="Consolas" w:hAnsi="Consolas" w:cs="Consolas"/>
+          <w:color w:val="7F007F"/>
+          <w:sz w:val="23"/>
+          <w:szCs w:val="23"/>
+        </w:rPr>
+        <w:t>id</w:t>
+      </w:r>
+      <w:r>
+        <w:rPr>
+          <w:rFonts w:ascii="Consolas" w:hAnsi="Consolas" w:cs="Consolas"/>
+          <w:color w:val="000000"/>
+          <w:sz w:val="23"/>
+          <w:szCs w:val="23"/>
+        </w:rPr>
+        <w:t>=</w:t>
+      </w:r>
+      <w:r>
+        <w:rPr>
+          <w:rStyle w:val="hl-value"/>
+          <w:rFonts w:ascii="Consolas" w:hAnsi="Consolas" w:cs="Consolas"/>
+          <w:color w:val="2A00FF"/>
+          <w:sz w:val="23"/>
+          <w:szCs w:val="23"/>
+        </w:rPr>
+        <w:t>"</w:t>
+      </w:r>
+      <w:proofErr w:type="spellStart"/>
+      <w:r>
+        <w:rPr>
+          <w:rStyle w:val="hl-value"/>
+          <w:rFonts w:ascii="Consolas" w:hAnsi="Consolas" w:cs="Consolas"/>
+          <w:color w:val="2A00FF"/>
+          <w:sz w:val="23"/>
+          <w:szCs w:val="23"/>
+        </w:rPr>
+        <w:t>clientService</w:t>
+      </w:r>
+      <w:proofErr w:type="spellEnd"/>
+      <w:r>
+        <w:rPr>
+          <w:rStyle w:val="hl-value"/>
+          <w:rFonts w:ascii="Consolas" w:hAnsi="Consolas" w:cs="Consolas"/>
+          <w:color w:val="2A00FF"/>
+          <w:sz w:val="23"/>
+          <w:szCs w:val="23"/>
+        </w:rPr>
+        <w:t>"</w:t>
+      </w:r>
+    </w:p>
+    <w:p>
+      <w:pPr>
+        <w:pStyle w:val="HTML0"/>
+        <w:pBdr>
+          <w:top w:val="single" w:sz="6" w:space="5" w:color="CCCCCC"/>
+          <w:left w:val="single" w:sz="6" w:space="8" w:color="CCCCCC"/>
+          <w:bottom w:val="single" w:sz="6" w:space="5" w:color="CCCCCC"/>
+          <w:right w:val="single" w:sz="6" w:space="8" w:color="CCCCCC"/>
+        </w:pBdr>
+        <w:shd w:val="clear" w:color="auto" w:fill="F8F8F8"/>
+        <w:rPr>
+          <w:rFonts w:ascii="Consolas" w:hAnsi="Consolas" w:cs="Consolas"/>
+          <w:color w:val="000000"/>
+          <w:sz w:val="23"/>
+          <w:szCs w:val="23"/>
+        </w:rPr>
+      </w:pPr>
+      <w:r>
+        <w:rPr>
+          <w:rFonts w:ascii="Consolas" w:hAnsi="Consolas" w:cs="Consolas"/>
+          <w:color w:val="000000"/>
+          <w:sz w:val="23"/>
+          <w:szCs w:val="23"/>
+        </w:rPr>
+        <w:t xml:space="preserve">    </w:t>
+      </w:r>
+      <w:proofErr w:type="gramStart"/>
+      <w:r>
+        <w:rPr>
+          <w:rStyle w:val="hl-attribute"/>
+          <w:rFonts w:ascii="Consolas" w:hAnsi="Consolas" w:cs="Consolas"/>
+          <w:color w:val="7F007F"/>
+          <w:sz w:val="23"/>
+          <w:szCs w:val="23"/>
+        </w:rPr>
+        <w:t>class</w:t>
+      </w:r>
+      <w:proofErr w:type="gramEnd"/>
+      <w:r>
+        <w:rPr>
+          <w:rFonts w:ascii="Consolas" w:hAnsi="Consolas" w:cs="Consolas"/>
+          <w:color w:val="000000"/>
+          <w:sz w:val="23"/>
+          <w:szCs w:val="23"/>
+        </w:rPr>
+        <w:t>=</w:t>
+      </w:r>
+      <w:r>
+        <w:rPr>
+          <w:rStyle w:val="hl-value"/>
+          <w:rFonts w:ascii="Consolas" w:hAnsi="Consolas" w:cs="Consolas"/>
+          <w:color w:val="2A00FF"/>
+          <w:sz w:val="23"/>
+          <w:szCs w:val="23"/>
+        </w:rPr>
+        <w:t>"</w:t>
+      </w:r>
+      <w:proofErr w:type="spellStart"/>
+      <w:r>
+        <w:rPr>
+          <w:rStyle w:val="hl-value"/>
+          <w:rFonts w:ascii="Consolas" w:hAnsi="Consolas" w:cs="Consolas"/>
+          <w:color w:val="2A00FF"/>
+          <w:sz w:val="23"/>
+          <w:szCs w:val="23"/>
+        </w:rPr>
+        <w:t>examples.ClientService</w:t>
+      </w:r>
+      <w:proofErr w:type="spellEnd"/>
+      <w:r>
+        <w:rPr>
+          <w:rStyle w:val="hl-value"/>
+          <w:rFonts w:ascii="Consolas" w:hAnsi="Consolas" w:cs="Consolas"/>
+          <w:color w:val="2A00FF"/>
+          <w:sz w:val="23"/>
+          <w:szCs w:val="23"/>
+        </w:rPr>
+        <w:t>"</w:t>
+      </w:r>
+    </w:p>
+    <w:p>
+      <w:pPr>
+        <w:pStyle w:val="HTML0"/>
+        <w:pBdr>
+          <w:top w:val="single" w:sz="6" w:space="5" w:color="CCCCCC"/>
+          <w:left w:val="single" w:sz="6" w:space="8" w:color="CCCCCC"/>
+          <w:bottom w:val="single" w:sz="6" w:space="5" w:color="CCCCCC"/>
+          <w:right w:val="single" w:sz="6" w:space="8" w:color="CCCCCC"/>
+        </w:pBdr>
+        <w:shd w:val="clear" w:color="auto" w:fill="F8F8F8"/>
+        <w:rPr>
+          <w:rFonts w:ascii="Consolas" w:hAnsi="Consolas" w:cs="Consolas"/>
+          <w:color w:val="000000"/>
+          <w:sz w:val="23"/>
+          <w:szCs w:val="23"/>
+        </w:rPr>
+      </w:pPr>
+      <w:r>
+        <w:rPr>
+          <w:rFonts w:ascii="Consolas" w:hAnsi="Consolas" w:cs="Consolas"/>
+          <w:color w:val="000000"/>
+          <w:sz w:val="23"/>
+          <w:szCs w:val="23"/>
+        </w:rPr>
+        <w:t xml:space="preserve">    </w:t>
+      </w:r>
+      <w:proofErr w:type="gramStart"/>
+      <w:r>
+        <w:rPr>
+          <w:rStyle w:val="hl-attribute"/>
+          <w:rFonts w:ascii="Consolas" w:hAnsi="Consolas" w:cs="Consolas"/>
+          <w:color w:val="7F007F"/>
+          <w:sz w:val="23"/>
+          <w:szCs w:val="23"/>
+        </w:rPr>
+        <w:t>factory-method</w:t>
+      </w:r>
+      <w:proofErr w:type="gramEnd"/>
+      <w:r>
+        <w:rPr>
+          <w:rFonts w:ascii="Consolas" w:hAnsi="Consolas" w:cs="Consolas"/>
+          <w:color w:val="000000"/>
+          <w:sz w:val="23"/>
+          <w:szCs w:val="23"/>
+        </w:rPr>
+        <w:t>=</w:t>
+      </w:r>
+      <w:r>
+        <w:rPr>
+          <w:rStyle w:val="hl-value"/>
+          <w:rFonts w:ascii="Consolas" w:hAnsi="Consolas" w:cs="Consolas"/>
+          <w:color w:val="2A00FF"/>
+          <w:sz w:val="23"/>
+          <w:szCs w:val="23"/>
+        </w:rPr>
+        <w:t>"</w:t>
+      </w:r>
+      <w:proofErr w:type="spellStart"/>
+      <w:r>
+        <w:rPr>
+          <w:rStyle w:val="hl-value"/>
+          <w:rFonts w:ascii="Consolas" w:hAnsi="Consolas" w:cs="Consolas"/>
+          <w:color w:val="2A00FF"/>
+          <w:sz w:val="23"/>
+          <w:szCs w:val="23"/>
+        </w:rPr>
+        <w:t>createInstance</w:t>
+      </w:r>
+      <w:proofErr w:type="spellEnd"/>
+      <w:r>
+        <w:rPr>
+          <w:rStyle w:val="hl-value"/>
+          <w:rFonts w:ascii="Consolas" w:hAnsi="Consolas" w:cs="Consolas"/>
+          <w:color w:val="2A00FF"/>
+          <w:sz w:val="23"/>
+          <w:szCs w:val="23"/>
+        </w:rPr>
+        <w:t>"</w:t>
+      </w:r>
+      <w:r>
+        <w:rPr>
+          <w:rStyle w:val="hl-tag"/>
+          <w:rFonts w:ascii="Consolas" w:hAnsi="Consolas" w:cs="Consolas"/>
+          <w:color w:val="3F7F7F"/>
+          <w:sz w:val="23"/>
+          <w:szCs w:val="23"/>
+        </w:rPr>
+        <w:t>/&gt;</w:t>
+      </w:r>
+    </w:p>
+    <w:p>
+      <w:pPr>
+        <w:rPr>
+          <w:rFonts w:ascii="Helvetica" w:hAnsi="Helvetica" w:cs="Helvetica"/>
+          <w:b/>
+          <w:bCs/>
+          <w:color w:val="000000"/>
+          <w:sz w:val="30"/>
+          <w:szCs w:val="30"/>
+        </w:rPr>
+      </w:pPr>
+    </w:p>
+    <w:p>
+      <w:pPr>
+        <w:pStyle w:val="HTML0"/>
+        <w:pBdr>
+          <w:top w:val="single" w:sz="6" w:space="5" w:color="CCCCCC"/>
+          <w:left w:val="single" w:sz="6" w:space="8" w:color="CCCCCC"/>
+          <w:bottom w:val="single" w:sz="6" w:space="5" w:color="CCCCCC"/>
+          <w:right w:val="single" w:sz="6" w:space="8" w:color="CCCCCC"/>
+        </w:pBdr>
+        <w:shd w:val="clear" w:color="auto" w:fill="F8F8F8"/>
+        <w:rPr>
+          <w:rFonts w:ascii="Consolas" w:hAnsi="Consolas" w:cs="Consolas"/>
+          <w:color w:val="000000"/>
+          <w:sz w:val="23"/>
+          <w:szCs w:val="23"/>
+        </w:rPr>
+      </w:pPr>
+      <w:proofErr w:type="gramStart"/>
+      <w:r>
+        <w:rPr>
+          <w:rStyle w:val="hl-keyword"/>
+          <w:rFonts w:ascii="Consolas" w:hAnsi="Consolas" w:cs="Consolas"/>
+          <w:b/>
+          <w:bCs/>
+          <w:color w:val="7F0055"/>
+          <w:sz w:val="23"/>
+          <w:szCs w:val="23"/>
+        </w:rPr>
+        <w:t>public</w:t>
+      </w:r>
+      <w:proofErr w:type="gramEnd"/>
+      <w:r>
+        <w:rPr>
+          <w:rFonts w:ascii="Consolas" w:hAnsi="Consolas" w:cs="Consolas"/>
+          <w:color w:val="000000"/>
+          <w:sz w:val="23"/>
+          <w:szCs w:val="23"/>
+        </w:rPr>
+        <w:t xml:space="preserve"> </w:t>
+      </w:r>
+      <w:r>
+        <w:rPr>
+          <w:rStyle w:val="hl-keyword"/>
+          <w:rFonts w:ascii="Consolas" w:hAnsi="Consolas" w:cs="Consolas"/>
+          <w:b/>
+          <w:bCs/>
+          <w:color w:val="7F0055"/>
+          <w:sz w:val="23"/>
+          <w:szCs w:val="23"/>
+        </w:rPr>
+        <w:t>class</w:t>
+      </w:r>
+      <w:r>
+        <w:rPr>
+          <w:rFonts w:ascii="Consolas" w:hAnsi="Consolas" w:cs="Consolas"/>
+          <w:color w:val="000000"/>
+          <w:sz w:val="23"/>
+          <w:szCs w:val="23"/>
+        </w:rPr>
+        <w:t xml:space="preserve"> </w:t>
+      </w:r>
+      <w:proofErr w:type="spellStart"/>
+      <w:r>
+        <w:rPr>
+          <w:rFonts w:ascii="Consolas" w:hAnsi="Consolas" w:cs="Consolas"/>
+          <w:color w:val="000000"/>
+          <w:sz w:val="23"/>
+          <w:szCs w:val="23"/>
+        </w:rPr>
+        <w:t>ClientService</w:t>
+      </w:r>
+      <w:proofErr w:type="spellEnd"/>
+      <w:r>
+        <w:rPr>
+          <w:rFonts w:ascii="Consolas" w:hAnsi="Consolas" w:cs="Consolas"/>
+          <w:color w:val="000000"/>
+          <w:sz w:val="23"/>
+          <w:szCs w:val="23"/>
+        </w:rPr>
+        <w:t xml:space="preserve"> {</w:t>
+      </w:r>
+    </w:p>
+    <w:p>
+      <w:pPr>
+        <w:pStyle w:val="HTML0"/>
+        <w:pBdr>
+          <w:top w:val="single" w:sz="6" w:space="5" w:color="CCCCCC"/>
+          <w:left w:val="single" w:sz="6" w:space="8" w:color="CCCCCC"/>
+          <w:bottom w:val="single" w:sz="6" w:space="5" w:color="CCCCCC"/>
+          <w:right w:val="single" w:sz="6" w:space="8" w:color="CCCCCC"/>
+        </w:pBdr>
+        <w:shd w:val="clear" w:color="auto" w:fill="F8F8F8"/>
+        <w:rPr>
+          <w:rFonts w:ascii="Consolas" w:hAnsi="Consolas" w:cs="Consolas"/>
+          <w:color w:val="000000"/>
+          <w:sz w:val="23"/>
+          <w:szCs w:val="23"/>
+        </w:rPr>
+      </w:pPr>
+      <w:r>
+        <w:rPr>
+          <w:rFonts w:ascii="Consolas" w:hAnsi="Consolas" w:cs="Consolas"/>
+          <w:color w:val="000000"/>
+          <w:sz w:val="23"/>
+          <w:szCs w:val="23"/>
+        </w:rPr>
+        <w:t xml:space="preserve">    </w:t>
+      </w:r>
+      <w:proofErr w:type="gramStart"/>
+      <w:r>
+        <w:rPr>
+          <w:rStyle w:val="hl-keyword"/>
+          <w:rFonts w:ascii="Consolas" w:hAnsi="Consolas" w:cs="Consolas"/>
+          <w:b/>
+          <w:bCs/>
+          <w:color w:val="7F0055"/>
+          <w:sz w:val="23"/>
+          <w:szCs w:val="23"/>
+        </w:rPr>
+        <w:t>private</w:t>
+      </w:r>
+      <w:proofErr w:type="gramEnd"/>
+      <w:r>
+        <w:rPr>
+          <w:rFonts w:ascii="Consolas" w:hAnsi="Consolas" w:cs="Consolas"/>
+          <w:color w:val="000000"/>
+          <w:sz w:val="23"/>
+          <w:szCs w:val="23"/>
+        </w:rPr>
+        <w:t xml:space="preserve"> </w:t>
+      </w:r>
+      <w:r>
+        <w:rPr>
+          <w:rStyle w:val="hl-keyword"/>
+          <w:rFonts w:ascii="Consolas" w:hAnsi="Consolas" w:cs="Consolas"/>
+          <w:b/>
+          <w:bCs/>
+          <w:color w:val="7F0055"/>
+          <w:sz w:val="23"/>
+          <w:szCs w:val="23"/>
+        </w:rPr>
+        <w:t>static</w:t>
+      </w:r>
+      <w:r>
+        <w:rPr>
+          <w:rFonts w:ascii="Consolas" w:hAnsi="Consolas" w:cs="Consolas"/>
+          <w:color w:val="000000"/>
+          <w:sz w:val="23"/>
+          <w:szCs w:val="23"/>
+        </w:rPr>
+        <w:t xml:space="preserve"> </w:t>
+      </w:r>
+      <w:proofErr w:type="spellStart"/>
+      <w:r>
+        <w:rPr>
+          <w:rFonts w:ascii="Consolas" w:hAnsi="Consolas" w:cs="Consolas"/>
+          <w:color w:val="000000"/>
+          <w:sz w:val="23"/>
+          <w:szCs w:val="23"/>
+        </w:rPr>
+        <w:t>ClientService</w:t>
+      </w:r>
+      <w:proofErr w:type="spellEnd"/>
+      <w:r>
+        <w:rPr>
+          <w:rFonts w:ascii="Consolas" w:hAnsi="Consolas" w:cs="Consolas"/>
+          <w:color w:val="000000"/>
+          <w:sz w:val="23"/>
+          <w:szCs w:val="23"/>
+        </w:rPr>
+        <w:t xml:space="preserve"> </w:t>
+      </w:r>
+      <w:proofErr w:type="spellStart"/>
+      <w:r>
+        <w:rPr>
+          <w:rFonts w:ascii="Consolas" w:hAnsi="Consolas" w:cs="Consolas"/>
+          <w:color w:val="000000"/>
+          <w:sz w:val="23"/>
+          <w:szCs w:val="23"/>
+        </w:rPr>
+        <w:t>clientService</w:t>
+      </w:r>
+      <w:proofErr w:type="spellEnd"/>
+      <w:r>
+        <w:rPr>
+          <w:rFonts w:ascii="Consolas" w:hAnsi="Consolas" w:cs="Consolas"/>
+          <w:color w:val="000000"/>
+          <w:sz w:val="23"/>
+          <w:szCs w:val="23"/>
+        </w:rPr>
+        <w:t xml:space="preserve"> = </w:t>
+      </w:r>
+      <w:r>
+        <w:rPr>
+          <w:rStyle w:val="hl-keyword"/>
+          <w:rFonts w:ascii="Consolas" w:hAnsi="Consolas" w:cs="Consolas"/>
+          <w:b/>
+          <w:bCs/>
+          <w:color w:val="7F0055"/>
+          <w:sz w:val="23"/>
+          <w:szCs w:val="23"/>
+        </w:rPr>
+        <w:t>new</w:t>
+      </w:r>
+      <w:r>
+        <w:rPr>
+          <w:rFonts w:ascii="Consolas" w:hAnsi="Consolas" w:cs="Consolas"/>
+          <w:color w:val="000000"/>
+          <w:sz w:val="23"/>
+          <w:szCs w:val="23"/>
+        </w:rPr>
+        <w:t xml:space="preserve"> </w:t>
+      </w:r>
+      <w:proofErr w:type="spellStart"/>
+      <w:r>
+        <w:rPr>
+          <w:rFonts w:ascii="Consolas" w:hAnsi="Consolas" w:cs="Consolas"/>
+          <w:color w:val="000000"/>
+          <w:sz w:val="23"/>
+          <w:szCs w:val="23"/>
+        </w:rPr>
+        <w:t>ClientService</w:t>
+      </w:r>
+      <w:proofErr w:type="spellEnd"/>
+      <w:r>
+        <w:rPr>
+          <w:rFonts w:ascii="Consolas" w:hAnsi="Consolas" w:cs="Consolas"/>
+          <w:color w:val="000000"/>
+          <w:sz w:val="23"/>
+          <w:szCs w:val="23"/>
+        </w:rPr>
+        <w:t>();</w:t>
+      </w:r>
+    </w:p>
+    <w:p>
+      <w:pPr>
+        <w:pStyle w:val="HTML0"/>
+        <w:pBdr>
+          <w:top w:val="single" w:sz="6" w:space="5" w:color="CCCCCC"/>
+          <w:left w:val="single" w:sz="6" w:space="8" w:color="CCCCCC"/>
+          <w:bottom w:val="single" w:sz="6" w:space="5" w:color="CCCCCC"/>
+          <w:right w:val="single" w:sz="6" w:space="8" w:color="CCCCCC"/>
+        </w:pBdr>
+        <w:shd w:val="clear" w:color="auto" w:fill="F8F8F8"/>
+        <w:rPr>
+          <w:rFonts w:ascii="Consolas" w:hAnsi="Consolas" w:cs="Consolas"/>
+          <w:color w:val="000000"/>
+          <w:sz w:val="23"/>
+          <w:szCs w:val="23"/>
+        </w:rPr>
+      </w:pPr>
+      <w:r>
+        <w:rPr>
+          <w:rFonts w:ascii="Consolas" w:hAnsi="Consolas" w:cs="Consolas"/>
+          <w:color w:val="000000"/>
+          <w:sz w:val="23"/>
+          <w:szCs w:val="23"/>
+        </w:rPr>
+        <w:t xml:space="preserve">    </w:t>
+      </w:r>
+      <w:proofErr w:type="gramStart"/>
+      <w:r>
+        <w:rPr>
+          <w:rStyle w:val="hl-keyword"/>
+          <w:rFonts w:ascii="Consolas" w:hAnsi="Consolas" w:cs="Consolas"/>
+          <w:b/>
+          <w:bCs/>
+          <w:color w:val="7F0055"/>
+          <w:sz w:val="23"/>
+          <w:szCs w:val="23"/>
+        </w:rPr>
+        <w:t>private</w:t>
+      </w:r>
+      <w:proofErr w:type="gramEnd"/>
+      <w:r>
+        <w:rPr>
+          <w:rFonts w:ascii="Consolas" w:hAnsi="Consolas" w:cs="Consolas"/>
+          <w:color w:val="000000"/>
+          <w:sz w:val="23"/>
+          <w:szCs w:val="23"/>
+        </w:rPr>
+        <w:t xml:space="preserve"> </w:t>
+      </w:r>
+      <w:proofErr w:type="spellStart"/>
+      <w:r>
+        <w:rPr>
+          <w:rFonts w:ascii="Consolas" w:hAnsi="Consolas" w:cs="Consolas"/>
+          <w:color w:val="000000"/>
+          <w:sz w:val="23"/>
+          <w:szCs w:val="23"/>
+        </w:rPr>
+        <w:t>ClientService</w:t>
+      </w:r>
+      <w:proofErr w:type="spellEnd"/>
+      <w:r>
+        <w:rPr>
+          <w:rFonts w:ascii="Consolas" w:hAnsi="Consolas" w:cs="Consolas"/>
+          <w:color w:val="000000"/>
+          <w:sz w:val="23"/>
+          <w:szCs w:val="23"/>
+        </w:rPr>
+        <w:t>() {}</w:t>
+      </w:r>
+    </w:p>
+    <w:p>
+      <w:pPr>
+        <w:pStyle w:val="HTML0"/>
+        <w:pBdr>
+          <w:top w:val="single" w:sz="6" w:space="5" w:color="CCCCCC"/>
+          <w:left w:val="single" w:sz="6" w:space="8" w:color="CCCCCC"/>
+          <w:bottom w:val="single" w:sz="6" w:space="5" w:color="CCCCCC"/>
+          <w:right w:val="single" w:sz="6" w:space="8" w:color="CCCCCC"/>
+        </w:pBdr>
+        <w:shd w:val="clear" w:color="auto" w:fill="F8F8F8"/>
+        <w:rPr>
+          <w:rFonts w:ascii="Consolas" w:hAnsi="Consolas" w:cs="Consolas"/>
+          <w:color w:val="000000"/>
+          <w:sz w:val="23"/>
+          <w:szCs w:val="23"/>
+        </w:rPr>
+      </w:pPr>
+    </w:p>
+    <w:p>
+      <w:pPr>
+        <w:pStyle w:val="HTML0"/>
+        <w:pBdr>
+          <w:top w:val="single" w:sz="6" w:space="5" w:color="CCCCCC"/>
+          <w:left w:val="single" w:sz="6" w:space="8" w:color="CCCCCC"/>
+          <w:bottom w:val="single" w:sz="6" w:space="5" w:color="CCCCCC"/>
+          <w:right w:val="single" w:sz="6" w:space="8" w:color="CCCCCC"/>
+        </w:pBdr>
+        <w:shd w:val="clear" w:color="auto" w:fill="F8F8F8"/>
+        <w:rPr>
+          <w:rFonts w:ascii="Consolas" w:hAnsi="Consolas" w:cs="Consolas"/>
+          <w:color w:val="000000"/>
+          <w:sz w:val="23"/>
+          <w:szCs w:val="23"/>
+        </w:rPr>
+      </w:pPr>
+      <w:r>
+        <w:rPr>
+          <w:rFonts w:ascii="Consolas" w:hAnsi="Consolas" w:cs="Consolas"/>
+          <w:color w:val="000000"/>
+          <w:sz w:val="23"/>
+          <w:szCs w:val="23"/>
+        </w:rPr>
+        <w:t xml:space="preserve">    </w:t>
+      </w:r>
+      <w:proofErr w:type="gramStart"/>
+      <w:r>
+        <w:rPr>
+          <w:rStyle w:val="hl-keyword"/>
+          <w:rFonts w:ascii="Consolas" w:hAnsi="Consolas" w:cs="Consolas"/>
+          <w:b/>
+          <w:bCs/>
+          <w:color w:val="7F0055"/>
+          <w:sz w:val="23"/>
+          <w:szCs w:val="23"/>
+        </w:rPr>
+        <w:t>public</w:t>
+      </w:r>
+      <w:proofErr w:type="gramEnd"/>
+      <w:r>
+        <w:rPr>
+          <w:rFonts w:ascii="Consolas" w:hAnsi="Consolas" w:cs="Consolas"/>
+          <w:color w:val="000000"/>
+          <w:sz w:val="23"/>
+          <w:szCs w:val="23"/>
+        </w:rPr>
+        <w:t xml:space="preserve"> </w:t>
+      </w:r>
+      <w:r>
+        <w:rPr>
+          <w:rStyle w:val="hl-keyword"/>
+          <w:rFonts w:ascii="Consolas" w:hAnsi="Consolas" w:cs="Consolas"/>
+          <w:b/>
+          <w:bCs/>
+          <w:color w:val="7F0055"/>
+          <w:sz w:val="23"/>
+          <w:szCs w:val="23"/>
+        </w:rPr>
+        <w:t>static</w:t>
+      </w:r>
+      <w:r>
+        <w:rPr>
+          <w:rFonts w:ascii="Consolas" w:hAnsi="Consolas" w:cs="Consolas"/>
+          <w:color w:val="000000"/>
+          <w:sz w:val="23"/>
+          <w:szCs w:val="23"/>
+        </w:rPr>
+        <w:t xml:space="preserve"> </w:t>
+      </w:r>
+      <w:proofErr w:type="spellStart"/>
+      <w:r>
+        <w:rPr>
+          <w:rFonts w:ascii="Consolas" w:hAnsi="Consolas" w:cs="Consolas"/>
+          <w:color w:val="000000"/>
+          <w:sz w:val="23"/>
+          <w:szCs w:val="23"/>
+        </w:rPr>
+        <w:t>ClientService</w:t>
+      </w:r>
+      <w:proofErr w:type="spellEnd"/>
+      <w:r>
+        <w:rPr>
+          <w:rFonts w:ascii="Consolas" w:hAnsi="Consolas" w:cs="Consolas"/>
+          <w:color w:val="000000"/>
+          <w:sz w:val="23"/>
+          <w:szCs w:val="23"/>
+        </w:rPr>
+        <w:t xml:space="preserve"> </w:t>
+      </w:r>
+      <w:proofErr w:type="spellStart"/>
+      <w:r>
+        <w:rPr>
+          <w:rFonts w:ascii="Consolas" w:hAnsi="Consolas" w:cs="Consolas"/>
+          <w:color w:val="000000"/>
+          <w:sz w:val="23"/>
+          <w:szCs w:val="23"/>
+        </w:rPr>
+        <w:t>createInstance</w:t>
+      </w:r>
+      <w:proofErr w:type="spellEnd"/>
+      <w:r>
+        <w:rPr>
+          <w:rFonts w:ascii="Consolas" w:hAnsi="Consolas" w:cs="Consolas"/>
+          <w:color w:val="000000"/>
+          <w:sz w:val="23"/>
+          <w:szCs w:val="23"/>
+        </w:rPr>
+        <w:t>() {</w:t>
+      </w:r>
+    </w:p>
+    <w:p>
+      <w:pPr>
+        <w:pStyle w:val="HTML0"/>
+        <w:pBdr>
+          <w:top w:val="single" w:sz="6" w:space="5" w:color="CCCCCC"/>
+          <w:left w:val="single" w:sz="6" w:space="8" w:color="CCCCCC"/>
+          <w:bottom w:val="single" w:sz="6" w:space="5" w:color="CCCCCC"/>
+          <w:right w:val="single" w:sz="6" w:space="8" w:color="CCCCCC"/>
+        </w:pBdr>
+        <w:shd w:val="clear" w:color="auto" w:fill="F8F8F8"/>
+        <w:rPr>
+          <w:rFonts w:ascii="Consolas" w:hAnsi="Consolas" w:cs="Consolas"/>
+          <w:color w:val="000000"/>
+          <w:sz w:val="23"/>
+          <w:szCs w:val="23"/>
+        </w:rPr>
+      </w:pPr>
+      <w:r>
+        <w:rPr>
+          <w:rFonts w:ascii="Consolas" w:hAnsi="Consolas" w:cs="Consolas"/>
+          <w:color w:val="000000"/>
+          <w:sz w:val="23"/>
+          <w:szCs w:val="23"/>
+        </w:rPr>
+        <w:t xml:space="preserve">        </w:t>
+      </w:r>
+      <w:proofErr w:type="gramStart"/>
+      <w:r>
+        <w:rPr>
+          <w:rStyle w:val="hl-keyword"/>
+          <w:rFonts w:ascii="Consolas" w:hAnsi="Consolas" w:cs="Consolas"/>
+          <w:b/>
+          <w:bCs/>
+          <w:color w:val="7F0055"/>
+          <w:sz w:val="23"/>
+          <w:szCs w:val="23"/>
+        </w:rPr>
+        <w:t>return</w:t>
+      </w:r>
+      <w:proofErr w:type="gramEnd"/>
+      <w:r>
+        <w:rPr>
+          <w:rFonts w:ascii="Consolas" w:hAnsi="Consolas" w:cs="Consolas"/>
+          <w:color w:val="000000"/>
+          <w:sz w:val="23"/>
+          <w:szCs w:val="23"/>
+        </w:rPr>
+        <w:t xml:space="preserve"> </w:t>
+      </w:r>
+      <w:proofErr w:type="spellStart"/>
+      <w:r>
+        <w:rPr>
+          <w:rFonts w:ascii="Consolas" w:hAnsi="Consolas" w:cs="Consolas"/>
+          <w:color w:val="000000"/>
+          <w:sz w:val="23"/>
+          <w:szCs w:val="23"/>
+        </w:rPr>
+        <w:t>clientService</w:t>
+      </w:r>
+      <w:proofErr w:type="spellEnd"/>
+      <w:r>
+        <w:rPr>
+          <w:rFonts w:ascii="Consolas" w:hAnsi="Consolas" w:cs="Consolas"/>
+          <w:color w:val="000000"/>
+          <w:sz w:val="23"/>
+          <w:szCs w:val="23"/>
+        </w:rPr>
+        <w:t>;</w:t>
+      </w:r>
+    </w:p>
+    <w:p>
+      <w:pPr>
+        <w:pStyle w:val="HTML0"/>
+        <w:pBdr>
+          <w:top w:val="single" w:sz="6" w:space="5" w:color="CCCCCC"/>
+          <w:left w:val="single" w:sz="6" w:space="8" w:color="CCCCCC"/>
+          <w:bottom w:val="single" w:sz="6" w:space="5" w:color="CCCCCC"/>
+          <w:right w:val="single" w:sz="6" w:space="8" w:color="CCCCCC"/>
+        </w:pBdr>
+        <w:shd w:val="clear" w:color="auto" w:fill="F8F8F8"/>
+        <w:rPr>
+          <w:rFonts w:ascii="Consolas" w:hAnsi="Consolas" w:cs="Consolas"/>
+          <w:color w:val="000000"/>
+          <w:sz w:val="23"/>
+          <w:szCs w:val="23"/>
+        </w:rPr>
+      </w:pPr>
+      <w:r>
+        <w:rPr>
+          <w:rFonts w:ascii="Consolas" w:hAnsi="Consolas" w:cs="Consolas"/>
+          <w:color w:val="000000"/>
+          <w:sz w:val="23"/>
+          <w:szCs w:val="23"/>
+        </w:rPr>
+        <w:t xml:space="preserve">    }</w:t>
+      </w:r>
+    </w:p>
+    <w:p>
+      <w:pPr>
+        <w:pStyle w:val="HTML0"/>
+        <w:pBdr>
+          <w:top w:val="single" w:sz="6" w:space="5" w:color="CCCCCC"/>
+          <w:left w:val="single" w:sz="6" w:space="8" w:color="CCCCCC"/>
+          <w:bottom w:val="single" w:sz="6" w:space="5" w:color="CCCCCC"/>
+          <w:right w:val="single" w:sz="6" w:space="8" w:color="CCCCCC"/>
+        </w:pBdr>
+        <w:shd w:val="clear" w:color="auto" w:fill="F8F8F8"/>
+        <w:rPr>
+          <w:rFonts w:ascii="Consolas" w:hAnsi="Consolas" w:cs="Consolas" w:hint="eastAsia"/>
+          <w:color w:val="000000"/>
+          <w:sz w:val="23"/>
+          <w:szCs w:val="23"/>
+        </w:rPr>
+      </w:pPr>
+      <w:r>
+        <w:rPr>
+          <w:rFonts w:ascii="Consolas" w:hAnsi="Consolas" w:cs="Consolas"/>
+          <w:color w:val="000000"/>
+          <w:sz w:val="23"/>
+          <w:szCs w:val="23"/>
+        </w:rPr>
+        <w:t>}</w:t>
+      </w:r>
+    </w:p>
+    <w:p>
+      <w:pPr>
+        <w:pStyle w:val="3"/>
       </w:pPr>
     </w:p>
     <w:sectPr>
@@ -5919,7 +7430,6 @@
     <w:basedOn w:val="a"/>
     <w:link w:val="HTMLChar"/>
     <w:uiPriority w:val="99"/>
-    <w:semiHidden/>
     <w:unhideWhenUsed/>
     <w:rsid w:val="000E722C"/>
     <w:pPr>
@@ -5956,7 +7466,6 @@
     <w:basedOn w:val="a0"/>
     <w:link w:val="HTML0"/>
     <w:uiPriority w:val="99"/>
-    <w:semiHidden/>
     <w:rsid w:val="000E722C"/>
     <w:rPr>
       <w:rFonts w:ascii="宋体" w:eastAsia="宋体" w:hAnsi="宋体" w:cs="宋体"/>
@@ -5999,6 +7508,31 @@
     <w:name w:val="hl-string"/>
     <w:basedOn w:val="a0"/>
     <w:rsid w:val="000E722C"/>
+  </w:style>
+  <w:style w:type="paragraph" w:styleId="a4">
+    <w:name w:val="Balloon Text"/>
+    <w:basedOn w:val="a"/>
+    <w:link w:val="Char"/>
+    <w:uiPriority w:val="99"/>
+    <w:semiHidden/>
+    <w:unhideWhenUsed/>
+    <w:rsid w:val="007B2741"/>
+    <w:rPr>
+      <w:sz w:val="18"/>
+      <w:szCs w:val="18"/>
+    </w:rPr>
+  </w:style>
+  <w:style w:type="character" w:customStyle="1" w:styleId="Char">
+    <w:name w:val="批注框文本 Char"/>
+    <w:basedOn w:val="a0"/>
+    <w:link w:val="a4"/>
+    <w:uiPriority w:val="99"/>
+    <w:semiHidden/>
+    <w:rsid w:val="007B2741"/>
+    <w:rPr>
+      <w:sz w:val="18"/>
+      <w:szCs w:val="18"/>
+    </w:rPr>
   </w:style>
 </w:styles>
 </file>

</xml_diff>

<commit_message>
Customizing instantiation logic with a FactoryBean
</commit_message>
<xml_diff>
--- a/Part III. Core Technologies.docx
+++ b/Part III. Core Technologies.docx
@@ -24302,8 +24302,8 @@
         <w:tblLook w:val="04A0" w:firstRow="1" w:lastRow="0" w:firstColumn="1" w:lastColumn="0" w:noHBand="0" w:noVBand="1"/>
       </w:tblPr>
       <w:tblGrid>
-        <w:gridCol w:w="1687"/>
-        <w:gridCol w:w="6609"/>
+        <w:gridCol w:w="1686"/>
+        <w:gridCol w:w="6610"/>
       </w:tblGrid>
       <w:tr>
         <w:tc>
@@ -29300,50 +29300,50 @@
         <w:spacing w:before="600" w:beforeAutospacing="0" w:after="150" w:afterAutospacing="0"/>
         <w:ind w:left="-240"/>
         <w:rPr>
+          <w:rFonts w:ascii="Helvetica" w:hAnsi="Helvetica"/>
+          <w:color w:val="000000"/>
+        </w:rPr>
+      </w:pPr>
+      <w:r>
+        <w:rPr>
+          <w:rFonts w:ascii="Helvetica" w:hAnsi="Helvetica"/>
+          <w:color w:val="000000"/>
+        </w:rPr>
+        <w:t>5.7 Bean definition inheritance</w:t>
+      </w:r>
+      <w:r>
+        <w:rPr>
           <w:rFonts w:ascii="Helvetica" w:hAnsi="Helvetica" w:hint="eastAsia"/>
           <w:color w:val="000000"/>
         </w:rPr>
-      </w:pPr>
+        <w:t>(</w:t>
+      </w:r>
       <w:r>
         <w:rPr>
           <w:rFonts w:ascii="Helvetica" w:hAnsi="Helvetica"/>
           <w:color w:val="000000"/>
         </w:rPr>
-        <w:t>5.7 Bean definition inheritance</w:t>
+        <w:t>Bean</w:t>
+      </w:r>
+      <w:r>
+        <w:rPr>
+          <w:rFonts w:ascii="Helvetica" w:hAnsi="Helvetica"/>
+          <w:color w:val="000000"/>
+        </w:rPr>
+        <w:t>继承关系定义</w:t>
       </w:r>
       <w:r>
         <w:rPr>
           <w:rFonts w:ascii="Helvetica" w:hAnsi="Helvetica" w:hint="eastAsia"/>
           <w:color w:val="000000"/>
         </w:rPr>
-        <w:t>(</w:t>
-      </w:r>
-      <w:r>
-        <w:rPr>
-          <w:rFonts w:ascii="Helvetica" w:hAnsi="Helvetica"/>
-          <w:color w:val="000000"/>
-        </w:rPr>
-        <w:t>Bean</w:t>
-      </w:r>
-      <w:r>
-        <w:rPr>
-          <w:rFonts w:ascii="Helvetica" w:hAnsi="Helvetica"/>
-          <w:color w:val="000000"/>
-        </w:rPr>
-        <w:t>继承关系定义</w:t>
-      </w:r>
-      <w:r>
-        <w:rPr>
-          <w:rFonts w:ascii="Helvetica" w:hAnsi="Helvetica" w:hint="eastAsia"/>
-          <w:color w:val="000000"/>
-        </w:rPr>
         <w:t>)</w:t>
       </w:r>
     </w:p>
     <w:p>
       <w:pPr>
         <w:rPr>
-          <w:rFonts w:ascii="微软雅黑" w:eastAsia="微软雅黑" w:hAnsi="微软雅黑" w:cs="Helvetica" w:hint="eastAsia"/>
+          <w:rFonts w:ascii="微软雅黑" w:eastAsia="微软雅黑" w:hAnsi="微软雅黑" w:cs="Helvetica"/>
           <w:color w:val="333333"/>
           <w:szCs w:val="21"/>
         </w:rPr>
@@ -30526,35 +30526,4553 @@
         <w:spacing w:before="600" w:beforeAutospacing="0" w:after="150" w:afterAutospacing="0"/>
         <w:ind w:left="-240"/>
         <w:rPr>
+          <w:rFonts w:ascii="Helvetica" w:hAnsi="Helvetica" w:hint="eastAsia"/>
+          <w:color w:val="000000"/>
+        </w:rPr>
+      </w:pPr>
+      <w:r>
+        <w:rPr>
           <w:rFonts w:ascii="Helvetica" w:hAnsi="Helvetica"/>
           <w:color w:val="000000"/>
         </w:rPr>
-      </w:pPr>
-      <w:r>
-        <w:rPr>
-          <w:rFonts w:ascii="Helvetica" w:hAnsi="Helvetica"/>
-          <w:color w:val="000000"/>
-        </w:rPr>
         <w:t>5.8 Container Extension Points</w:t>
       </w:r>
     </w:p>
     <w:p>
       <w:pPr>
-        <w:pStyle w:val="2"/>
-      </w:pPr>
+        <w:jc w:val="left"/>
+        <w:rPr>
+          <w:rFonts w:ascii="微软雅黑" w:eastAsia="微软雅黑" w:hAnsi="微软雅黑" w:hint="eastAsia"/>
+        </w:rPr>
+      </w:pPr>
+      <w:r>
+        <w:rPr>
+          <w:rFonts w:ascii="微软雅黑" w:eastAsia="微软雅黑" w:hAnsi="微软雅黑" w:hint="eastAsia"/>
+        </w:rPr>
+        <w:t>Spring IOC容器</w:t>
+      </w:r>
+      <w:r>
+        <w:rPr>
+          <w:rFonts w:ascii="微软雅黑" w:eastAsia="微软雅黑" w:hAnsi="微软雅黑"/>
+        </w:rPr>
+        <w:t>提供更多插件</w:t>
+      </w:r>
+      <w:r>
+        <w:rPr>
+          <w:rFonts w:ascii="微软雅黑" w:eastAsia="微软雅黑" w:hAnsi="微软雅黑" w:hint="eastAsia"/>
+        </w:rPr>
+        <w:t>帮你扩展实现</w:t>
+      </w:r>
+      <w:r>
+        <w:rPr>
+          <w:rFonts w:ascii="微软雅黑" w:eastAsia="微软雅黑" w:hAnsi="微软雅黑"/>
+        </w:rPr>
+        <w:t>更多bean操作</w:t>
+      </w:r>
+    </w:p>
+    <w:p>
+      <w:pPr>
+        <w:pStyle w:val="3"/>
+        <w:spacing w:before="600" w:after="150"/>
+        <w:ind w:left="-240"/>
+        <w:rPr>
+          <w:rFonts w:ascii="Helvetica" w:hAnsi="Helvetica" w:cs="Helvetica" w:hint="eastAsia"/>
+          <w:color w:val="000000"/>
+          <w:sz w:val="30"/>
+          <w:szCs w:val="30"/>
+        </w:rPr>
+      </w:pPr>
+      <w:r>
+        <w:rPr>
+          <w:rFonts w:ascii="Helvetica" w:hAnsi="Helvetica" w:cs="Helvetica"/>
+          <w:color w:val="000000"/>
+          <w:sz w:val="30"/>
+          <w:szCs w:val="30"/>
+        </w:rPr>
+        <w:t>5.8.1 Customizing beans using a BeanPostProcessor(</w:t>
+      </w:r>
+      <w:r>
+        <w:rPr>
+          <w:rFonts w:ascii="Helvetica" w:hAnsi="Helvetica" w:cs="Helvetica" w:hint="eastAsia"/>
+          <w:color w:val="000000"/>
+          <w:sz w:val="30"/>
+          <w:szCs w:val="30"/>
+        </w:rPr>
+        <w:t>用</w:t>
+      </w:r>
+      <w:r>
+        <w:rPr>
+          <w:rFonts w:ascii="Helvetica" w:hAnsi="Helvetica" w:cs="Helvetica" w:hint="eastAsia"/>
+          <w:color w:val="000000"/>
+          <w:sz w:val="30"/>
+          <w:szCs w:val="30"/>
+        </w:rPr>
+        <w:t>B</w:t>
+      </w:r>
+      <w:r>
+        <w:rPr>
+          <w:rFonts w:ascii="Helvetica" w:hAnsi="Helvetica" w:cs="Helvetica"/>
+          <w:color w:val="000000"/>
+          <w:sz w:val="30"/>
+          <w:szCs w:val="30"/>
+        </w:rPr>
+        <w:t>eanPostProcessor</w:t>
+      </w:r>
+      <w:r>
+        <w:rPr>
+          <w:rFonts w:ascii="Helvetica" w:hAnsi="Helvetica" w:cs="Helvetica"/>
+          <w:color w:val="000000"/>
+          <w:sz w:val="30"/>
+          <w:szCs w:val="30"/>
+        </w:rPr>
+        <w:t>进行</w:t>
+      </w:r>
+      <w:r>
+        <w:rPr>
+          <w:rFonts w:ascii="Helvetica" w:hAnsi="Helvetica" w:cs="Helvetica" w:hint="eastAsia"/>
+          <w:color w:val="000000"/>
+          <w:sz w:val="30"/>
+          <w:szCs w:val="30"/>
+        </w:rPr>
+        <w:t>定制</w:t>
+      </w:r>
+      <w:r>
+        <w:rPr>
+          <w:rFonts w:ascii="Helvetica" w:hAnsi="Helvetica" w:cs="Helvetica"/>
+          <w:color w:val="000000"/>
+          <w:sz w:val="30"/>
+          <w:szCs w:val="30"/>
+        </w:rPr>
+        <w:t>配置</w:t>
+      </w:r>
+      <w:r>
+        <w:rPr>
+          <w:rFonts w:ascii="Helvetica" w:hAnsi="Helvetica" w:cs="Helvetica"/>
+          <w:color w:val="000000"/>
+          <w:sz w:val="30"/>
+          <w:szCs w:val="30"/>
+        </w:rPr>
+        <w:t>)</w:t>
+      </w:r>
+    </w:p>
+    <w:p>
+      <w:pPr>
+        <w:rPr>
+          <w:rFonts w:ascii="微软雅黑" w:eastAsia="微软雅黑" w:hAnsi="微软雅黑"/>
+        </w:rPr>
+      </w:pPr>
+      <w:r>
+        <w:rPr>
+          <w:rFonts w:ascii="微软雅黑" w:eastAsia="微软雅黑" w:hAnsi="微软雅黑" w:hint="eastAsia"/>
+        </w:rPr>
+        <w:t>接口作用是：如果我们需要在</w:t>
+      </w:r>
+      <w:r>
+        <w:rPr>
+          <w:rFonts w:ascii="微软雅黑" w:eastAsia="微软雅黑" w:hAnsi="微软雅黑"/>
+        </w:rPr>
+        <w:t>Spring</w:t>
+      </w:r>
+      <w:r>
+        <w:rPr>
+          <w:rFonts w:ascii="微软雅黑" w:eastAsia="微软雅黑" w:hAnsi="微软雅黑" w:hint="eastAsia"/>
+        </w:rPr>
+        <w:t>容器完成</w:t>
+      </w:r>
+      <w:r>
+        <w:rPr>
+          <w:rFonts w:ascii="微软雅黑" w:eastAsia="微软雅黑" w:hAnsi="微软雅黑"/>
+        </w:rPr>
+        <w:t>Bean</w:t>
+      </w:r>
+      <w:r>
+        <w:rPr>
+          <w:rFonts w:ascii="微软雅黑" w:eastAsia="微软雅黑" w:hAnsi="微软雅黑" w:hint="eastAsia"/>
+        </w:rPr>
+        <w:t>的实例化，配置和其他的初始化后添加一些自己的逻辑处理，我们就可以定义一个或者多个</w:t>
+      </w:r>
+      <w:r>
+        <w:rPr>
+          <w:rFonts w:ascii="微软雅黑" w:eastAsia="微软雅黑" w:hAnsi="微软雅黑"/>
+        </w:rPr>
+        <w:t>BeanPostProcessor</w:t>
+      </w:r>
+      <w:r>
+        <w:rPr>
+          <w:rFonts w:ascii="微软雅黑" w:eastAsia="微软雅黑" w:hAnsi="微软雅黑" w:hint="eastAsia"/>
+        </w:rPr>
+        <w:t>接口的实现。</w:t>
+      </w:r>
+    </w:p>
+    <w:p>
+      <w:pPr>
+        <w:rPr>
+          <w:rFonts w:ascii="微软雅黑" w:eastAsia="微软雅黑" w:hAnsi="微软雅黑" w:hint="eastAsia"/>
+        </w:rPr>
+      </w:pPr>
+      <w:r>
+        <w:rPr>
+          <w:rFonts w:ascii="微软雅黑" w:eastAsia="微软雅黑" w:hAnsi="微软雅黑" w:hint="eastAsia"/>
+        </w:rPr>
+        <w:t>如果</w:t>
+      </w:r>
+      <w:r>
+        <w:rPr>
+          <w:rFonts w:ascii="微软雅黑" w:eastAsia="微软雅黑" w:hAnsi="微软雅黑"/>
+        </w:rPr>
+        <w:t>你在实现</w:t>
+      </w:r>
+      <w:r>
+        <w:rPr>
+          <w:rFonts w:ascii="微软雅黑" w:eastAsia="微软雅黑" w:hAnsi="微软雅黑"/>
+        </w:rPr>
+        <w:t>BeanPostProcessor</w:t>
+      </w:r>
+      <w:r>
+        <w:rPr>
+          <w:rFonts w:ascii="微软雅黑" w:eastAsia="微软雅黑" w:hAnsi="微软雅黑" w:hint="eastAsia"/>
+        </w:rPr>
+        <w:t>接口</w:t>
+      </w:r>
+      <w:r>
+        <w:rPr>
+          <w:rFonts w:ascii="微软雅黑" w:eastAsia="微软雅黑" w:hAnsi="微软雅黑" w:hint="eastAsia"/>
+        </w:rPr>
+        <w:t>的</w:t>
+      </w:r>
+      <w:r>
+        <w:rPr>
+          <w:rFonts w:ascii="微软雅黑" w:eastAsia="微软雅黑" w:hAnsi="微软雅黑"/>
+        </w:rPr>
+        <w:t>同时，我也建议</w:t>
+      </w:r>
+      <w:r>
+        <w:rPr>
+          <w:rFonts w:ascii="微软雅黑" w:eastAsia="微软雅黑" w:hAnsi="微软雅黑"/>
+        </w:rPr>
+        <w:t>Ordered </w:t>
+      </w:r>
+      <w:r>
+        <w:rPr>
+          <w:rFonts w:ascii="微软雅黑" w:eastAsia="微软雅黑" w:hAnsi="微软雅黑" w:hint="eastAsia"/>
+        </w:rPr>
+        <w:t>接口也实现</w:t>
+      </w:r>
+    </w:p>
+    <w:p>
+      <w:pPr>
+        <w:widowControl/>
+        <w:pBdr>
+          <w:top w:val="single" w:sz="6" w:space="5" w:color="CCCCCC"/>
+          <w:left w:val="single" w:sz="6" w:space="8" w:color="CCCCCC"/>
+          <w:bottom w:val="single" w:sz="6" w:space="5" w:color="CCCCCC"/>
+          <w:right w:val="single" w:sz="6" w:space="8" w:color="CCCCCC"/>
+        </w:pBdr>
+        <w:shd w:val="clear" w:color="auto" w:fill="F8F8F8"/>
+        <w:tabs>
+          <w:tab w:val="left" w:pos="916"/>
+          <w:tab w:val="left" w:pos="1832"/>
+          <w:tab w:val="left" w:pos="2748"/>
+          <w:tab w:val="left" w:pos="3664"/>
+          <w:tab w:val="left" w:pos="4580"/>
+          <w:tab w:val="left" w:pos="5496"/>
+          <w:tab w:val="left" w:pos="6412"/>
+          <w:tab w:val="left" w:pos="7328"/>
+          <w:tab w:val="left" w:pos="8244"/>
+          <w:tab w:val="left" w:pos="9160"/>
+          <w:tab w:val="left" w:pos="10076"/>
+          <w:tab w:val="left" w:pos="10992"/>
+          <w:tab w:val="left" w:pos="11908"/>
+          <w:tab w:val="left" w:pos="12824"/>
+          <w:tab w:val="left" w:pos="13740"/>
+          <w:tab w:val="left" w:pos="14656"/>
+        </w:tabs>
+        <w:jc w:val="left"/>
+        <w:rPr>
+          <w:rFonts w:ascii="Consolas" w:eastAsia="宋体" w:hAnsi="Consolas" w:cs="Consolas"/>
+          <w:color w:val="000000"/>
+          <w:kern w:val="0"/>
+          <w:sz w:val="23"/>
+          <w:szCs w:val="23"/>
+        </w:rPr>
+      </w:pPr>
+      <w:r>
+        <w:rPr>
+          <w:rFonts w:ascii="Consolas" w:eastAsia="宋体" w:hAnsi="Consolas" w:cs="Consolas"/>
+          <w:b/>
+          <w:bCs/>
+          <w:color w:val="7F0055"/>
+          <w:kern w:val="0"/>
+          <w:sz w:val="23"/>
+          <w:szCs w:val="23"/>
+        </w:rPr>
+        <w:t>package</w:t>
+      </w:r>
+      <w:r>
+        <w:rPr>
+          <w:rFonts w:ascii="Consolas" w:eastAsia="宋体" w:hAnsi="Consolas" w:cs="Consolas"/>
+          <w:color w:val="000000"/>
+          <w:kern w:val="0"/>
+          <w:sz w:val="23"/>
+          <w:szCs w:val="23"/>
+        </w:rPr>
+        <w:t xml:space="preserve"> scripting;</w:t>
+      </w:r>
+    </w:p>
+    <w:p>
+      <w:pPr>
+        <w:widowControl/>
+        <w:pBdr>
+          <w:top w:val="single" w:sz="6" w:space="5" w:color="CCCCCC"/>
+          <w:left w:val="single" w:sz="6" w:space="8" w:color="CCCCCC"/>
+          <w:bottom w:val="single" w:sz="6" w:space="5" w:color="CCCCCC"/>
+          <w:right w:val="single" w:sz="6" w:space="8" w:color="CCCCCC"/>
+        </w:pBdr>
+        <w:shd w:val="clear" w:color="auto" w:fill="F8F8F8"/>
+        <w:tabs>
+          <w:tab w:val="left" w:pos="916"/>
+          <w:tab w:val="left" w:pos="1832"/>
+          <w:tab w:val="left" w:pos="2748"/>
+          <w:tab w:val="left" w:pos="3664"/>
+          <w:tab w:val="left" w:pos="4580"/>
+          <w:tab w:val="left" w:pos="5496"/>
+          <w:tab w:val="left" w:pos="6412"/>
+          <w:tab w:val="left" w:pos="7328"/>
+          <w:tab w:val="left" w:pos="8244"/>
+          <w:tab w:val="left" w:pos="9160"/>
+          <w:tab w:val="left" w:pos="10076"/>
+          <w:tab w:val="left" w:pos="10992"/>
+          <w:tab w:val="left" w:pos="11908"/>
+          <w:tab w:val="left" w:pos="12824"/>
+          <w:tab w:val="left" w:pos="13740"/>
+          <w:tab w:val="left" w:pos="14656"/>
+        </w:tabs>
+        <w:jc w:val="left"/>
+        <w:rPr>
+          <w:rFonts w:ascii="Consolas" w:eastAsia="宋体" w:hAnsi="Consolas" w:cs="Consolas"/>
+          <w:color w:val="000000"/>
+          <w:kern w:val="0"/>
+          <w:sz w:val="23"/>
+          <w:szCs w:val="23"/>
+        </w:rPr>
+      </w:pPr>
+    </w:p>
+    <w:p>
+      <w:pPr>
+        <w:widowControl/>
+        <w:pBdr>
+          <w:top w:val="single" w:sz="6" w:space="5" w:color="CCCCCC"/>
+          <w:left w:val="single" w:sz="6" w:space="8" w:color="CCCCCC"/>
+          <w:bottom w:val="single" w:sz="6" w:space="5" w:color="CCCCCC"/>
+          <w:right w:val="single" w:sz="6" w:space="8" w:color="CCCCCC"/>
+        </w:pBdr>
+        <w:shd w:val="clear" w:color="auto" w:fill="F8F8F8"/>
+        <w:tabs>
+          <w:tab w:val="left" w:pos="916"/>
+          <w:tab w:val="left" w:pos="1832"/>
+          <w:tab w:val="left" w:pos="2748"/>
+          <w:tab w:val="left" w:pos="3664"/>
+          <w:tab w:val="left" w:pos="4580"/>
+          <w:tab w:val="left" w:pos="5496"/>
+          <w:tab w:val="left" w:pos="6412"/>
+          <w:tab w:val="left" w:pos="7328"/>
+          <w:tab w:val="left" w:pos="8244"/>
+          <w:tab w:val="left" w:pos="9160"/>
+          <w:tab w:val="left" w:pos="10076"/>
+          <w:tab w:val="left" w:pos="10992"/>
+          <w:tab w:val="left" w:pos="11908"/>
+          <w:tab w:val="left" w:pos="12824"/>
+          <w:tab w:val="left" w:pos="13740"/>
+          <w:tab w:val="left" w:pos="14656"/>
+        </w:tabs>
+        <w:jc w:val="left"/>
+        <w:rPr>
+          <w:rFonts w:ascii="Consolas" w:eastAsia="宋体" w:hAnsi="Consolas" w:cs="Consolas"/>
+          <w:color w:val="000000"/>
+          <w:kern w:val="0"/>
+          <w:sz w:val="23"/>
+          <w:szCs w:val="23"/>
+        </w:rPr>
+      </w:pPr>
+      <w:r>
+        <w:rPr>
+          <w:rFonts w:ascii="Consolas" w:eastAsia="宋体" w:hAnsi="Consolas" w:cs="Consolas"/>
+          <w:b/>
+          <w:bCs/>
+          <w:color w:val="7F0055"/>
+          <w:kern w:val="0"/>
+          <w:sz w:val="23"/>
+          <w:szCs w:val="23"/>
+        </w:rPr>
+        <w:t>import</w:t>
+      </w:r>
+      <w:r>
+        <w:rPr>
+          <w:rFonts w:ascii="Consolas" w:eastAsia="宋体" w:hAnsi="Consolas" w:cs="Consolas"/>
+          <w:color w:val="000000"/>
+          <w:kern w:val="0"/>
+          <w:sz w:val="23"/>
+          <w:szCs w:val="23"/>
+        </w:rPr>
+        <w:t xml:space="preserve"> org.springframework.beans.factory.config.BeanPostProcessor;</w:t>
+      </w:r>
+    </w:p>
+    <w:p>
+      <w:pPr>
+        <w:widowControl/>
+        <w:pBdr>
+          <w:top w:val="single" w:sz="6" w:space="5" w:color="CCCCCC"/>
+          <w:left w:val="single" w:sz="6" w:space="8" w:color="CCCCCC"/>
+          <w:bottom w:val="single" w:sz="6" w:space="5" w:color="CCCCCC"/>
+          <w:right w:val="single" w:sz="6" w:space="8" w:color="CCCCCC"/>
+        </w:pBdr>
+        <w:shd w:val="clear" w:color="auto" w:fill="F8F8F8"/>
+        <w:tabs>
+          <w:tab w:val="left" w:pos="916"/>
+          <w:tab w:val="left" w:pos="1832"/>
+          <w:tab w:val="left" w:pos="2748"/>
+          <w:tab w:val="left" w:pos="3664"/>
+          <w:tab w:val="left" w:pos="4580"/>
+          <w:tab w:val="left" w:pos="5496"/>
+          <w:tab w:val="left" w:pos="6412"/>
+          <w:tab w:val="left" w:pos="7328"/>
+          <w:tab w:val="left" w:pos="8244"/>
+          <w:tab w:val="left" w:pos="9160"/>
+          <w:tab w:val="left" w:pos="10076"/>
+          <w:tab w:val="left" w:pos="10992"/>
+          <w:tab w:val="left" w:pos="11908"/>
+          <w:tab w:val="left" w:pos="12824"/>
+          <w:tab w:val="left" w:pos="13740"/>
+          <w:tab w:val="left" w:pos="14656"/>
+        </w:tabs>
+        <w:jc w:val="left"/>
+        <w:rPr>
+          <w:rFonts w:ascii="Consolas" w:eastAsia="宋体" w:hAnsi="Consolas" w:cs="Consolas"/>
+          <w:color w:val="000000"/>
+          <w:kern w:val="0"/>
+          <w:sz w:val="23"/>
+          <w:szCs w:val="23"/>
+        </w:rPr>
+      </w:pPr>
+      <w:r>
+        <w:rPr>
+          <w:rFonts w:ascii="Consolas" w:eastAsia="宋体" w:hAnsi="Consolas" w:cs="Consolas"/>
+          <w:b/>
+          <w:bCs/>
+          <w:color w:val="7F0055"/>
+          <w:kern w:val="0"/>
+          <w:sz w:val="23"/>
+          <w:szCs w:val="23"/>
+        </w:rPr>
+        <w:t>import</w:t>
+      </w:r>
+      <w:r>
+        <w:rPr>
+          <w:rFonts w:ascii="Consolas" w:eastAsia="宋体" w:hAnsi="Consolas" w:cs="Consolas"/>
+          <w:color w:val="000000"/>
+          <w:kern w:val="0"/>
+          <w:sz w:val="23"/>
+          <w:szCs w:val="23"/>
+        </w:rPr>
+        <w:t xml:space="preserve"> org.springframework.beans.BeansException;</w:t>
+      </w:r>
+    </w:p>
+    <w:p>
+      <w:pPr>
+        <w:widowControl/>
+        <w:pBdr>
+          <w:top w:val="single" w:sz="6" w:space="5" w:color="CCCCCC"/>
+          <w:left w:val="single" w:sz="6" w:space="8" w:color="CCCCCC"/>
+          <w:bottom w:val="single" w:sz="6" w:space="5" w:color="CCCCCC"/>
+          <w:right w:val="single" w:sz="6" w:space="8" w:color="CCCCCC"/>
+        </w:pBdr>
+        <w:shd w:val="clear" w:color="auto" w:fill="F8F8F8"/>
+        <w:tabs>
+          <w:tab w:val="left" w:pos="916"/>
+          <w:tab w:val="left" w:pos="1832"/>
+          <w:tab w:val="left" w:pos="2748"/>
+          <w:tab w:val="left" w:pos="3664"/>
+          <w:tab w:val="left" w:pos="4580"/>
+          <w:tab w:val="left" w:pos="5496"/>
+          <w:tab w:val="left" w:pos="6412"/>
+          <w:tab w:val="left" w:pos="7328"/>
+          <w:tab w:val="left" w:pos="8244"/>
+          <w:tab w:val="left" w:pos="9160"/>
+          <w:tab w:val="left" w:pos="10076"/>
+          <w:tab w:val="left" w:pos="10992"/>
+          <w:tab w:val="left" w:pos="11908"/>
+          <w:tab w:val="left" w:pos="12824"/>
+          <w:tab w:val="left" w:pos="13740"/>
+          <w:tab w:val="left" w:pos="14656"/>
+        </w:tabs>
+        <w:jc w:val="left"/>
+        <w:rPr>
+          <w:rFonts w:ascii="Consolas" w:eastAsia="宋体" w:hAnsi="Consolas" w:cs="Consolas"/>
+          <w:color w:val="000000"/>
+          <w:kern w:val="0"/>
+          <w:sz w:val="23"/>
+          <w:szCs w:val="23"/>
+        </w:rPr>
+      </w:pPr>
+    </w:p>
+    <w:p>
+      <w:pPr>
+        <w:widowControl/>
+        <w:pBdr>
+          <w:top w:val="single" w:sz="6" w:space="5" w:color="CCCCCC"/>
+          <w:left w:val="single" w:sz="6" w:space="8" w:color="CCCCCC"/>
+          <w:bottom w:val="single" w:sz="6" w:space="5" w:color="CCCCCC"/>
+          <w:right w:val="single" w:sz="6" w:space="8" w:color="CCCCCC"/>
+        </w:pBdr>
+        <w:shd w:val="clear" w:color="auto" w:fill="F8F8F8"/>
+        <w:tabs>
+          <w:tab w:val="left" w:pos="916"/>
+          <w:tab w:val="left" w:pos="1832"/>
+          <w:tab w:val="left" w:pos="2748"/>
+          <w:tab w:val="left" w:pos="3664"/>
+          <w:tab w:val="left" w:pos="4580"/>
+          <w:tab w:val="left" w:pos="5496"/>
+          <w:tab w:val="left" w:pos="6412"/>
+          <w:tab w:val="left" w:pos="7328"/>
+          <w:tab w:val="left" w:pos="8244"/>
+          <w:tab w:val="left" w:pos="9160"/>
+          <w:tab w:val="left" w:pos="10076"/>
+          <w:tab w:val="left" w:pos="10992"/>
+          <w:tab w:val="left" w:pos="11908"/>
+          <w:tab w:val="left" w:pos="12824"/>
+          <w:tab w:val="left" w:pos="13740"/>
+          <w:tab w:val="left" w:pos="14656"/>
+        </w:tabs>
+        <w:jc w:val="left"/>
+        <w:rPr>
+          <w:rFonts w:ascii="Consolas" w:eastAsia="宋体" w:hAnsi="Consolas" w:cs="Consolas"/>
+          <w:color w:val="000000"/>
+          <w:kern w:val="0"/>
+          <w:sz w:val="23"/>
+          <w:szCs w:val="23"/>
+        </w:rPr>
+      </w:pPr>
+      <w:r>
+        <w:rPr>
+          <w:rFonts w:ascii="Consolas" w:eastAsia="宋体" w:hAnsi="Consolas" w:cs="Consolas"/>
+          <w:b/>
+          <w:bCs/>
+          <w:color w:val="7F0055"/>
+          <w:kern w:val="0"/>
+          <w:sz w:val="23"/>
+          <w:szCs w:val="23"/>
+        </w:rPr>
+        <w:lastRenderedPageBreak/>
+        <w:t>public</w:t>
+      </w:r>
+      <w:r>
+        <w:rPr>
+          <w:rFonts w:ascii="Consolas" w:eastAsia="宋体" w:hAnsi="Consolas" w:cs="Consolas"/>
+          <w:color w:val="000000"/>
+          <w:kern w:val="0"/>
+          <w:sz w:val="23"/>
+          <w:szCs w:val="23"/>
+        </w:rPr>
+        <w:t xml:space="preserve"> </w:t>
+      </w:r>
+      <w:r>
+        <w:rPr>
+          <w:rFonts w:ascii="Consolas" w:eastAsia="宋体" w:hAnsi="Consolas" w:cs="Consolas"/>
+          <w:b/>
+          <w:bCs/>
+          <w:color w:val="7F0055"/>
+          <w:kern w:val="0"/>
+          <w:sz w:val="23"/>
+          <w:szCs w:val="23"/>
+        </w:rPr>
+        <w:t>class</w:t>
+      </w:r>
+      <w:r>
+        <w:rPr>
+          <w:rFonts w:ascii="Consolas" w:eastAsia="宋体" w:hAnsi="Consolas" w:cs="Consolas"/>
+          <w:color w:val="000000"/>
+          <w:kern w:val="0"/>
+          <w:sz w:val="23"/>
+          <w:szCs w:val="23"/>
+        </w:rPr>
+        <w:t xml:space="preserve"> InstantiationTracingBeanPostProcessor </w:t>
+      </w:r>
+      <w:r>
+        <w:rPr>
+          <w:rFonts w:ascii="Consolas" w:eastAsia="宋体" w:hAnsi="Consolas" w:cs="Consolas"/>
+          <w:b/>
+          <w:bCs/>
+          <w:color w:val="7F0055"/>
+          <w:kern w:val="0"/>
+          <w:sz w:val="23"/>
+          <w:szCs w:val="23"/>
+        </w:rPr>
+        <w:t>implements</w:t>
+      </w:r>
+      <w:r>
+        <w:rPr>
+          <w:rFonts w:ascii="Consolas" w:eastAsia="宋体" w:hAnsi="Consolas" w:cs="Consolas"/>
+          <w:color w:val="000000"/>
+          <w:kern w:val="0"/>
+          <w:sz w:val="23"/>
+          <w:szCs w:val="23"/>
+        </w:rPr>
+        <w:t xml:space="preserve"> BeanPostProcessor {</w:t>
+      </w:r>
+    </w:p>
+    <w:p>
+      <w:pPr>
+        <w:widowControl/>
+        <w:pBdr>
+          <w:top w:val="single" w:sz="6" w:space="5" w:color="CCCCCC"/>
+          <w:left w:val="single" w:sz="6" w:space="8" w:color="CCCCCC"/>
+          <w:bottom w:val="single" w:sz="6" w:space="5" w:color="CCCCCC"/>
+          <w:right w:val="single" w:sz="6" w:space="8" w:color="CCCCCC"/>
+        </w:pBdr>
+        <w:shd w:val="clear" w:color="auto" w:fill="F8F8F8"/>
+        <w:tabs>
+          <w:tab w:val="left" w:pos="916"/>
+          <w:tab w:val="left" w:pos="1832"/>
+          <w:tab w:val="left" w:pos="2748"/>
+          <w:tab w:val="left" w:pos="3664"/>
+          <w:tab w:val="left" w:pos="4580"/>
+          <w:tab w:val="left" w:pos="5496"/>
+          <w:tab w:val="left" w:pos="6412"/>
+          <w:tab w:val="left" w:pos="7328"/>
+          <w:tab w:val="left" w:pos="8244"/>
+          <w:tab w:val="left" w:pos="9160"/>
+          <w:tab w:val="left" w:pos="10076"/>
+          <w:tab w:val="left" w:pos="10992"/>
+          <w:tab w:val="left" w:pos="11908"/>
+          <w:tab w:val="left" w:pos="12824"/>
+          <w:tab w:val="left" w:pos="13740"/>
+          <w:tab w:val="left" w:pos="14656"/>
+        </w:tabs>
+        <w:jc w:val="left"/>
+        <w:rPr>
+          <w:rFonts w:ascii="Consolas" w:eastAsia="宋体" w:hAnsi="Consolas" w:cs="Consolas"/>
+          <w:color w:val="000000"/>
+          <w:kern w:val="0"/>
+          <w:sz w:val="23"/>
+          <w:szCs w:val="23"/>
+        </w:rPr>
+      </w:pPr>
+    </w:p>
+    <w:p>
+      <w:pPr>
+        <w:widowControl/>
+        <w:pBdr>
+          <w:top w:val="single" w:sz="6" w:space="5" w:color="CCCCCC"/>
+          <w:left w:val="single" w:sz="6" w:space="8" w:color="CCCCCC"/>
+          <w:bottom w:val="single" w:sz="6" w:space="5" w:color="CCCCCC"/>
+          <w:right w:val="single" w:sz="6" w:space="8" w:color="CCCCCC"/>
+        </w:pBdr>
+        <w:shd w:val="clear" w:color="auto" w:fill="F8F8F8"/>
+        <w:tabs>
+          <w:tab w:val="left" w:pos="916"/>
+          <w:tab w:val="left" w:pos="1832"/>
+          <w:tab w:val="left" w:pos="2748"/>
+          <w:tab w:val="left" w:pos="3664"/>
+          <w:tab w:val="left" w:pos="4580"/>
+          <w:tab w:val="left" w:pos="5496"/>
+          <w:tab w:val="left" w:pos="6412"/>
+          <w:tab w:val="left" w:pos="7328"/>
+          <w:tab w:val="left" w:pos="8244"/>
+          <w:tab w:val="left" w:pos="9160"/>
+          <w:tab w:val="left" w:pos="10076"/>
+          <w:tab w:val="left" w:pos="10992"/>
+          <w:tab w:val="left" w:pos="11908"/>
+          <w:tab w:val="left" w:pos="12824"/>
+          <w:tab w:val="left" w:pos="13740"/>
+          <w:tab w:val="left" w:pos="14656"/>
+        </w:tabs>
+        <w:jc w:val="left"/>
+        <w:rPr>
+          <w:rFonts w:ascii="Consolas" w:eastAsia="宋体" w:hAnsi="Consolas" w:cs="Consolas"/>
+          <w:color w:val="000000"/>
+          <w:kern w:val="0"/>
+          <w:sz w:val="23"/>
+          <w:szCs w:val="23"/>
+        </w:rPr>
+      </w:pPr>
+      <w:r>
+        <w:rPr>
+          <w:rFonts w:ascii="Consolas" w:eastAsia="宋体" w:hAnsi="Consolas" w:cs="Consolas"/>
+          <w:color w:val="000000"/>
+          <w:kern w:val="0"/>
+          <w:sz w:val="23"/>
+          <w:szCs w:val="23"/>
+        </w:rPr>
+        <w:t xml:space="preserve">    </w:t>
+      </w:r>
+      <w:r>
+        <w:rPr>
+          <w:rFonts w:ascii="Consolas" w:eastAsia="宋体" w:hAnsi="Consolas" w:cs="Consolas"/>
+          <w:i/>
+          <w:iCs/>
+          <w:color w:val="3F5F5F"/>
+          <w:kern w:val="0"/>
+          <w:sz w:val="23"/>
+          <w:szCs w:val="23"/>
+        </w:rPr>
+        <w:t>// simply return the instantiated bean as-is</w:t>
+      </w:r>
+    </w:p>
+    <w:p>
+      <w:pPr>
+        <w:widowControl/>
+        <w:pBdr>
+          <w:top w:val="single" w:sz="6" w:space="5" w:color="CCCCCC"/>
+          <w:left w:val="single" w:sz="6" w:space="8" w:color="CCCCCC"/>
+          <w:bottom w:val="single" w:sz="6" w:space="5" w:color="CCCCCC"/>
+          <w:right w:val="single" w:sz="6" w:space="8" w:color="CCCCCC"/>
+        </w:pBdr>
+        <w:shd w:val="clear" w:color="auto" w:fill="F8F8F8"/>
+        <w:tabs>
+          <w:tab w:val="left" w:pos="916"/>
+          <w:tab w:val="left" w:pos="1832"/>
+          <w:tab w:val="left" w:pos="2748"/>
+          <w:tab w:val="left" w:pos="3664"/>
+          <w:tab w:val="left" w:pos="4580"/>
+          <w:tab w:val="left" w:pos="5496"/>
+          <w:tab w:val="left" w:pos="6412"/>
+          <w:tab w:val="left" w:pos="7328"/>
+          <w:tab w:val="left" w:pos="8244"/>
+          <w:tab w:val="left" w:pos="9160"/>
+          <w:tab w:val="left" w:pos="10076"/>
+          <w:tab w:val="left" w:pos="10992"/>
+          <w:tab w:val="left" w:pos="11908"/>
+          <w:tab w:val="left" w:pos="12824"/>
+          <w:tab w:val="left" w:pos="13740"/>
+          <w:tab w:val="left" w:pos="14656"/>
+        </w:tabs>
+        <w:jc w:val="left"/>
+        <w:rPr>
+          <w:rFonts w:ascii="Consolas" w:eastAsia="宋体" w:hAnsi="Consolas" w:cs="Consolas"/>
+          <w:color w:val="000000"/>
+          <w:kern w:val="0"/>
+          <w:sz w:val="23"/>
+          <w:szCs w:val="23"/>
+        </w:rPr>
+      </w:pPr>
+      <w:r>
+        <w:rPr>
+          <w:rFonts w:ascii="Consolas" w:eastAsia="宋体" w:hAnsi="Consolas" w:cs="Consolas"/>
+          <w:color w:val="000000"/>
+          <w:kern w:val="0"/>
+          <w:sz w:val="23"/>
+          <w:szCs w:val="23"/>
+        </w:rPr>
+        <w:t xml:space="preserve">    </w:t>
+      </w:r>
+      <w:r>
+        <w:rPr>
+          <w:rFonts w:ascii="Consolas" w:eastAsia="宋体" w:hAnsi="Consolas" w:cs="Consolas"/>
+          <w:b/>
+          <w:bCs/>
+          <w:color w:val="7F0055"/>
+          <w:kern w:val="0"/>
+          <w:sz w:val="23"/>
+          <w:szCs w:val="23"/>
+        </w:rPr>
+        <w:t>public</w:t>
+      </w:r>
+      <w:r>
+        <w:rPr>
+          <w:rFonts w:ascii="Consolas" w:eastAsia="宋体" w:hAnsi="Consolas" w:cs="Consolas"/>
+          <w:color w:val="000000"/>
+          <w:kern w:val="0"/>
+          <w:sz w:val="23"/>
+          <w:szCs w:val="23"/>
+        </w:rPr>
+        <w:t xml:space="preserve"> Object postProcessBeforeInitialization(Object bean,</w:t>
+      </w:r>
+    </w:p>
+    <w:p>
+      <w:pPr>
+        <w:widowControl/>
+        <w:pBdr>
+          <w:top w:val="single" w:sz="6" w:space="5" w:color="CCCCCC"/>
+          <w:left w:val="single" w:sz="6" w:space="8" w:color="CCCCCC"/>
+          <w:bottom w:val="single" w:sz="6" w:space="5" w:color="CCCCCC"/>
+          <w:right w:val="single" w:sz="6" w:space="8" w:color="CCCCCC"/>
+        </w:pBdr>
+        <w:shd w:val="clear" w:color="auto" w:fill="F8F8F8"/>
+        <w:tabs>
+          <w:tab w:val="left" w:pos="916"/>
+          <w:tab w:val="left" w:pos="1832"/>
+          <w:tab w:val="left" w:pos="2748"/>
+          <w:tab w:val="left" w:pos="3664"/>
+          <w:tab w:val="left" w:pos="4580"/>
+          <w:tab w:val="left" w:pos="5496"/>
+          <w:tab w:val="left" w:pos="6412"/>
+          <w:tab w:val="left" w:pos="7328"/>
+          <w:tab w:val="left" w:pos="8244"/>
+          <w:tab w:val="left" w:pos="9160"/>
+          <w:tab w:val="left" w:pos="10076"/>
+          <w:tab w:val="left" w:pos="10992"/>
+          <w:tab w:val="left" w:pos="11908"/>
+          <w:tab w:val="left" w:pos="12824"/>
+          <w:tab w:val="left" w:pos="13740"/>
+          <w:tab w:val="left" w:pos="14656"/>
+        </w:tabs>
+        <w:jc w:val="left"/>
+        <w:rPr>
+          <w:rFonts w:ascii="Consolas" w:eastAsia="宋体" w:hAnsi="Consolas" w:cs="Consolas"/>
+          <w:color w:val="000000"/>
+          <w:kern w:val="0"/>
+          <w:sz w:val="23"/>
+          <w:szCs w:val="23"/>
+        </w:rPr>
+      </w:pPr>
+      <w:r>
+        <w:rPr>
+          <w:rFonts w:ascii="Consolas" w:eastAsia="宋体" w:hAnsi="Consolas" w:cs="Consolas"/>
+          <w:color w:val="000000"/>
+          <w:kern w:val="0"/>
+          <w:sz w:val="23"/>
+          <w:szCs w:val="23"/>
+        </w:rPr>
+        <w:t xml:space="preserve">            String beanName) </w:t>
+      </w:r>
+      <w:r>
+        <w:rPr>
+          <w:rFonts w:ascii="Consolas" w:eastAsia="宋体" w:hAnsi="Consolas" w:cs="Consolas"/>
+          <w:b/>
+          <w:bCs/>
+          <w:color w:val="7F0055"/>
+          <w:kern w:val="0"/>
+          <w:sz w:val="23"/>
+          <w:szCs w:val="23"/>
+        </w:rPr>
+        <w:t>throws</w:t>
+      </w:r>
+      <w:r>
+        <w:rPr>
+          <w:rFonts w:ascii="Consolas" w:eastAsia="宋体" w:hAnsi="Consolas" w:cs="Consolas"/>
+          <w:color w:val="000000"/>
+          <w:kern w:val="0"/>
+          <w:sz w:val="23"/>
+          <w:szCs w:val="23"/>
+        </w:rPr>
+        <w:t xml:space="preserve"> BeansException {</w:t>
+      </w:r>
+    </w:p>
+    <w:p>
+      <w:pPr>
+        <w:widowControl/>
+        <w:pBdr>
+          <w:top w:val="single" w:sz="6" w:space="5" w:color="CCCCCC"/>
+          <w:left w:val="single" w:sz="6" w:space="8" w:color="CCCCCC"/>
+          <w:bottom w:val="single" w:sz="6" w:space="5" w:color="CCCCCC"/>
+          <w:right w:val="single" w:sz="6" w:space="8" w:color="CCCCCC"/>
+        </w:pBdr>
+        <w:shd w:val="clear" w:color="auto" w:fill="F8F8F8"/>
+        <w:tabs>
+          <w:tab w:val="left" w:pos="916"/>
+          <w:tab w:val="left" w:pos="1832"/>
+          <w:tab w:val="left" w:pos="2748"/>
+          <w:tab w:val="left" w:pos="3664"/>
+          <w:tab w:val="left" w:pos="4580"/>
+          <w:tab w:val="left" w:pos="5496"/>
+          <w:tab w:val="left" w:pos="6412"/>
+          <w:tab w:val="left" w:pos="7328"/>
+          <w:tab w:val="left" w:pos="8244"/>
+          <w:tab w:val="left" w:pos="9160"/>
+          <w:tab w:val="left" w:pos="10076"/>
+          <w:tab w:val="left" w:pos="10992"/>
+          <w:tab w:val="left" w:pos="11908"/>
+          <w:tab w:val="left" w:pos="12824"/>
+          <w:tab w:val="left" w:pos="13740"/>
+          <w:tab w:val="left" w:pos="14656"/>
+        </w:tabs>
+        <w:jc w:val="left"/>
+        <w:rPr>
+          <w:rFonts w:ascii="Consolas" w:eastAsia="宋体" w:hAnsi="Consolas" w:cs="Consolas"/>
+          <w:color w:val="000000"/>
+          <w:kern w:val="0"/>
+          <w:sz w:val="23"/>
+          <w:szCs w:val="23"/>
+        </w:rPr>
+      </w:pPr>
+      <w:r>
+        <w:rPr>
+          <w:rFonts w:ascii="Consolas" w:eastAsia="宋体" w:hAnsi="Consolas" w:cs="Consolas"/>
+          <w:color w:val="000000"/>
+          <w:kern w:val="0"/>
+          <w:sz w:val="23"/>
+          <w:szCs w:val="23"/>
+        </w:rPr>
+        <w:t xml:space="preserve">        </w:t>
+      </w:r>
+      <w:r>
+        <w:rPr>
+          <w:rFonts w:ascii="Consolas" w:eastAsia="宋体" w:hAnsi="Consolas" w:cs="Consolas"/>
+          <w:b/>
+          <w:bCs/>
+          <w:color w:val="7F0055"/>
+          <w:kern w:val="0"/>
+          <w:sz w:val="23"/>
+          <w:szCs w:val="23"/>
+        </w:rPr>
+        <w:t>return</w:t>
+      </w:r>
+      <w:r>
+        <w:rPr>
+          <w:rFonts w:ascii="Consolas" w:eastAsia="宋体" w:hAnsi="Consolas" w:cs="Consolas"/>
+          <w:color w:val="000000"/>
+          <w:kern w:val="0"/>
+          <w:sz w:val="23"/>
+          <w:szCs w:val="23"/>
+        </w:rPr>
+        <w:t xml:space="preserve"> bean; </w:t>
+      </w:r>
+      <w:r>
+        <w:rPr>
+          <w:rFonts w:ascii="Consolas" w:eastAsia="宋体" w:hAnsi="Consolas" w:cs="Consolas"/>
+          <w:i/>
+          <w:iCs/>
+          <w:color w:val="3F5F5F"/>
+          <w:kern w:val="0"/>
+          <w:sz w:val="23"/>
+          <w:szCs w:val="23"/>
+        </w:rPr>
+        <w:t>// we could potentially return any object reference here...</w:t>
+      </w:r>
+    </w:p>
+    <w:p>
+      <w:pPr>
+        <w:widowControl/>
+        <w:pBdr>
+          <w:top w:val="single" w:sz="6" w:space="5" w:color="CCCCCC"/>
+          <w:left w:val="single" w:sz="6" w:space="8" w:color="CCCCCC"/>
+          <w:bottom w:val="single" w:sz="6" w:space="5" w:color="CCCCCC"/>
+          <w:right w:val="single" w:sz="6" w:space="8" w:color="CCCCCC"/>
+        </w:pBdr>
+        <w:shd w:val="clear" w:color="auto" w:fill="F8F8F8"/>
+        <w:tabs>
+          <w:tab w:val="left" w:pos="916"/>
+          <w:tab w:val="left" w:pos="1832"/>
+          <w:tab w:val="left" w:pos="2748"/>
+          <w:tab w:val="left" w:pos="3664"/>
+          <w:tab w:val="left" w:pos="4580"/>
+          <w:tab w:val="left" w:pos="5496"/>
+          <w:tab w:val="left" w:pos="6412"/>
+          <w:tab w:val="left" w:pos="7328"/>
+          <w:tab w:val="left" w:pos="8244"/>
+          <w:tab w:val="left" w:pos="9160"/>
+          <w:tab w:val="left" w:pos="10076"/>
+          <w:tab w:val="left" w:pos="10992"/>
+          <w:tab w:val="left" w:pos="11908"/>
+          <w:tab w:val="left" w:pos="12824"/>
+          <w:tab w:val="left" w:pos="13740"/>
+          <w:tab w:val="left" w:pos="14656"/>
+        </w:tabs>
+        <w:jc w:val="left"/>
+        <w:rPr>
+          <w:rFonts w:ascii="Consolas" w:eastAsia="宋体" w:hAnsi="Consolas" w:cs="Consolas"/>
+          <w:color w:val="000000"/>
+          <w:kern w:val="0"/>
+          <w:sz w:val="23"/>
+          <w:szCs w:val="23"/>
+        </w:rPr>
+      </w:pPr>
+      <w:r>
+        <w:rPr>
+          <w:rFonts w:ascii="Consolas" w:eastAsia="宋体" w:hAnsi="Consolas" w:cs="Consolas"/>
+          <w:color w:val="000000"/>
+          <w:kern w:val="0"/>
+          <w:sz w:val="23"/>
+          <w:szCs w:val="23"/>
+        </w:rPr>
+        <w:t xml:space="preserve">    }</w:t>
+      </w:r>
+    </w:p>
+    <w:p>
+      <w:pPr>
+        <w:widowControl/>
+        <w:pBdr>
+          <w:top w:val="single" w:sz="6" w:space="5" w:color="CCCCCC"/>
+          <w:left w:val="single" w:sz="6" w:space="8" w:color="CCCCCC"/>
+          <w:bottom w:val="single" w:sz="6" w:space="5" w:color="CCCCCC"/>
+          <w:right w:val="single" w:sz="6" w:space="8" w:color="CCCCCC"/>
+        </w:pBdr>
+        <w:shd w:val="clear" w:color="auto" w:fill="F8F8F8"/>
+        <w:tabs>
+          <w:tab w:val="left" w:pos="916"/>
+          <w:tab w:val="left" w:pos="1832"/>
+          <w:tab w:val="left" w:pos="2748"/>
+          <w:tab w:val="left" w:pos="3664"/>
+          <w:tab w:val="left" w:pos="4580"/>
+          <w:tab w:val="left" w:pos="5496"/>
+          <w:tab w:val="left" w:pos="6412"/>
+          <w:tab w:val="left" w:pos="7328"/>
+          <w:tab w:val="left" w:pos="8244"/>
+          <w:tab w:val="left" w:pos="9160"/>
+          <w:tab w:val="left" w:pos="10076"/>
+          <w:tab w:val="left" w:pos="10992"/>
+          <w:tab w:val="left" w:pos="11908"/>
+          <w:tab w:val="left" w:pos="12824"/>
+          <w:tab w:val="left" w:pos="13740"/>
+          <w:tab w:val="left" w:pos="14656"/>
+        </w:tabs>
+        <w:jc w:val="left"/>
+        <w:rPr>
+          <w:rFonts w:ascii="Consolas" w:eastAsia="宋体" w:hAnsi="Consolas" w:cs="Consolas"/>
+          <w:color w:val="000000"/>
+          <w:kern w:val="0"/>
+          <w:sz w:val="23"/>
+          <w:szCs w:val="23"/>
+        </w:rPr>
+      </w:pPr>
+    </w:p>
+    <w:p>
+      <w:pPr>
+        <w:widowControl/>
+        <w:pBdr>
+          <w:top w:val="single" w:sz="6" w:space="5" w:color="CCCCCC"/>
+          <w:left w:val="single" w:sz="6" w:space="8" w:color="CCCCCC"/>
+          <w:bottom w:val="single" w:sz="6" w:space="5" w:color="CCCCCC"/>
+          <w:right w:val="single" w:sz="6" w:space="8" w:color="CCCCCC"/>
+        </w:pBdr>
+        <w:shd w:val="clear" w:color="auto" w:fill="F8F8F8"/>
+        <w:tabs>
+          <w:tab w:val="left" w:pos="916"/>
+          <w:tab w:val="left" w:pos="1832"/>
+          <w:tab w:val="left" w:pos="2748"/>
+          <w:tab w:val="left" w:pos="3664"/>
+          <w:tab w:val="left" w:pos="4580"/>
+          <w:tab w:val="left" w:pos="5496"/>
+          <w:tab w:val="left" w:pos="6412"/>
+          <w:tab w:val="left" w:pos="7328"/>
+          <w:tab w:val="left" w:pos="8244"/>
+          <w:tab w:val="left" w:pos="9160"/>
+          <w:tab w:val="left" w:pos="10076"/>
+          <w:tab w:val="left" w:pos="10992"/>
+          <w:tab w:val="left" w:pos="11908"/>
+          <w:tab w:val="left" w:pos="12824"/>
+          <w:tab w:val="left" w:pos="13740"/>
+          <w:tab w:val="left" w:pos="14656"/>
+        </w:tabs>
+        <w:jc w:val="left"/>
+        <w:rPr>
+          <w:rFonts w:ascii="Consolas" w:eastAsia="宋体" w:hAnsi="Consolas" w:cs="Consolas"/>
+          <w:color w:val="000000"/>
+          <w:kern w:val="0"/>
+          <w:sz w:val="23"/>
+          <w:szCs w:val="23"/>
+        </w:rPr>
+      </w:pPr>
+      <w:r>
+        <w:rPr>
+          <w:rFonts w:ascii="Consolas" w:eastAsia="宋体" w:hAnsi="Consolas" w:cs="Consolas"/>
+          <w:color w:val="000000"/>
+          <w:kern w:val="0"/>
+          <w:sz w:val="23"/>
+          <w:szCs w:val="23"/>
+        </w:rPr>
+        <w:t xml:space="preserve">    </w:t>
+      </w:r>
+      <w:r>
+        <w:rPr>
+          <w:rFonts w:ascii="Consolas" w:eastAsia="宋体" w:hAnsi="Consolas" w:cs="Consolas"/>
+          <w:b/>
+          <w:bCs/>
+          <w:color w:val="7F0055"/>
+          <w:kern w:val="0"/>
+          <w:sz w:val="23"/>
+          <w:szCs w:val="23"/>
+        </w:rPr>
+        <w:t>public</w:t>
+      </w:r>
+      <w:r>
+        <w:rPr>
+          <w:rFonts w:ascii="Consolas" w:eastAsia="宋体" w:hAnsi="Consolas" w:cs="Consolas"/>
+          <w:color w:val="000000"/>
+          <w:kern w:val="0"/>
+          <w:sz w:val="23"/>
+          <w:szCs w:val="23"/>
+        </w:rPr>
+        <w:t xml:space="preserve"> Object postProcessAfterInitialization(Object bean,</w:t>
+      </w:r>
+    </w:p>
+    <w:p>
+      <w:pPr>
+        <w:widowControl/>
+        <w:pBdr>
+          <w:top w:val="single" w:sz="6" w:space="5" w:color="CCCCCC"/>
+          <w:left w:val="single" w:sz="6" w:space="8" w:color="CCCCCC"/>
+          <w:bottom w:val="single" w:sz="6" w:space="5" w:color="CCCCCC"/>
+          <w:right w:val="single" w:sz="6" w:space="8" w:color="CCCCCC"/>
+        </w:pBdr>
+        <w:shd w:val="clear" w:color="auto" w:fill="F8F8F8"/>
+        <w:tabs>
+          <w:tab w:val="left" w:pos="916"/>
+          <w:tab w:val="left" w:pos="1832"/>
+          <w:tab w:val="left" w:pos="2748"/>
+          <w:tab w:val="left" w:pos="3664"/>
+          <w:tab w:val="left" w:pos="4580"/>
+          <w:tab w:val="left" w:pos="5496"/>
+          <w:tab w:val="left" w:pos="6412"/>
+          <w:tab w:val="left" w:pos="7328"/>
+          <w:tab w:val="left" w:pos="8244"/>
+          <w:tab w:val="left" w:pos="9160"/>
+          <w:tab w:val="left" w:pos="10076"/>
+          <w:tab w:val="left" w:pos="10992"/>
+          <w:tab w:val="left" w:pos="11908"/>
+          <w:tab w:val="left" w:pos="12824"/>
+          <w:tab w:val="left" w:pos="13740"/>
+          <w:tab w:val="left" w:pos="14656"/>
+        </w:tabs>
+        <w:jc w:val="left"/>
+        <w:rPr>
+          <w:rFonts w:ascii="Consolas" w:eastAsia="宋体" w:hAnsi="Consolas" w:cs="Consolas"/>
+          <w:color w:val="000000"/>
+          <w:kern w:val="0"/>
+          <w:sz w:val="23"/>
+          <w:szCs w:val="23"/>
+        </w:rPr>
+      </w:pPr>
+      <w:r>
+        <w:rPr>
+          <w:rFonts w:ascii="Consolas" w:eastAsia="宋体" w:hAnsi="Consolas" w:cs="Consolas"/>
+          <w:color w:val="000000"/>
+          <w:kern w:val="0"/>
+          <w:sz w:val="23"/>
+          <w:szCs w:val="23"/>
+        </w:rPr>
+        <w:t xml:space="preserve">            String beanName) </w:t>
+      </w:r>
+      <w:r>
+        <w:rPr>
+          <w:rFonts w:ascii="Consolas" w:eastAsia="宋体" w:hAnsi="Consolas" w:cs="Consolas"/>
+          <w:b/>
+          <w:bCs/>
+          <w:color w:val="7F0055"/>
+          <w:kern w:val="0"/>
+          <w:sz w:val="23"/>
+          <w:szCs w:val="23"/>
+        </w:rPr>
+        <w:t>throws</w:t>
+      </w:r>
+      <w:r>
+        <w:rPr>
+          <w:rFonts w:ascii="Consolas" w:eastAsia="宋体" w:hAnsi="Consolas" w:cs="Consolas"/>
+          <w:color w:val="000000"/>
+          <w:kern w:val="0"/>
+          <w:sz w:val="23"/>
+          <w:szCs w:val="23"/>
+        </w:rPr>
+        <w:t xml:space="preserve"> BeansException {</w:t>
+      </w:r>
+    </w:p>
+    <w:p>
+      <w:pPr>
+        <w:widowControl/>
+        <w:pBdr>
+          <w:top w:val="single" w:sz="6" w:space="5" w:color="CCCCCC"/>
+          <w:left w:val="single" w:sz="6" w:space="8" w:color="CCCCCC"/>
+          <w:bottom w:val="single" w:sz="6" w:space="5" w:color="CCCCCC"/>
+          <w:right w:val="single" w:sz="6" w:space="8" w:color="CCCCCC"/>
+        </w:pBdr>
+        <w:shd w:val="clear" w:color="auto" w:fill="F8F8F8"/>
+        <w:tabs>
+          <w:tab w:val="left" w:pos="916"/>
+          <w:tab w:val="left" w:pos="1832"/>
+          <w:tab w:val="left" w:pos="2748"/>
+          <w:tab w:val="left" w:pos="3664"/>
+          <w:tab w:val="left" w:pos="4580"/>
+          <w:tab w:val="left" w:pos="5496"/>
+          <w:tab w:val="left" w:pos="6412"/>
+          <w:tab w:val="left" w:pos="7328"/>
+          <w:tab w:val="left" w:pos="8244"/>
+          <w:tab w:val="left" w:pos="9160"/>
+          <w:tab w:val="left" w:pos="10076"/>
+          <w:tab w:val="left" w:pos="10992"/>
+          <w:tab w:val="left" w:pos="11908"/>
+          <w:tab w:val="left" w:pos="12824"/>
+          <w:tab w:val="left" w:pos="13740"/>
+          <w:tab w:val="left" w:pos="14656"/>
+        </w:tabs>
+        <w:jc w:val="left"/>
+        <w:rPr>
+          <w:rFonts w:ascii="Consolas" w:eastAsia="宋体" w:hAnsi="Consolas" w:cs="Consolas"/>
+          <w:color w:val="2A00FF"/>
+          <w:kern w:val="0"/>
+          <w:sz w:val="23"/>
+          <w:szCs w:val="23"/>
+        </w:rPr>
+      </w:pPr>
+      <w:r>
+        <w:rPr>
+          <w:rFonts w:ascii="Consolas" w:eastAsia="宋体" w:hAnsi="Consolas" w:cs="Consolas"/>
+          <w:color w:val="000000"/>
+          <w:kern w:val="0"/>
+          <w:sz w:val="23"/>
+          <w:szCs w:val="23"/>
+        </w:rPr>
+        <w:t xml:space="preserve">        System.out.println(</w:t>
+      </w:r>
+      <w:r>
+        <w:rPr>
+          <w:rFonts w:ascii="Consolas" w:eastAsia="宋体" w:hAnsi="Consolas" w:cs="Consolas"/>
+          <w:color w:val="2A00FF"/>
+          <w:kern w:val="0"/>
+          <w:sz w:val="23"/>
+          <w:szCs w:val="23"/>
+        </w:rPr>
+        <w:t xml:space="preserve">"Bean </w:t>
+      </w:r>
+      <w:r>
+        <w:rPr>
+          <w:rFonts w:ascii="Consolas" w:eastAsia="宋体" w:hAnsi="Consolas" w:cs="Consolas"/>
+          <w:i/>
+          <w:iCs/>
+          <w:color w:val="000000"/>
+          <w:kern w:val="0"/>
+          <w:sz w:val="23"/>
+          <w:szCs w:val="23"/>
+        </w:rPr>
+        <w:t>'" + beanName + "</w:t>
+      </w:r>
+      <w:r>
+        <w:rPr>
+          <w:rFonts w:ascii="Consolas" w:eastAsia="宋体" w:hAnsi="Consolas" w:cs="Consolas"/>
+          <w:color w:val="2A00FF"/>
+          <w:kern w:val="0"/>
+          <w:sz w:val="23"/>
+          <w:szCs w:val="23"/>
+        </w:rPr>
+        <w:t>' created : " + bean.toString());</w:t>
+      </w:r>
+    </w:p>
+    <w:p>
+      <w:pPr>
+        <w:widowControl/>
+        <w:pBdr>
+          <w:top w:val="single" w:sz="6" w:space="5" w:color="CCCCCC"/>
+          <w:left w:val="single" w:sz="6" w:space="8" w:color="CCCCCC"/>
+          <w:bottom w:val="single" w:sz="6" w:space="5" w:color="CCCCCC"/>
+          <w:right w:val="single" w:sz="6" w:space="8" w:color="CCCCCC"/>
+        </w:pBdr>
+        <w:shd w:val="clear" w:color="auto" w:fill="F8F8F8"/>
+        <w:tabs>
+          <w:tab w:val="left" w:pos="916"/>
+          <w:tab w:val="left" w:pos="1832"/>
+          <w:tab w:val="left" w:pos="2748"/>
+          <w:tab w:val="left" w:pos="3664"/>
+          <w:tab w:val="left" w:pos="4580"/>
+          <w:tab w:val="left" w:pos="5496"/>
+          <w:tab w:val="left" w:pos="6412"/>
+          <w:tab w:val="left" w:pos="7328"/>
+          <w:tab w:val="left" w:pos="8244"/>
+          <w:tab w:val="left" w:pos="9160"/>
+          <w:tab w:val="left" w:pos="10076"/>
+          <w:tab w:val="left" w:pos="10992"/>
+          <w:tab w:val="left" w:pos="11908"/>
+          <w:tab w:val="left" w:pos="12824"/>
+          <w:tab w:val="left" w:pos="13740"/>
+          <w:tab w:val="left" w:pos="14656"/>
+        </w:tabs>
+        <w:jc w:val="left"/>
+        <w:rPr>
+          <w:rFonts w:ascii="Consolas" w:eastAsia="宋体" w:hAnsi="Consolas" w:cs="Consolas"/>
+          <w:color w:val="000000"/>
+          <w:kern w:val="0"/>
+          <w:sz w:val="23"/>
+          <w:szCs w:val="23"/>
+        </w:rPr>
+      </w:pPr>
+      <w:r>
+        <w:rPr>
+          <w:rFonts w:ascii="Consolas" w:eastAsia="宋体" w:hAnsi="Consolas" w:cs="Consolas"/>
+          <w:color w:val="000000"/>
+          <w:kern w:val="0"/>
+          <w:sz w:val="23"/>
+          <w:szCs w:val="23"/>
+        </w:rPr>
+        <w:t xml:space="preserve">        </w:t>
+      </w:r>
+      <w:r>
+        <w:rPr>
+          <w:rFonts w:ascii="Consolas" w:eastAsia="宋体" w:hAnsi="Consolas" w:cs="Consolas"/>
+          <w:b/>
+          <w:bCs/>
+          <w:color w:val="7F0055"/>
+          <w:kern w:val="0"/>
+          <w:sz w:val="23"/>
+          <w:szCs w:val="23"/>
+        </w:rPr>
+        <w:t>return</w:t>
+      </w:r>
+      <w:r>
+        <w:rPr>
+          <w:rFonts w:ascii="Consolas" w:eastAsia="宋体" w:hAnsi="Consolas" w:cs="Consolas"/>
+          <w:color w:val="000000"/>
+          <w:kern w:val="0"/>
+          <w:sz w:val="23"/>
+          <w:szCs w:val="23"/>
+        </w:rPr>
+        <w:t xml:space="preserve"> bean;</w:t>
+      </w:r>
+    </w:p>
+    <w:p>
+      <w:pPr>
+        <w:widowControl/>
+        <w:pBdr>
+          <w:top w:val="single" w:sz="6" w:space="5" w:color="CCCCCC"/>
+          <w:left w:val="single" w:sz="6" w:space="8" w:color="CCCCCC"/>
+          <w:bottom w:val="single" w:sz="6" w:space="5" w:color="CCCCCC"/>
+          <w:right w:val="single" w:sz="6" w:space="8" w:color="CCCCCC"/>
+        </w:pBdr>
+        <w:shd w:val="clear" w:color="auto" w:fill="F8F8F8"/>
+        <w:tabs>
+          <w:tab w:val="left" w:pos="916"/>
+          <w:tab w:val="left" w:pos="1832"/>
+          <w:tab w:val="left" w:pos="2748"/>
+          <w:tab w:val="left" w:pos="3664"/>
+          <w:tab w:val="left" w:pos="4580"/>
+          <w:tab w:val="left" w:pos="5496"/>
+          <w:tab w:val="left" w:pos="6412"/>
+          <w:tab w:val="left" w:pos="7328"/>
+          <w:tab w:val="left" w:pos="8244"/>
+          <w:tab w:val="left" w:pos="9160"/>
+          <w:tab w:val="left" w:pos="10076"/>
+          <w:tab w:val="left" w:pos="10992"/>
+          <w:tab w:val="left" w:pos="11908"/>
+          <w:tab w:val="left" w:pos="12824"/>
+          <w:tab w:val="left" w:pos="13740"/>
+          <w:tab w:val="left" w:pos="14656"/>
+        </w:tabs>
+        <w:jc w:val="left"/>
+        <w:rPr>
+          <w:rFonts w:ascii="Consolas" w:eastAsia="宋体" w:hAnsi="Consolas" w:cs="Consolas"/>
+          <w:color w:val="000000"/>
+          <w:kern w:val="0"/>
+          <w:sz w:val="23"/>
+          <w:szCs w:val="23"/>
+        </w:rPr>
+      </w:pPr>
+      <w:r>
+        <w:rPr>
+          <w:rFonts w:ascii="Consolas" w:eastAsia="宋体" w:hAnsi="Consolas" w:cs="Consolas"/>
+          <w:color w:val="000000"/>
+          <w:kern w:val="0"/>
+          <w:sz w:val="23"/>
+          <w:szCs w:val="23"/>
+        </w:rPr>
+        <w:t xml:space="preserve">    }</w:t>
+      </w:r>
+    </w:p>
+    <w:p>
+      <w:pPr>
+        <w:widowControl/>
+        <w:pBdr>
+          <w:top w:val="single" w:sz="6" w:space="5" w:color="CCCCCC"/>
+          <w:left w:val="single" w:sz="6" w:space="8" w:color="CCCCCC"/>
+          <w:bottom w:val="single" w:sz="6" w:space="5" w:color="CCCCCC"/>
+          <w:right w:val="single" w:sz="6" w:space="8" w:color="CCCCCC"/>
+        </w:pBdr>
+        <w:shd w:val="clear" w:color="auto" w:fill="F8F8F8"/>
+        <w:tabs>
+          <w:tab w:val="left" w:pos="916"/>
+          <w:tab w:val="left" w:pos="1832"/>
+          <w:tab w:val="left" w:pos="2748"/>
+          <w:tab w:val="left" w:pos="3664"/>
+          <w:tab w:val="left" w:pos="4580"/>
+          <w:tab w:val="left" w:pos="5496"/>
+          <w:tab w:val="left" w:pos="6412"/>
+          <w:tab w:val="left" w:pos="7328"/>
+          <w:tab w:val="left" w:pos="8244"/>
+          <w:tab w:val="left" w:pos="9160"/>
+          <w:tab w:val="left" w:pos="10076"/>
+          <w:tab w:val="left" w:pos="10992"/>
+          <w:tab w:val="left" w:pos="11908"/>
+          <w:tab w:val="left" w:pos="12824"/>
+          <w:tab w:val="left" w:pos="13740"/>
+          <w:tab w:val="left" w:pos="14656"/>
+        </w:tabs>
+        <w:jc w:val="left"/>
+        <w:rPr>
+          <w:rFonts w:ascii="Consolas" w:eastAsia="宋体" w:hAnsi="Consolas" w:cs="Consolas"/>
+          <w:color w:val="000000"/>
+          <w:kern w:val="0"/>
+          <w:sz w:val="23"/>
+          <w:szCs w:val="23"/>
+        </w:rPr>
+      </w:pPr>
+    </w:p>
+    <w:p>
+      <w:pPr>
+        <w:widowControl/>
+        <w:pBdr>
+          <w:top w:val="single" w:sz="6" w:space="5" w:color="CCCCCC"/>
+          <w:left w:val="single" w:sz="6" w:space="8" w:color="CCCCCC"/>
+          <w:bottom w:val="single" w:sz="6" w:space="5" w:color="CCCCCC"/>
+          <w:right w:val="single" w:sz="6" w:space="8" w:color="CCCCCC"/>
+        </w:pBdr>
+        <w:shd w:val="clear" w:color="auto" w:fill="F8F8F8"/>
+        <w:tabs>
+          <w:tab w:val="left" w:pos="916"/>
+          <w:tab w:val="left" w:pos="1832"/>
+          <w:tab w:val="left" w:pos="2748"/>
+          <w:tab w:val="left" w:pos="3664"/>
+          <w:tab w:val="left" w:pos="4580"/>
+          <w:tab w:val="left" w:pos="5496"/>
+          <w:tab w:val="left" w:pos="6412"/>
+          <w:tab w:val="left" w:pos="7328"/>
+          <w:tab w:val="left" w:pos="8244"/>
+          <w:tab w:val="left" w:pos="9160"/>
+          <w:tab w:val="left" w:pos="10076"/>
+          <w:tab w:val="left" w:pos="10992"/>
+          <w:tab w:val="left" w:pos="11908"/>
+          <w:tab w:val="left" w:pos="12824"/>
+          <w:tab w:val="left" w:pos="13740"/>
+          <w:tab w:val="left" w:pos="14656"/>
+        </w:tabs>
+        <w:jc w:val="left"/>
+        <w:rPr>
+          <w:rFonts w:ascii="Consolas" w:eastAsia="宋体" w:hAnsi="Consolas" w:cs="Consolas"/>
+          <w:color w:val="000000"/>
+          <w:kern w:val="0"/>
+          <w:sz w:val="23"/>
+          <w:szCs w:val="23"/>
+        </w:rPr>
+      </w:pPr>
+      <w:r>
+        <w:rPr>
+          <w:rFonts w:ascii="Consolas" w:eastAsia="宋体" w:hAnsi="Consolas" w:cs="Consolas"/>
+          <w:color w:val="000000"/>
+          <w:kern w:val="0"/>
+          <w:sz w:val="23"/>
+          <w:szCs w:val="23"/>
+        </w:rPr>
+        <w:t>}</w:t>
+      </w:r>
+    </w:p>
+    <w:p/>
+    <w:p>
+      <w:pPr>
+        <w:widowControl/>
+        <w:pBdr>
+          <w:top w:val="single" w:sz="6" w:space="5" w:color="CCCCCC"/>
+          <w:left w:val="single" w:sz="6" w:space="8" w:color="CCCCCC"/>
+          <w:bottom w:val="single" w:sz="6" w:space="5" w:color="CCCCCC"/>
+          <w:right w:val="single" w:sz="6" w:space="8" w:color="CCCCCC"/>
+        </w:pBdr>
+        <w:shd w:val="clear" w:color="auto" w:fill="F8F8F8"/>
+        <w:tabs>
+          <w:tab w:val="left" w:pos="916"/>
+          <w:tab w:val="left" w:pos="1832"/>
+          <w:tab w:val="left" w:pos="2748"/>
+          <w:tab w:val="left" w:pos="3664"/>
+          <w:tab w:val="left" w:pos="4580"/>
+          <w:tab w:val="left" w:pos="5496"/>
+          <w:tab w:val="left" w:pos="6412"/>
+          <w:tab w:val="left" w:pos="7328"/>
+          <w:tab w:val="left" w:pos="8244"/>
+          <w:tab w:val="left" w:pos="9160"/>
+          <w:tab w:val="left" w:pos="10076"/>
+          <w:tab w:val="left" w:pos="10992"/>
+          <w:tab w:val="left" w:pos="11908"/>
+          <w:tab w:val="left" w:pos="12824"/>
+          <w:tab w:val="left" w:pos="13740"/>
+          <w:tab w:val="left" w:pos="14656"/>
+        </w:tabs>
+        <w:jc w:val="left"/>
+        <w:rPr>
+          <w:rFonts w:ascii="Consolas" w:eastAsia="宋体" w:hAnsi="Consolas" w:cs="Consolas"/>
+          <w:color w:val="000000"/>
+          <w:kern w:val="0"/>
+          <w:sz w:val="23"/>
+          <w:szCs w:val="23"/>
+        </w:rPr>
+      </w:pPr>
+      <w:r>
+        <w:rPr>
+          <w:rFonts w:ascii="Consolas" w:eastAsia="宋体" w:hAnsi="Consolas" w:cs="Consolas"/>
+          <w:color w:val="800000"/>
+          <w:kern w:val="0"/>
+          <w:sz w:val="23"/>
+          <w:szCs w:val="23"/>
+        </w:rPr>
+        <w:t>&lt;?xml version="1.0" encoding="UTF-8"?&gt;</w:t>
+      </w:r>
+    </w:p>
+    <w:p>
+      <w:pPr>
+        <w:widowControl/>
+        <w:pBdr>
+          <w:top w:val="single" w:sz="6" w:space="5" w:color="CCCCCC"/>
+          <w:left w:val="single" w:sz="6" w:space="8" w:color="CCCCCC"/>
+          <w:bottom w:val="single" w:sz="6" w:space="5" w:color="CCCCCC"/>
+          <w:right w:val="single" w:sz="6" w:space="8" w:color="CCCCCC"/>
+        </w:pBdr>
+        <w:shd w:val="clear" w:color="auto" w:fill="F8F8F8"/>
+        <w:tabs>
+          <w:tab w:val="left" w:pos="916"/>
+          <w:tab w:val="left" w:pos="1832"/>
+          <w:tab w:val="left" w:pos="2748"/>
+          <w:tab w:val="left" w:pos="3664"/>
+          <w:tab w:val="left" w:pos="4580"/>
+          <w:tab w:val="left" w:pos="5496"/>
+          <w:tab w:val="left" w:pos="6412"/>
+          <w:tab w:val="left" w:pos="7328"/>
+          <w:tab w:val="left" w:pos="8244"/>
+          <w:tab w:val="left" w:pos="9160"/>
+          <w:tab w:val="left" w:pos="10076"/>
+          <w:tab w:val="left" w:pos="10992"/>
+          <w:tab w:val="left" w:pos="11908"/>
+          <w:tab w:val="left" w:pos="12824"/>
+          <w:tab w:val="left" w:pos="13740"/>
+          <w:tab w:val="left" w:pos="14656"/>
+        </w:tabs>
+        <w:jc w:val="left"/>
+        <w:rPr>
+          <w:rFonts w:ascii="Consolas" w:eastAsia="宋体" w:hAnsi="Consolas" w:cs="Consolas"/>
+          <w:color w:val="000000"/>
+          <w:kern w:val="0"/>
+          <w:sz w:val="23"/>
+          <w:szCs w:val="23"/>
+        </w:rPr>
+      </w:pPr>
+      <w:r>
+        <w:rPr>
+          <w:rFonts w:ascii="Consolas" w:eastAsia="宋体" w:hAnsi="Consolas" w:cs="Consolas"/>
+          <w:color w:val="3F7F7F"/>
+          <w:kern w:val="0"/>
+          <w:sz w:val="23"/>
+          <w:szCs w:val="23"/>
+        </w:rPr>
+        <w:t>&lt;beans</w:t>
+      </w:r>
+      <w:r>
+        <w:rPr>
+          <w:rFonts w:ascii="Consolas" w:eastAsia="宋体" w:hAnsi="Consolas" w:cs="Consolas"/>
+          <w:color w:val="000000"/>
+          <w:kern w:val="0"/>
+          <w:sz w:val="23"/>
+          <w:szCs w:val="23"/>
+        </w:rPr>
+        <w:t xml:space="preserve"> </w:t>
+      </w:r>
+      <w:r>
+        <w:rPr>
+          <w:rFonts w:ascii="Consolas" w:eastAsia="宋体" w:hAnsi="Consolas" w:cs="Consolas"/>
+          <w:color w:val="7F007F"/>
+          <w:kern w:val="0"/>
+          <w:sz w:val="23"/>
+          <w:szCs w:val="23"/>
+        </w:rPr>
+        <w:t>xmlns</w:t>
+      </w:r>
+      <w:r>
+        <w:rPr>
+          <w:rFonts w:ascii="Consolas" w:eastAsia="宋体" w:hAnsi="Consolas" w:cs="Consolas"/>
+          <w:color w:val="000000"/>
+          <w:kern w:val="0"/>
+          <w:sz w:val="23"/>
+          <w:szCs w:val="23"/>
+        </w:rPr>
+        <w:t>=</w:t>
+      </w:r>
+      <w:r>
+        <w:rPr>
+          <w:rFonts w:ascii="Consolas" w:eastAsia="宋体" w:hAnsi="Consolas" w:cs="Consolas"/>
+          <w:color w:val="2A00FF"/>
+          <w:kern w:val="0"/>
+          <w:sz w:val="23"/>
+          <w:szCs w:val="23"/>
+        </w:rPr>
+        <w:t>"http://www.springframework.org/schema/beans"</w:t>
+      </w:r>
+    </w:p>
+    <w:p>
+      <w:pPr>
+        <w:widowControl/>
+        <w:pBdr>
+          <w:top w:val="single" w:sz="6" w:space="5" w:color="CCCCCC"/>
+          <w:left w:val="single" w:sz="6" w:space="8" w:color="CCCCCC"/>
+          <w:bottom w:val="single" w:sz="6" w:space="5" w:color="CCCCCC"/>
+          <w:right w:val="single" w:sz="6" w:space="8" w:color="CCCCCC"/>
+        </w:pBdr>
+        <w:shd w:val="clear" w:color="auto" w:fill="F8F8F8"/>
+        <w:tabs>
+          <w:tab w:val="left" w:pos="916"/>
+          <w:tab w:val="left" w:pos="1832"/>
+          <w:tab w:val="left" w:pos="2748"/>
+          <w:tab w:val="left" w:pos="3664"/>
+          <w:tab w:val="left" w:pos="4580"/>
+          <w:tab w:val="left" w:pos="5496"/>
+          <w:tab w:val="left" w:pos="6412"/>
+          <w:tab w:val="left" w:pos="7328"/>
+          <w:tab w:val="left" w:pos="8244"/>
+          <w:tab w:val="left" w:pos="9160"/>
+          <w:tab w:val="left" w:pos="10076"/>
+          <w:tab w:val="left" w:pos="10992"/>
+          <w:tab w:val="left" w:pos="11908"/>
+          <w:tab w:val="left" w:pos="12824"/>
+          <w:tab w:val="left" w:pos="13740"/>
+          <w:tab w:val="left" w:pos="14656"/>
+        </w:tabs>
+        <w:jc w:val="left"/>
+        <w:rPr>
+          <w:rFonts w:ascii="Consolas" w:eastAsia="宋体" w:hAnsi="Consolas" w:cs="Consolas"/>
+          <w:color w:val="000000"/>
+          <w:kern w:val="0"/>
+          <w:sz w:val="23"/>
+          <w:szCs w:val="23"/>
+        </w:rPr>
+      </w:pPr>
+      <w:r>
+        <w:rPr>
+          <w:rFonts w:ascii="Consolas" w:eastAsia="宋体" w:hAnsi="Consolas" w:cs="Consolas"/>
+          <w:color w:val="000000"/>
+          <w:kern w:val="0"/>
+          <w:sz w:val="23"/>
+          <w:szCs w:val="23"/>
+        </w:rPr>
+        <w:t xml:space="preserve">    </w:t>
+      </w:r>
+      <w:r>
+        <w:rPr>
+          <w:rFonts w:ascii="Consolas" w:eastAsia="宋体" w:hAnsi="Consolas" w:cs="Consolas"/>
+          <w:color w:val="7F007F"/>
+          <w:kern w:val="0"/>
+          <w:sz w:val="23"/>
+          <w:szCs w:val="23"/>
+        </w:rPr>
+        <w:t>xmlns:xsi</w:t>
+      </w:r>
+      <w:r>
+        <w:rPr>
+          <w:rFonts w:ascii="Consolas" w:eastAsia="宋体" w:hAnsi="Consolas" w:cs="Consolas"/>
+          <w:color w:val="000000"/>
+          <w:kern w:val="0"/>
+          <w:sz w:val="23"/>
+          <w:szCs w:val="23"/>
+        </w:rPr>
+        <w:t>=</w:t>
+      </w:r>
+      <w:r>
+        <w:rPr>
+          <w:rFonts w:ascii="Consolas" w:eastAsia="宋体" w:hAnsi="Consolas" w:cs="Consolas"/>
+          <w:color w:val="2A00FF"/>
+          <w:kern w:val="0"/>
+          <w:sz w:val="23"/>
+          <w:szCs w:val="23"/>
+        </w:rPr>
+        <w:t>"http://www.w3.org/2001/XMLSchema-instance"</w:t>
+      </w:r>
+    </w:p>
+    <w:p>
+      <w:pPr>
+        <w:widowControl/>
+        <w:pBdr>
+          <w:top w:val="single" w:sz="6" w:space="5" w:color="CCCCCC"/>
+          <w:left w:val="single" w:sz="6" w:space="8" w:color="CCCCCC"/>
+          <w:bottom w:val="single" w:sz="6" w:space="5" w:color="CCCCCC"/>
+          <w:right w:val="single" w:sz="6" w:space="8" w:color="CCCCCC"/>
+        </w:pBdr>
+        <w:shd w:val="clear" w:color="auto" w:fill="F8F8F8"/>
+        <w:tabs>
+          <w:tab w:val="left" w:pos="916"/>
+          <w:tab w:val="left" w:pos="1832"/>
+          <w:tab w:val="left" w:pos="2748"/>
+          <w:tab w:val="left" w:pos="3664"/>
+          <w:tab w:val="left" w:pos="4580"/>
+          <w:tab w:val="left" w:pos="5496"/>
+          <w:tab w:val="left" w:pos="6412"/>
+          <w:tab w:val="left" w:pos="7328"/>
+          <w:tab w:val="left" w:pos="8244"/>
+          <w:tab w:val="left" w:pos="9160"/>
+          <w:tab w:val="left" w:pos="10076"/>
+          <w:tab w:val="left" w:pos="10992"/>
+          <w:tab w:val="left" w:pos="11908"/>
+          <w:tab w:val="left" w:pos="12824"/>
+          <w:tab w:val="left" w:pos="13740"/>
+          <w:tab w:val="left" w:pos="14656"/>
+        </w:tabs>
+        <w:jc w:val="left"/>
+        <w:rPr>
+          <w:rFonts w:ascii="Consolas" w:eastAsia="宋体" w:hAnsi="Consolas" w:cs="Consolas"/>
+          <w:color w:val="000000"/>
+          <w:kern w:val="0"/>
+          <w:sz w:val="23"/>
+          <w:szCs w:val="23"/>
+        </w:rPr>
+      </w:pPr>
+      <w:r>
+        <w:rPr>
+          <w:rFonts w:ascii="Consolas" w:eastAsia="宋体" w:hAnsi="Consolas" w:cs="Consolas"/>
+          <w:color w:val="000000"/>
+          <w:kern w:val="0"/>
+          <w:sz w:val="23"/>
+          <w:szCs w:val="23"/>
+        </w:rPr>
+        <w:t xml:space="preserve">    </w:t>
+      </w:r>
+      <w:r>
+        <w:rPr>
+          <w:rFonts w:ascii="Consolas" w:eastAsia="宋体" w:hAnsi="Consolas" w:cs="Consolas"/>
+          <w:color w:val="7F007F"/>
+          <w:kern w:val="0"/>
+          <w:sz w:val="23"/>
+          <w:szCs w:val="23"/>
+        </w:rPr>
+        <w:t>xmlns:lang</w:t>
+      </w:r>
+      <w:r>
+        <w:rPr>
+          <w:rFonts w:ascii="Consolas" w:eastAsia="宋体" w:hAnsi="Consolas" w:cs="Consolas"/>
+          <w:color w:val="000000"/>
+          <w:kern w:val="0"/>
+          <w:sz w:val="23"/>
+          <w:szCs w:val="23"/>
+        </w:rPr>
+        <w:t>=</w:t>
+      </w:r>
+      <w:r>
+        <w:rPr>
+          <w:rFonts w:ascii="Consolas" w:eastAsia="宋体" w:hAnsi="Consolas" w:cs="Consolas"/>
+          <w:color w:val="2A00FF"/>
+          <w:kern w:val="0"/>
+          <w:sz w:val="23"/>
+          <w:szCs w:val="23"/>
+        </w:rPr>
+        <w:t>"http://www.springframework.org/schema/lang"</w:t>
+      </w:r>
+    </w:p>
+    <w:p>
+      <w:pPr>
+        <w:widowControl/>
+        <w:pBdr>
+          <w:top w:val="single" w:sz="6" w:space="5" w:color="CCCCCC"/>
+          <w:left w:val="single" w:sz="6" w:space="8" w:color="CCCCCC"/>
+          <w:bottom w:val="single" w:sz="6" w:space="5" w:color="CCCCCC"/>
+          <w:right w:val="single" w:sz="6" w:space="8" w:color="CCCCCC"/>
+        </w:pBdr>
+        <w:shd w:val="clear" w:color="auto" w:fill="F8F8F8"/>
+        <w:tabs>
+          <w:tab w:val="left" w:pos="916"/>
+          <w:tab w:val="left" w:pos="1832"/>
+          <w:tab w:val="left" w:pos="2748"/>
+          <w:tab w:val="left" w:pos="3664"/>
+          <w:tab w:val="left" w:pos="4580"/>
+          <w:tab w:val="left" w:pos="5496"/>
+          <w:tab w:val="left" w:pos="6412"/>
+          <w:tab w:val="left" w:pos="7328"/>
+          <w:tab w:val="left" w:pos="8244"/>
+          <w:tab w:val="left" w:pos="9160"/>
+          <w:tab w:val="left" w:pos="10076"/>
+          <w:tab w:val="left" w:pos="10992"/>
+          <w:tab w:val="left" w:pos="11908"/>
+          <w:tab w:val="left" w:pos="12824"/>
+          <w:tab w:val="left" w:pos="13740"/>
+          <w:tab w:val="left" w:pos="14656"/>
+        </w:tabs>
+        <w:jc w:val="left"/>
+        <w:rPr>
+          <w:rFonts w:ascii="Consolas" w:eastAsia="宋体" w:hAnsi="Consolas" w:cs="Consolas"/>
+          <w:color w:val="2A00FF"/>
+          <w:kern w:val="0"/>
+          <w:sz w:val="23"/>
+          <w:szCs w:val="23"/>
+        </w:rPr>
+      </w:pPr>
+      <w:r>
+        <w:rPr>
+          <w:rFonts w:ascii="Consolas" w:eastAsia="宋体" w:hAnsi="Consolas" w:cs="Consolas"/>
+          <w:color w:val="000000"/>
+          <w:kern w:val="0"/>
+          <w:sz w:val="23"/>
+          <w:szCs w:val="23"/>
+        </w:rPr>
+        <w:t xml:space="preserve">    </w:t>
+      </w:r>
+      <w:r>
+        <w:rPr>
+          <w:rFonts w:ascii="Consolas" w:eastAsia="宋体" w:hAnsi="Consolas" w:cs="Consolas"/>
+          <w:color w:val="7F007F"/>
+          <w:kern w:val="0"/>
+          <w:sz w:val="23"/>
+          <w:szCs w:val="23"/>
+        </w:rPr>
+        <w:t>xsi:schemaLocation</w:t>
+      </w:r>
+      <w:r>
+        <w:rPr>
+          <w:rFonts w:ascii="Consolas" w:eastAsia="宋体" w:hAnsi="Consolas" w:cs="Consolas"/>
+          <w:color w:val="000000"/>
+          <w:kern w:val="0"/>
+          <w:sz w:val="23"/>
+          <w:szCs w:val="23"/>
+        </w:rPr>
+        <w:t>=</w:t>
+      </w:r>
+      <w:r>
+        <w:rPr>
+          <w:rFonts w:ascii="Consolas" w:eastAsia="宋体" w:hAnsi="Consolas" w:cs="Consolas"/>
+          <w:color w:val="2A00FF"/>
+          <w:kern w:val="0"/>
+          <w:sz w:val="23"/>
+          <w:szCs w:val="23"/>
+        </w:rPr>
+        <w:t>"http://www.springframework.org/schema/beans</w:t>
+      </w:r>
+    </w:p>
+    <w:p>
+      <w:pPr>
+        <w:widowControl/>
+        <w:pBdr>
+          <w:top w:val="single" w:sz="6" w:space="5" w:color="CCCCCC"/>
+          <w:left w:val="single" w:sz="6" w:space="8" w:color="CCCCCC"/>
+          <w:bottom w:val="single" w:sz="6" w:space="5" w:color="CCCCCC"/>
+          <w:right w:val="single" w:sz="6" w:space="8" w:color="CCCCCC"/>
+        </w:pBdr>
+        <w:shd w:val="clear" w:color="auto" w:fill="F8F8F8"/>
+        <w:tabs>
+          <w:tab w:val="left" w:pos="916"/>
+          <w:tab w:val="left" w:pos="1832"/>
+          <w:tab w:val="left" w:pos="2748"/>
+          <w:tab w:val="left" w:pos="3664"/>
+          <w:tab w:val="left" w:pos="4580"/>
+          <w:tab w:val="left" w:pos="5496"/>
+          <w:tab w:val="left" w:pos="6412"/>
+          <w:tab w:val="left" w:pos="7328"/>
+          <w:tab w:val="left" w:pos="8244"/>
+          <w:tab w:val="left" w:pos="9160"/>
+          <w:tab w:val="left" w:pos="10076"/>
+          <w:tab w:val="left" w:pos="10992"/>
+          <w:tab w:val="left" w:pos="11908"/>
+          <w:tab w:val="left" w:pos="12824"/>
+          <w:tab w:val="left" w:pos="13740"/>
+          <w:tab w:val="left" w:pos="14656"/>
+        </w:tabs>
+        <w:jc w:val="left"/>
+        <w:rPr>
+          <w:rFonts w:ascii="Consolas" w:eastAsia="宋体" w:hAnsi="Consolas" w:cs="Consolas"/>
+          <w:color w:val="2A00FF"/>
+          <w:kern w:val="0"/>
+          <w:sz w:val="23"/>
+          <w:szCs w:val="23"/>
+        </w:rPr>
+      </w:pPr>
+      <w:r>
+        <w:rPr>
+          <w:rFonts w:ascii="Consolas" w:eastAsia="宋体" w:hAnsi="Consolas" w:cs="Consolas"/>
+          <w:color w:val="2A00FF"/>
+          <w:kern w:val="0"/>
+          <w:sz w:val="23"/>
+          <w:szCs w:val="23"/>
+        </w:rPr>
+        <w:t xml:space="preserve">        http://www.springframework.org/schema/beans/spring-beans.xsd</w:t>
+      </w:r>
+    </w:p>
+    <w:p>
+      <w:pPr>
+        <w:widowControl/>
+        <w:pBdr>
+          <w:top w:val="single" w:sz="6" w:space="5" w:color="CCCCCC"/>
+          <w:left w:val="single" w:sz="6" w:space="8" w:color="CCCCCC"/>
+          <w:bottom w:val="single" w:sz="6" w:space="5" w:color="CCCCCC"/>
+          <w:right w:val="single" w:sz="6" w:space="8" w:color="CCCCCC"/>
+        </w:pBdr>
+        <w:shd w:val="clear" w:color="auto" w:fill="F8F8F8"/>
+        <w:tabs>
+          <w:tab w:val="left" w:pos="916"/>
+          <w:tab w:val="left" w:pos="1832"/>
+          <w:tab w:val="left" w:pos="2748"/>
+          <w:tab w:val="left" w:pos="3664"/>
+          <w:tab w:val="left" w:pos="4580"/>
+          <w:tab w:val="left" w:pos="5496"/>
+          <w:tab w:val="left" w:pos="6412"/>
+          <w:tab w:val="left" w:pos="7328"/>
+          <w:tab w:val="left" w:pos="8244"/>
+          <w:tab w:val="left" w:pos="9160"/>
+          <w:tab w:val="left" w:pos="10076"/>
+          <w:tab w:val="left" w:pos="10992"/>
+          <w:tab w:val="left" w:pos="11908"/>
+          <w:tab w:val="left" w:pos="12824"/>
+          <w:tab w:val="left" w:pos="13740"/>
+          <w:tab w:val="left" w:pos="14656"/>
+        </w:tabs>
+        <w:jc w:val="left"/>
+        <w:rPr>
+          <w:rFonts w:ascii="Consolas" w:eastAsia="宋体" w:hAnsi="Consolas" w:cs="Consolas"/>
+          <w:color w:val="2A00FF"/>
+          <w:kern w:val="0"/>
+          <w:sz w:val="23"/>
+          <w:szCs w:val="23"/>
+        </w:rPr>
+      </w:pPr>
+      <w:r>
+        <w:rPr>
+          <w:rFonts w:ascii="Consolas" w:eastAsia="宋体" w:hAnsi="Consolas" w:cs="Consolas"/>
+          <w:color w:val="2A00FF"/>
+          <w:kern w:val="0"/>
+          <w:sz w:val="23"/>
+          <w:szCs w:val="23"/>
+        </w:rPr>
+        <w:t xml:space="preserve">        http://www.springframework.org/schema/lang</w:t>
+      </w:r>
+    </w:p>
+    <w:p>
+      <w:pPr>
+        <w:widowControl/>
+        <w:pBdr>
+          <w:top w:val="single" w:sz="6" w:space="5" w:color="CCCCCC"/>
+          <w:left w:val="single" w:sz="6" w:space="8" w:color="CCCCCC"/>
+          <w:bottom w:val="single" w:sz="6" w:space="5" w:color="CCCCCC"/>
+          <w:right w:val="single" w:sz="6" w:space="8" w:color="CCCCCC"/>
+        </w:pBdr>
+        <w:shd w:val="clear" w:color="auto" w:fill="F8F8F8"/>
+        <w:tabs>
+          <w:tab w:val="left" w:pos="916"/>
+          <w:tab w:val="left" w:pos="1832"/>
+          <w:tab w:val="left" w:pos="2748"/>
+          <w:tab w:val="left" w:pos="3664"/>
+          <w:tab w:val="left" w:pos="4580"/>
+          <w:tab w:val="left" w:pos="5496"/>
+          <w:tab w:val="left" w:pos="6412"/>
+          <w:tab w:val="left" w:pos="7328"/>
+          <w:tab w:val="left" w:pos="8244"/>
+          <w:tab w:val="left" w:pos="9160"/>
+          <w:tab w:val="left" w:pos="10076"/>
+          <w:tab w:val="left" w:pos="10992"/>
+          <w:tab w:val="left" w:pos="11908"/>
+          <w:tab w:val="left" w:pos="12824"/>
+          <w:tab w:val="left" w:pos="13740"/>
+          <w:tab w:val="left" w:pos="14656"/>
+        </w:tabs>
+        <w:jc w:val="left"/>
+        <w:rPr>
+          <w:rFonts w:ascii="Consolas" w:eastAsia="宋体" w:hAnsi="Consolas" w:cs="Consolas"/>
+          <w:color w:val="000000"/>
+          <w:kern w:val="0"/>
+          <w:sz w:val="23"/>
+          <w:szCs w:val="23"/>
+        </w:rPr>
+      </w:pPr>
+      <w:r>
+        <w:rPr>
+          <w:rFonts w:ascii="Consolas" w:eastAsia="宋体" w:hAnsi="Consolas" w:cs="Consolas"/>
+          <w:color w:val="2A00FF"/>
+          <w:kern w:val="0"/>
+          <w:sz w:val="23"/>
+          <w:szCs w:val="23"/>
+        </w:rPr>
+        <w:t xml:space="preserve">        http://www.springframework.org/schema/lang/spring-lang.xsd"</w:t>
+      </w:r>
+      <w:r>
+        <w:rPr>
+          <w:rFonts w:ascii="Consolas" w:eastAsia="宋体" w:hAnsi="Consolas" w:cs="Consolas"/>
+          <w:color w:val="3F7F7F"/>
+          <w:kern w:val="0"/>
+          <w:sz w:val="23"/>
+          <w:szCs w:val="23"/>
+        </w:rPr>
+        <w:t>&gt;</w:t>
+      </w:r>
+    </w:p>
+    <w:p>
+      <w:pPr>
+        <w:widowControl/>
+        <w:pBdr>
+          <w:top w:val="single" w:sz="6" w:space="5" w:color="CCCCCC"/>
+          <w:left w:val="single" w:sz="6" w:space="8" w:color="CCCCCC"/>
+          <w:bottom w:val="single" w:sz="6" w:space="5" w:color="CCCCCC"/>
+          <w:right w:val="single" w:sz="6" w:space="8" w:color="CCCCCC"/>
+        </w:pBdr>
+        <w:shd w:val="clear" w:color="auto" w:fill="F8F8F8"/>
+        <w:tabs>
+          <w:tab w:val="left" w:pos="916"/>
+          <w:tab w:val="left" w:pos="1832"/>
+          <w:tab w:val="left" w:pos="2748"/>
+          <w:tab w:val="left" w:pos="3664"/>
+          <w:tab w:val="left" w:pos="4580"/>
+          <w:tab w:val="left" w:pos="5496"/>
+          <w:tab w:val="left" w:pos="6412"/>
+          <w:tab w:val="left" w:pos="7328"/>
+          <w:tab w:val="left" w:pos="8244"/>
+          <w:tab w:val="left" w:pos="9160"/>
+          <w:tab w:val="left" w:pos="10076"/>
+          <w:tab w:val="left" w:pos="10992"/>
+          <w:tab w:val="left" w:pos="11908"/>
+          <w:tab w:val="left" w:pos="12824"/>
+          <w:tab w:val="left" w:pos="13740"/>
+          <w:tab w:val="left" w:pos="14656"/>
+        </w:tabs>
+        <w:jc w:val="left"/>
+        <w:rPr>
+          <w:rFonts w:ascii="Consolas" w:eastAsia="宋体" w:hAnsi="Consolas" w:cs="Consolas"/>
+          <w:color w:val="000000"/>
+          <w:kern w:val="0"/>
+          <w:sz w:val="23"/>
+          <w:szCs w:val="23"/>
+        </w:rPr>
+      </w:pPr>
+    </w:p>
+    <w:p>
+      <w:pPr>
+        <w:widowControl/>
+        <w:pBdr>
+          <w:top w:val="single" w:sz="6" w:space="5" w:color="CCCCCC"/>
+          <w:left w:val="single" w:sz="6" w:space="8" w:color="CCCCCC"/>
+          <w:bottom w:val="single" w:sz="6" w:space="5" w:color="CCCCCC"/>
+          <w:right w:val="single" w:sz="6" w:space="8" w:color="CCCCCC"/>
+        </w:pBdr>
+        <w:shd w:val="clear" w:color="auto" w:fill="F8F8F8"/>
+        <w:tabs>
+          <w:tab w:val="left" w:pos="916"/>
+          <w:tab w:val="left" w:pos="1832"/>
+          <w:tab w:val="left" w:pos="2748"/>
+          <w:tab w:val="left" w:pos="3664"/>
+          <w:tab w:val="left" w:pos="4580"/>
+          <w:tab w:val="left" w:pos="5496"/>
+          <w:tab w:val="left" w:pos="6412"/>
+          <w:tab w:val="left" w:pos="7328"/>
+          <w:tab w:val="left" w:pos="8244"/>
+          <w:tab w:val="left" w:pos="9160"/>
+          <w:tab w:val="left" w:pos="10076"/>
+          <w:tab w:val="left" w:pos="10992"/>
+          <w:tab w:val="left" w:pos="11908"/>
+          <w:tab w:val="left" w:pos="12824"/>
+          <w:tab w:val="left" w:pos="13740"/>
+          <w:tab w:val="left" w:pos="14656"/>
+        </w:tabs>
+        <w:jc w:val="left"/>
+        <w:rPr>
+          <w:rFonts w:ascii="Consolas" w:eastAsia="宋体" w:hAnsi="Consolas" w:cs="Consolas"/>
+          <w:color w:val="000000"/>
+          <w:kern w:val="0"/>
+          <w:sz w:val="23"/>
+          <w:szCs w:val="23"/>
+        </w:rPr>
+      </w:pPr>
+      <w:r>
+        <w:rPr>
+          <w:rFonts w:ascii="Consolas" w:eastAsia="宋体" w:hAnsi="Consolas" w:cs="Consolas"/>
+          <w:color w:val="000000"/>
+          <w:kern w:val="0"/>
+          <w:sz w:val="23"/>
+          <w:szCs w:val="23"/>
+        </w:rPr>
+        <w:t xml:space="preserve">    </w:t>
+      </w:r>
+      <w:r>
+        <w:rPr>
+          <w:rFonts w:ascii="Consolas" w:eastAsia="宋体" w:hAnsi="Consolas" w:cs="Consolas"/>
+          <w:color w:val="3F7F7F"/>
+          <w:kern w:val="0"/>
+          <w:sz w:val="23"/>
+          <w:szCs w:val="23"/>
+        </w:rPr>
+        <w:t>&lt;lang:groovy</w:t>
+      </w:r>
+      <w:r>
+        <w:rPr>
+          <w:rFonts w:ascii="Consolas" w:eastAsia="宋体" w:hAnsi="Consolas" w:cs="Consolas"/>
+          <w:color w:val="000000"/>
+          <w:kern w:val="0"/>
+          <w:sz w:val="23"/>
+          <w:szCs w:val="23"/>
+        </w:rPr>
+        <w:t xml:space="preserve"> </w:t>
+      </w:r>
+      <w:r>
+        <w:rPr>
+          <w:rFonts w:ascii="Consolas" w:eastAsia="宋体" w:hAnsi="Consolas" w:cs="Consolas"/>
+          <w:color w:val="7F007F"/>
+          <w:kern w:val="0"/>
+          <w:sz w:val="23"/>
+          <w:szCs w:val="23"/>
+        </w:rPr>
+        <w:t>id</w:t>
+      </w:r>
+      <w:r>
+        <w:rPr>
+          <w:rFonts w:ascii="Consolas" w:eastAsia="宋体" w:hAnsi="Consolas" w:cs="Consolas"/>
+          <w:color w:val="000000"/>
+          <w:kern w:val="0"/>
+          <w:sz w:val="23"/>
+          <w:szCs w:val="23"/>
+        </w:rPr>
+        <w:t>=</w:t>
+      </w:r>
+      <w:r>
+        <w:rPr>
+          <w:rFonts w:ascii="Consolas" w:eastAsia="宋体" w:hAnsi="Consolas" w:cs="Consolas"/>
+          <w:color w:val="2A00FF"/>
+          <w:kern w:val="0"/>
+          <w:sz w:val="23"/>
+          <w:szCs w:val="23"/>
+        </w:rPr>
+        <w:t>"messenger"</w:t>
+      </w:r>
+    </w:p>
+    <w:p>
+      <w:pPr>
+        <w:widowControl/>
+        <w:pBdr>
+          <w:top w:val="single" w:sz="6" w:space="5" w:color="CCCCCC"/>
+          <w:left w:val="single" w:sz="6" w:space="8" w:color="CCCCCC"/>
+          <w:bottom w:val="single" w:sz="6" w:space="5" w:color="CCCCCC"/>
+          <w:right w:val="single" w:sz="6" w:space="8" w:color="CCCCCC"/>
+        </w:pBdr>
+        <w:shd w:val="clear" w:color="auto" w:fill="F8F8F8"/>
+        <w:tabs>
+          <w:tab w:val="left" w:pos="916"/>
+          <w:tab w:val="left" w:pos="1832"/>
+          <w:tab w:val="left" w:pos="2748"/>
+          <w:tab w:val="left" w:pos="3664"/>
+          <w:tab w:val="left" w:pos="4580"/>
+          <w:tab w:val="left" w:pos="5496"/>
+          <w:tab w:val="left" w:pos="6412"/>
+          <w:tab w:val="left" w:pos="7328"/>
+          <w:tab w:val="left" w:pos="8244"/>
+          <w:tab w:val="left" w:pos="9160"/>
+          <w:tab w:val="left" w:pos="10076"/>
+          <w:tab w:val="left" w:pos="10992"/>
+          <w:tab w:val="left" w:pos="11908"/>
+          <w:tab w:val="left" w:pos="12824"/>
+          <w:tab w:val="left" w:pos="13740"/>
+          <w:tab w:val="left" w:pos="14656"/>
+        </w:tabs>
+        <w:jc w:val="left"/>
+        <w:rPr>
+          <w:rFonts w:ascii="Consolas" w:eastAsia="宋体" w:hAnsi="Consolas" w:cs="Consolas"/>
+          <w:color w:val="000000"/>
+          <w:kern w:val="0"/>
+          <w:sz w:val="23"/>
+          <w:szCs w:val="23"/>
+        </w:rPr>
+      </w:pPr>
+      <w:r>
+        <w:rPr>
+          <w:rFonts w:ascii="Consolas" w:eastAsia="宋体" w:hAnsi="Consolas" w:cs="Consolas"/>
+          <w:color w:val="000000"/>
+          <w:kern w:val="0"/>
+          <w:sz w:val="23"/>
+          <w:szCs w:val="23"/>
+        </w:rPr>
+        <w:t xml:space="preserve">            </w:t>
+      </w:r>
+      <w:r>
+        <w:rPr>
+          <w:rFonts w:ascii="Consolas" w:eastAsia="宋体" w:hAnsi="Consolas" w:cs="Consolas"/>
+          <w:color w:val="7F007F"/>
+          <w:kern w:val="0"/>
+          <w:sz w:val="23"/>
+          <w:szCs w:val="23"/>
+        </w:rPr>
+        <w:t>script-source</w:t>
+      </w:r>
+      <w:r>
+        <w:rPr>
+          <w:rFonts w:ascii="Consolas" w:eastAsia="宋体" w:hAnsi="Consolas" w:cs="Consolas"/>
+          <w:color w:val="000000"/>
+          <w:kern w:val="0"/>
+          <w:sz w:val="23"/>
+          <w:szCs w:val="23"/>
+        </w:rPr>
+        <w:t>=</w:t>
+      </w:r>
+      <w:r>
+        <w:rPr>
+          <w:rFonts w:ascii="Consolas" w:eastAsia="宋体" w:hAnsi="Consolas" w:cs="Consolas"/>
+          <w:color w:val="2A00FF"/>
+          <w:kern w:val="0"/>
+          <w:sz w:val="23"/>
+          <w:szCs w:val="23"/>
+        </w:rPr>
+        <w:t>"classpath:org/springframework/scripting/groovy/Messenger.groovy"</w:t>
+      </w:r>
+      <w:r>
+        <w:rPr>
+          <w:rFonts w:ascii="Consolas" w:eastAsia="宋体" w:hAnsi="Consolas" w:cs="Consolas"/>
+          <w:color w:val="3F7F7F"/>
+          <w:kern w:val="0"/>
+          <w:sz w:val="23"/>
+          <w:szCs w:val="23"/>
+        </w:rPr>
+        <w:t>&gt;</w:t>
+      </w:r>
+    </w:p>
+    <w:p>
+      <w:pPr>
+        <w:widowControl/>
+        <w:pBdr>
+          <w:top w:val="single" w:sz="6" w:space="5" w:color="CCCCCC"/>
+          <w:left w:val="single" w:sz="6" w:space="8" w:color="CCCCCC"/>
+          <w:bottom w:val="single" w:sz="6" w:space="5" w:color="CCCCCC"/>
+          <w:right w:val="single" w:sz="6" w:space="8" w:color="CCCCCC"/>
+        </w:pBdr>
+        <w:shd w:val="clear" w:color="auto" w:fill="F8F8F8"/>
+        <w:tabs>
+          <w:tab w:val="left" w:pos="916"/>
+          <w:tab w:val="left" w:pos="1832"/>
+          <w:tab w:val="left" w:pos="2748"/>
+          <w:tab w:val="left" w:pos="3664"/>
+          <w:tab w:val="left" w:pos="4580"/>
+          <w:tab w:val="left" w:pos="5496"/>
+          <w:tab w:val="left" w:pos="6412"/>
+          <w:tab w:val="left" w:pos="7328"/>
+          <w:tab w:val="left" w:pos="8244"/>
+          <w:tab w:val="left" w:pos="9160"/>
+          <w:tab w:val="left" w:pos="10076"/>
+          <w:tab w:val="left" w:pos="10992"/>
+          <w:tab w:val="left" w:pos="11908"/>
+          <w:tab w:val="left" w:pos="12824"/>
+          <w:tab w:val="left" w:pos="13740"/>
+          <w:tab w:val="left" w:pos="14656"/>
+        </w:tabs>
+        <w:jc w:val="left"/>
+        <w:rPr>
+          <w:rFonts w:ascii="Consolas" w:eastAsia="宋体" w:hAnsi="Consolas" w:cs="Consolas"/>
+          <w:color w:val="000000"/>
+          <w:kern w:val="0"/>
+          <w:sz w:val="23"/>
+          <w:szCs w:val="23"/>
+        </w:rPr>
+      </w:pPr>
+      <w:r>
+        <w:rPr>
+          <w:rFonts w:ascii="Consolas" w:eastAsia="宋体" w:hAnsi="Consolas" w:cs="Consolas"/>
+          <w:color w:val="000000"/>
+          <w:kern w:val="0"/>
+          <w:sz w:val="23"/>
+          <w:szCs w:val="23"/>
+        </w:rPr>
+        <w:t xml:space="preserve">        </w:t>
+      </w:r>
+      <w:r>
+        <w:rPr>
+          <w:rFonts w:ascii="Consolas" w:eastAsia="宋体" w:hAnsi="Consolas" w:cs="Consolas"/>
+          <w:color w:val="3F7F7F"/>
+          <w:kern w:val="0"/>
+          <w:sz w:val="23"/>
+          <w:szCs w:val="23"/>
+        </w:rPr>
+        <w:t>&lt;lang:property</w:t>
+      </w:r>
+      <w:r>
+        <w:rPr>
+          <w:rFonts w:ascii="Consolas" w:eastAsia="宋体" w:hAnsi="Consolas" w:cs="Consolas"/>
+          <w:color w:val="000000"/>
+          <w:kern w:val="0"/>
+          <w:sz w:val="23"/>
+          <w:szCs w:val="23"/>
+        </w:rPr>
+        <w:t xml:space="preserve"> </w:t>
+      </w:r>
+      <w:r>
+        <w:rPr>
+          <w:rFonts w:ascii="Consolas" w:eastAsia="宋体" w:hAnsi="Consolas" w:cs="Consolas"/>
+          <w:color w:val="7F007F"/>
+          <w:kern w:val="0"/>
+          <w:sz w:val="23"/>
+          <w:szCs w:val="23"/>
+        </w:rPr>
+        <w:t>name</w:t>
+      </w:r>
+      <w:r>
+        <w:rPr>
+          <w:rFonts w:ascii="Consolas" w:eastAsia="宋体" w:hAnsi="Consolas" w:cs="Consolas"/>
+          <w:color w:val="000000"/>
+          <w:kern w:val="0"/>
+          <w:sz w:val="23"/>
+          <w:szCs w:val="23"/>
+        </w:rPr>
+        <w:t>=</w:t>
+      </w:r>
+      <w:r>
+        <w:rPr>
+          <w:rFonts w:ascii="Consolas" w:eastAsia="宋体" w:hAnsi="Consolas" w:cs="Consolas"/>
+          <w:color w:val="2A00FF"/>
+          <w:kern w:val="0"/>
+          <w:sz w:val="23"/>
+          <w:szCs w:val="23"/>
+        </w:rPr>
+        <w:t>"message"</w:t>
+      </w:r>
+      <w:r>
+        <w:rPr>
+          <w:rFonts w:ascii="Consolas" w:eastAsia="宋体" w:hAnsi="Consolas" w:cs="Consolas"/>
+          <w:color w:val="000000"/>
+          <w:kern w:val="0"/>
+          <w:sz w:val="23"/>
+          <w:szCs w:val="23"/>
+        </w:rPr>
+        <w:t xml:space="preserve"> </w:t>
+      </w:r>
+      <w:r>
+        <w:rPr>
+          <w:rFonts w:ascii="Consolas" w:eastAsia="宋体" w:hAnsi="Consolas" w:cs="Consolas"/>
+          <w:color w:val="7F007F"/>
+          <w:kern w:val="0"/>
+          <w:sz w:val="23"/>
+          <w:szCs w:val="23"/>
+        </w:rPr>
+        <w:t>value</w:t>
+      </w:r>
+      <w:r>
+        <w:rPr>
+          <w:rFonts w:ascii="Consolas" w:eastAsia="宋体" w:hAnsi="Consolas" w:cs="Consolas"/>
+          <w:color w:val="000000"/>
+          <w:kern w:val="0"/>
+          <w:sz w:val="23"/>
+          <w:szCs w:val="23"/>
+        </w:rPr>
+        <w:t>=</w:t>
+      </w:r>
+      <w:r>
+        <w:rPr>
+          <w:rFonts w:ascii="Consolas" w:eastAsia="宋体" w:hAnsi="Consolas" w:cs="Consolas"/>
+          <w:color w:val="2A00FF"/>
+          <w:kern w:val="0"/>
+          <w:sz w:val="23"/>
+          <w:szCs w:val="23"/>
+        </w:rPr>
+        <w:t>"Fiona Apple Is Just So Dreamy."</w:t>
+      </w:r>
+      <w:r>
+        <w:rPr>
+          <w:rFonts w:ascii="Consolas" w:eastAsia="宋体" w:hAnsi="Consolas" w:cs="Consolas"/>
+          <w:color w:val="3F7F7F"/>
+          <w:kern w:val="0"/>
+          <w:sz w:val="23"/>
+          <w:szCs w:val="23"/>
+        </w:rPr>
+        <w:t>/&gt;</w:t>
+      </w:r>
+    </w:p>
+    <w:p>
+      <w:pPr>
+        <w:widowControl/>
+        <w:pBdr>
+          <w:top w:val="single" w:sz="6" w:space="5" w:color="CCCCCC"/>
+          <w:left w:val="single" w:sz="6" w:space="8" w:color="CCCCCC"/>
+          <w:bottom w:val="single" w:sz="6" w:space="5" w:color="CCCCCC"/>
+          <w:right w:val="single" w:sz="6" w:space="8" w:color="CCCCCC"/>
+        </w:pBdr>
+        <w:shd w:val="clear" w:color="auto" w:fill="F8F8F8"/>
+        <w:tabs>
+          <w:tab w:val="left" w:pos="916"/>
+          <w:tab w:val="left" w:pos="1832"/>
+          <w:tab w:val="left" w:pos="2748"/>
+          <w:tab w:val="left" w:pos="3664"/>
+          <w:tab w:val="left" w:pos="4580"/>
+          <w:tab w:val="left" w:pos="5496"/>
+          <w:tab w:val="left" w:pos="6412"/>
+          <w:tab w:val="left" w:pos="7328"/>
+          <w:tab w:val="left" w:pos="8244"/>
+          <w:tab w:val="left" w:pos="9160"/>
+          <w:tab w:val="left" w:pos="10076"/>
+          <w:tab w:val="left" w:pos="10992"/>
+          <w:tab w:val="left" w:pos="11908"/>
+          <w:tab w:val="left" w:pos="12824"/>
+          <w:tab w:val="left" w:pos="13740"/>
+          <w:tab w:val="left" w:pos="14656"/>
+        </w:tabs>
+        <w:jc w:val="left"/>
+        <w:rPr>
+          <w:rFonts w:ascii="Consolas" w:eastAsia="宋体" w:hAnsi="Consolas" w:cs="Consolas"/>
+          <w:color w:val="000000"/>
+          <w:kern w:val="0"/>
+          <w:sz w:val="23"/>
+          <w:szCs w:val="23"/>
+        </w:rPr>
+      </w:pPr>
+      <w:r>
+        <w:rPr>
+          <w:rFonts w:ascii="Consolas" w:eastAsia="宋体" w:hAnsi="Consolas" w:cs="Consolas"/>
+          <w:color w:val="000000"/>
+          <w:kern w:val="0"/>
+          <w:sz w:val="23"/>
+          <w:szCs w:val="23"/>
+        </w:rPr>
+        <w:t xml:space="preserve">    </w:t>
+      </w:r>
+      <w:r>
+        <w:rPr>
+          <w:rFonts w:ascii="Consolas" w:eastAsia="宋体" w:hAnsi="Consolas" w:cs="Consolas"/>
+          <w:color w:val="3F7F7F"/>
+          <w:kern w:val="0"/>
+          <w:sz w:val="23"/>
+          <w:szCs w:val="23"/>
+        </w:rPr>
+        <w:t>&lt;/lang:groovy&gt;</w:t>
+      </w:r>
+    </w:p>
+    <w:p>
+      <w:pPr>
+        <w:widowControl/>
+        <w:pBdr>
+          <w:top w:val="single" w:sz="6" w:space="5" w:color="CCCCCC"/>
+          <w:left w:val="single" w:sz="6" w:space="8" w:color="CCCCCC"/>
+          <w:bottom w:val="single" w:sz="6" w:space="5" w:color="CCCCCC"/>
+          <w:right w:val="single" w:sz="6" w:space="8" w:color="CCCCCC"/>
+        </w:pBdr>
+        <w:shd w:val="clear" w:color="auto" w:fill="F8F8F8"/>
+        <w:tabs>
+          <w:tab w:val="left" w:pos="916"/>
+          <w:tab w:val="left" w:pos="1832"/>
+          <w:tab w:val="left" w:pos="2748"/>
+          <w:tab w:val="left" w:pos="3664"/>
+          <w:tab w:val="left" w:pos="4580"/>
+          <w:tab w:val="left" w:pos="5496"/>
+          <w:tab w:val="left" w:pos="6412"/>
+          <w:tab w:val="left" w:pos="7328"/>
+          <w:tab w:val="left" w:pos="8244"/>
+          <w:tab w:val="left" w:pos="9160"/>
+          <w:tab w:val="left" w:pos="10076"/>
+          <w:tab w:val="left" w:pos="10992"/>
+          <w:tab w:val="left" w:pos="11908"/>
+          <w:tab w:val="left" w:pos="12824"/>
+          <w:tab w:val="left" w:pos="13740"/>
+          <w:tab w:val="left" w:pos="14656"/>
+        </w:tabs>
+        <w:jc w:val="left"/>
+        <w:rPr>
+          <w:rFonts w:ascii="Consolas" w:eastAsia="宋体" w:hAnsi="Consolas" w:cs="Consolas"/>
+          <w:color w:val="000000"/>
+          <w:kern w:val="0"/>
+          <w:sz w:val="23"/>
+          <w:szCs w:val="23"/>
+        </w:rPr>
+      </w:pPr>
+    </w:p>
+    <w:p>
+      <w:pPr>
+        <w:widowControl/>
+        <w:pBdr>
+          <w:top w:val="single" w:sz="6" w:space="5" w:color="CCCCCC"/>
+          <w:left w:val="single" w:sz="6" w:space="8" w:color="CCCCCC"/>
+          <w:bottom w:val="single" w:sz="6" w:space="5" w:color="CCCCCC"/>
+          <w:right w:val="single" w:sz="6" w:space="8" w:color="CCCCCC"/>
+        </w:pBdr>
+        <w:shd w:val="clear" w:color="auto" w:fill="F8F8F8"/>
+        <w:tabs>
+          <w:tab w:val="left" w:pos="916"/>
+          <w:tab w:val="left" w:pos="1832"/>
+          <w:tab w:val="left" w:pos="2748"/>
+          <w:tab w:val="left" w:pos="3664"/>
+          <w:tab w:val="left" w:pos="4580"/>
+          <w:tab w:val="left" w:pos="5496"/>
+          <w:tab w:val="left" w:pos="6412"/>
+          <w:tab w:val="left" w:pos="7328"/>
+          <w:tab w:val="left" w:pos="8244"/>
+          <w:tab w:val="left" w:pos="9160"/>
+          <w:tab w:val="left" w:pos="10076"/>
+          <w:tab w:val="left" w:pos="10992"/>
+          <w:tab w:val="left" w:pos="11908"/>
+          <w:tab w:val="left" w:pos="12824"/>
+          <w:tab w:val="left" w:pos="13740"/>
+          <w:tab w:val="left" w:pos="14656"/>
+        </w:tabs>
+        <w:jc w:val="left"/>
+        <w:rPr>
+          <w:rFonts w:ascii="Consolas" w:eastAsia="宋体" w:hAnsi="Consolas" w:cs="Consolas"/>
+          <w:i/>
+          <w:iCs/>
+          <w:color w:val="3F5F5F"/>
+          <w:kern w:val="0"/>
+          <w:sz w:val="23"/>
+          <w:szCs w:val="23"/>
+        </w:rPr>
+      </w:pPr>
+      <w:r>
+        <w:rPr>
+          <w:rFonts w:ascii="Consolas" w:eastAsia="宋体" w:hAnsi="Consolas" w:cs="Consolas"/>
+          <w:color w:val="000000"/>
+          <w:kern w:val="0"/>
+          <w:sz w:val="23"/>
+          <w:szCs w:val="23"/>
+        </w:rPr>
+        <w:t xml:space="preserve">    </w:t>
+      </w:r>
+      <w:r>
+        <w:rPr>
+          <w:rFonts w:ascii="Consolas" w:eastAsia="宋体" w:hAnsi="Consolas" w:cs="Consolas"/>
+          <w:i/>
+          <w:iCs/>
+          <w:color w:val="3F5F5F"/>
+          <w:kern w:val="0"/>
+          <w:sz w:val="23"/>
+          <w:szCs w:val="23"/>
+        </w:rPr>
+        <w:t>&lt;!--</w:t>
+      </w:r>
+    </w:p>
+    <w:p>
+      <w:pPr>
+        <w:widowControl/>
+        <w:pBdr>
+          <w:top w:val="single" w:sz="6" w:space="5" w:color="CCCCCC"/>
+          <w:left w:val="single" w:sz="6" w:space="8" w:color="CCCCCC"/>
+          <w:bottom w:val="single" w:sz="6" w:space="5" w:color="CCCCCC"/>
+          <w:right w:val="single" w:sz="6" w:space="8" w:color="CCCCCC"/>
+        </w:pBdr>
+        <w:shd w:val="clear" w:color="auto" w:fill="F8F8F8"/>
+        <w:tabs>
+          <w:tab w:val="left" w:pos="916"/>
+          <w:tab w:val="left" w:pos="1832"/>
+          <w:tab w:val="left" w:pos="2748"/>
+          <w:tab w:val="left" w:pos="3664"/>
+          <w:tab w:val="left" w:pos="4580"/>
+          <w:tab w:val="left" w:pos="5496"/>
+          <w:tab w:val="left" w:pos="6412"/>
+          <w:tab w:val="left" w:pos="7328"/>
+          <w:tab w:val="left" w:pos="8244"/>
+          <w:tab w:val="left" w:pos="9160"/>
+          <w:tab w:val="left" w:pos="10076"/>
+          <w:tab w:val="left" w:pos="10992"/>
+          <w:tab w:val="left" w:pos="11908"/>
+          <w:tab w:val="left" w:pos="12824"/>
+          <w:tab w:val="left" w:pos="13740"/>
+          <w:tab w:val="left" w:pos="14656"/>
+        </w:tabs>
+        <w:jc w:val="left"/>
+        <w:rPr>
+          <w:rFonts w:ascii="Consolas" w:eastAsia="宋体" w:hAnsi="Consolas" w:cs="Consolas"/>
+          <w:i/>
+          <w:iCs/>
+          <w:color w:val="3F5F5F"/>
+          <w:kern w:val="0"/>
+          <w:sz w:val="23"/>
+          <w:szCs w:val="23"/>
+        </w:rPr>
+      </w:pPr>
+      <w:r>
+        <w:rPr>
+          <w:rFonts w:ascii="Consolas" w:eastAsia="宋体" w:hAnsi="Consolas" w:cs="Consolas"/>
+          <w:i/>
+          <w:iCs/>
+          <w:color w:val="3F5F5F"/>
+          <w:kern w:val="0"/>
+          <w:sz w:val="23"/>
+          <w:szCs w:val="23"/>
+        </w:rPr>
+        <w:t xml:space="preserve">    when the above bean (messenger) is instantiated, this custom</w:t>
+      </w:r>
+    </w:p>
+    <w:p>
+      <w:pPr>
+        <w:widowControl/>
+        <w:pBdr>
+          <w:top w:val="single" w:sz="6" w:space="5" w:color="CCCCCC"/>
+          <w:left w:val="single" w:sz="6" w:space="8" w:color="CCCCCC"/>
+          <w:bottom w:val="single" w:sz="6" w:space="5" w:color="CCCCCC"/>
+          <w:right w:val="single" w:sz="6" w:space="8" w:color="CCCCCC"/>
+        </w:pBdr>
+        <w:shd w:val="clear" w:color="auto" w:fill="F8F8F8"/>
+        <w:tabs>
+          <w:tab w:val="left" w:pos="916"/>
+          <w:tab w:val="left" w:pos="1832"/>
+          <w:tab w:val="left" w:pos="2748"/>
+          <w:tab w:val="left" w:pos="3664"/>
+          <w:tab w:val="left" w:pos="4580"/>
+          <w:tab w:val="left" w:pos="5496"/>
+          <w:tab w:val="left" w:pos="6412"/>
+          <w:tab w:val="left" w:pos="7328"/>
+          <w:tab w:val="left" w:pos="8244"/>
+          <w:tab w:val="left" w:pos="9160"/>
+          <w:tab w:val="left" w:pos="10076"/>
+          <w:tab w:val="left" w:pos="10992"/>
+          <w:tab w:val="left" w:pos="11908"/>
+          <w:tab w:val="left" w:pos="12824"/>
+          <w:tab w:val="left" w:pos="13740"/>
+          <w:tab w:val="left" w:pos="14656"/>
+        </w:tabs>
+        <w:jc w:val="left"/>
+        <w:rPr>
+          <w:rFonts w:ascii="Consolas" w:eastAsia="宋体" w:hAnsi="Consolas" w:cs="Consolas"/>
+          <w:i/>
+          <w:iCs/>
+          <w:color w:val="3F5F5F"/>
+          <w:kern w:val="0"/>
+          <w:sz w:val="23"/>
+          <w:szCs w:val="23"/>
+        </w:rPr>
+      </w:pPr>
+      <w:r>
+        <w:rPr>
+          <w:rFonts w:ascii="Consolas" w:eastAsia="宋体" w:hAnsi="Consolas" w:cs="Consolas"/>
+          <w:i/>
+          <w:iCs/>
+          <w:color w:val="3F5F5F"/>
+          <w:kern w:val="0"/>
+          <w:sz w:val="23"/>
+          <w:szCs w:val="23"/>
+        </w:rPr>
+        <w:lastRenderedPageBreak/>
+        <w:t xml:space="preserve">    BeanPostProcessor implementation will output the fact to the system console</w:t>
+      </w:r>
+    </w:p>
+    <w:p>
+      <w:pPr>
+        <w:widowControl/>
+        <w:pBdr>
+          <w:top w:val="single" w:sz="6" w:space="5" w:color="CCCCCC"/>
+          <w:left w:val="single" w:sz="6" w:space="8" w:color="CCCCCC"/>
+          <w:bottom w:val="single" w:sz="6" w:space="5" w:color="CCCCCC"/>
+          <w:right w:val="single" w:sz="6" w:space="8" w:color="CCCCCC"/>
+        </w:pBdr>
+        <w:shd w:val="clear" w:color="auto" w:fill="F8F8F8"/>
+        <w:tabs>
+          <w:tab w:val="left" w:pos="916"/>
+          <w:tab w:val="left" w:pos="1832"/>
+          <w:tab w:val="left" w:pos="2748"/>
+          <w:tab w:val="left" w:pos="3664"/>
+          <w:tab w:val="left" w:pos="4580"/>
+          <w:tab w:val="left" w:pos="5496"/>
+          <w:tab w:val="left" w:pos="6412"/>
+          <w:tab w:val="left" w:pos="7328"/>
+          <w:tab w:val="left" w:pos="8244"/>
+          <w:tab w:val="left" w:pos="9160"/>
+          <w:tab w:val="left" w:pos="10076"/>
+          <w:tab w:val="left" w:pos="10992"/>
+          <w:tab w:val="left" w:pos="11908"/>
+          <w:tab w:val="left" w:pos="12824"/>
+          <w:tab w:val="left" w:pos="13740"/>
+          <w:tab w:val="left" w:pos="14656"/>
+        </w:tabs>
+        <w:jc w:val="left"/>
+        <w:rPr>
+          <w:rFonts w:ascii="Consolas" w:eastAsia="宋体" w:hAnsi="Consolas" w:cs="Consolas"/>
+          <w:color w:val="000000"/>
+          <w:kern w:val="0"/>
+          <w:sz w:val="23"/>
+          <w:szCs w:val="23"/>
+        </w:rPr>
+      </w:pPr>
+      <w:r>
+        <w:rPr>
+          <w:rFonts w:ascii="Consolas" w:eastAsia="宋体" w:hAnsi="Consolas" w:cs="Consolas"/>
+          <w:i/>
+          <w:iCs/>
+          <w:color w:val="3F5F5F"/>
+          <w:kern w:val="0"/>
+          <w:sz w:val="23"/>
+          <w:szCs w:val="23"/>
+        </w:rPr>
+        <w:t xml:space="preserve">    --&gt;</w:t>
+      </w:r>
+    </w:p>
+    <w:p>
+      <w:pPr>
+        <w:widowControl/>
+        <w:pBdr>
+          <w:top w:val="single" w:sz="6" w:space="5" w:color="CCCCCC"/>
+          <w:left w:val="single" w:sz="6" w:space="8" w:color="CCCCCC"/>
+          <w:bottom w:val="single" w:sz="6" w:space="5" w:color="CCCCCC"/>
+          <w:right w:val="single" w:sz="6" w:space="8" w:color="CCCCCC"/>
+        </w:pBdr>
+        <w:shd w:val="clear" w:color="auto" w:fill="F8F8F8"/>
+        <w:tabs>
+          <w:tab w:val="left" w:pos="916"/>
+          <w:tab w:val="left" w:pos="1832"/>
+          <w:tab w:val="left" w:pos="2748"/>
+          <w:tab w:val="left" w:pos="3664"/>
+          <w:tab w:val="left" w:pos="4580"/>
+          <w:tab w:val="left" w:pos="5496"/>
+          <w:tab w:val="left" w:pos="6412"/>
+          <w:tab w:val="left" w:pos="7328"/>
+          <w:tab w:val="left" w:pos="8244"/>
+          <w:tab w:val="left" w:pos="9160"/>
+          <w:tab w:val="left" w:pos="10076"/>
+          <w:tab w:val="left" w:pos="10992"/>
+          <w:tab w:val="left" w:pos="11908"/>
+          <w:tab w:val="left" w:pos="12824"/>
+          <w:tab w:val="left" w:pos="13740"/>
+          <w:tab w:val="left" w:pos="14656"/>
+        </w:tabs>
+        <w:jc w:val="left"/>
+        <w:rPr>
+          <w:rFonts w:ascii="Consolas" w:eastAsia="宋体" w:hAnsi="Consolas" w:cs="Consolas"/>
+          <w:color w:val="000000"/>
+          <w:kern w:val="0"/>
+          <w:sz w:val="23"/>
+          <w:szCs w:val="23"/>
+        </w:rPr>
+      </w:pPr>
+      <w:r>
+        <w:rPr>
+          <w:rFonts w:ascii="Consolas" w:eastAsia="宋体" w:hAnsi="Consolas" w:cs="Consolas"/>
+          <w:color w:val="000000"/>
+          <w:kern w:val="0"/>
+          <w:sz w:val="23"/>
+          <w:szCs w:val="23"/>
+        </w:rPr>
+        <w:t xml:space="preserve">    </w:t>
+      </w:r>
+      <w:r>
+        <w:rPr>
+          <w:rFonts w:ascii="Consolas" w:eastAsia="宋体" w:hAnsi="Consolas" w:cs="Consolas"/>
+          <w:color w:val="3F7F7F"/>
+          <w:kern w:val="0"/>
+          <w:sz w:val="23"/>
+          <w:szCs w:val="23"/>
+        </w:rPr>
+        <w:t>&lt;bean</w:t>
+      </w:r>
+      <w:r>
+        <w:rPr>
+          <w:rFonts w:ascii="Consolas" w:eastAsia="宋体" w:hAnsi="Consolas" w:cs="Consolas"/>
+          <w:color w:val="000000"/>
+          <w:kern w:val="0"/>
+          <w:sz w:val="23"/>
+          <w:szCs w:val="23"/>
+        </w:rPr>
+        <w:t xml:space="preserve"> </w:t>
+      </w:r>
+      <w:r>
+        <w:rPr>
+          <w:rFonts w:ascii="Consolas" w:eastAsia="宋体" w:hAnsi="Consolas" w:cs="Consolas"/>
+          <w:color w:val="7F007F"/>
+          <w:kern w:val="0"/>
+          <w:sz w:val="23"/>
+          <w:szCs w:val="23"/>
+        </w:rPr>
+        <w:t>class</w:t>
+      </w:r>
+      <w:r>
+        <w:rPr>
+          <w:rFonts w:ascii="Consolas" w:eastAsia="宋体" w:hAnsi="Consolas" w:cs="Consolas"/>
+          <w:color w:val="000000"/>
+          <w:kern w:val="0"/>
+          <w:sz w:val="23"/>
+          <w:szCs w:val="23"/>
+        </w:rPr>
+        <w:t>=</w:t>
+      </w:r>
+      <w:r>
+        <w:rPr>
+          <w:rFonts w:ascii="Consolas" w:eastAsia="宋体" w:hAnsi="Consolas" w:cs="Consolas"/>
+          <w:color w:val="2A00FF"/>
+          <w:kern w:val="0"/>
+          <w:sz w:val="23"/>
+          <w:szCs w:val="23"/>
+        </w:rPr>
+        <w:t>"scripting.InstantiationTracingBeanPostProcessor"</w:t>
+      </w:r>
+      <w:r>
+        <w:rPr>
+          <w:rFonts w:ascii="Consolas" w:eastAsia="宋体" w:hAnsi="Consolas" w:cs="Consolas"/>
+          <w:color w:val="3F7F7F"/>
+          <w:kern w:val="0"/>
+          <w:sz w:val="23"/>
+          <w:szCs w:val="23"/>
+        </w:rPr>
+        <w:t>/&gt;</w:t>
+      </w:r>
+    </w:p>
+    <w:p>
+      <w:pPr>
+        <w:widowControl/>
+        <w:pBdr>
+          <w:top w:val="single" w:sz="6" w:space="5" w:color="CCCCCC"/>
+          <w:left w:val="single" w:sz="6" w:space="8" w:color="CCCCCC"/>
+          <w:bottom w:val="single" w:sz="6" w:space="5" w:color="CCCCCC"/>
+          <w:right w:val="single" w:sz="6" w:space="8" w:color="CCCCCC"/>
+        </w:pBdr>
+        <w:shd w:val="clear" w:color="auto" w:fill="F8F8F8"/>
+        <w:tabs>
+          <w:tab w:val="left" w:pos="916"/>
+          <w:tab w:val="left" w:pos="1832"/>
+          <w:tab w:val="left" w:pos="2748"/>
+          <w:tab w:val="left" w:pos="3664"/>
+          <w:tab w:val="left" w:pos="4580"/>
+          <w:tab w:val="left" w:pos="5496"/>
+          <w:tab w:val="left" w:pos="6412"/>
+          <w:tab w:val="left" w:pos="7328"/>
+          <w:tab w:val="left" w:pos="8244"/>
+          <w:tab w:val="left" w:pos="9160"/>
+          <w:tab w:val="left" w:pos="10076"/>
+          <w:tab w:val="left" w:pos="10992"/>
+          <w:tab w:val="left" w:pos="11908"/>
+          <w:tab w:val="left" w:pos="12824"/>
+          <w:tab w:val="left" w:pos="13740"/>
+          <w:tab w:val="left" w:pos="14656"/>
+        </w:tabs>
+        <w:jc w:val="left"/>
+        <w:rPr>
+          <w:rFonts w:ascii="Consolas" w:eastAsia="宋体" w:hAnsi="Consolas" w:cs="Consolas"/>
+          <w:color w:val="000000"/>
+          <w:kern w:val="0"/>
+          <w:sz w:val="23"/>
+          <w:szCs w:val="23"/>
+        </w:rPr>
+      </w:pPr>
+    </w:p>
+    <w:p>
+      <w:pPr>
+        <w:widowControl/>
+        <w:pBdr>
+          <w:top w:val="single" w:sz="6" w:space="5" w:color="CCCCCC"/>
+          <w:left w:val="single" w:sz="6" w:space="8" w:color="CCCCCC"/>
+          <w:bottom w:val="single" w:sz="6" w:space="5" w:color="CCCCCC"/>
+          <w:right w:val="single" w:sz="6" w:space="8" w:color="CCCCCC"/>
+        </w:pBdr>
+        <w:shd w:val="clear" w:color="auto" w:fill="F8F8F8"/>
+        <w:tabs>
+          <w:tab w:val="left" w:pos="916"/>
+          <w:tab w:val="left" w:pos="1832"/>
+          <w:tab w:val="left" w:pos="2748"/>
+          <w:tab w:val="left" w:pos="3664"/>
+          <w:tab w:val="left" w:pos="4580"/>
+          <w:tab w:val="left" w:pos="5496"/>
+          <w:tab w:val="left" w:pos="6412"/>
+          <w:tab w:val="left" w:pos="7328"/>
+          <w:tab w:val="left" w:pos="8244"/>
+          <w:tab w:val="left" w:pos="9160"/>
+          <w:tab w:val="left" w:pos="10076"/>
+          <w:tab w:val="left" w:pos="10992"/>
+          <w:tab w:val="left" w:pos="11908"/>
+          <w:tab w:val="left" w:pos="12824"/>
+          <w:tab w:val="left" w:pos="13740"/>
+          <w:tab w:val="left" w:pos="14656"/>
+        </w:tabs>
+        <w:jc w:val="left"/>
+        <w:rPr>
+          <w:rFonts w:ascii="Consolas" w:eastAsia="宋体" w:hAnsi="Consolas" w:cs="Consolas" w:hint="eastAsia"/>
+          <w:color w:val="000000"/>
+          <w:kern w:val="0"/>
+          <w:sz w:val="23"/>
+          <w:szCs w:val="23"/>
+        </w:rPr>
+      </w:pPr>
+      <w:r>
+        <w:rPr>
+          <w:rFonts w:ascii="Consolas" w:eastAsia="宋体" w:hAnsi="Consolas" w:cs="Consolas"/>
+          <w:color w:val="3F7F7F"/>
+          <w:kern w:val="0"/>
+          <w:sz w:val="23"/>
+          <w:szCs w:val="23"/>
+        </w:rPr>
+        <w:t>&lt;/beans&gt;</w:t>
+      </w:r>
+    </w:p>
+    <w:p/>
+    <w:p>
+      <w:pPr>
+        <w:rPr>
+          <w:rFonts w:ascii="微软雅黑" w:eastAsia="微软雅黑" w:hAnsi="微软雅黑"/>
+        </w:rPr>
+      </w:pPr>
+      <w:r>
+        <w:rPr>
+          <w:rFonts w:ascii="微软雅黑" w:eastAsia="微软雅黑" w:hAnsi="微软雅黑" w:hint="eastAsia"/>
+        </w:rPr>
+        <w:t>打印</w:t>
+      </w:r>
+      <w:r>
+        <w:rPr>
+          <w:rFonts w:ascii="微软雅黑" w:eastAsia="微软雅黑" w:hAnsi="微软雅黑"/>
+        </w:rPr>
+        <w:t>：</w:t>
+      </w:r>
+    </w:p>
+    <w:p>
+      <w:pPr>
+        <w:widowControl/>
+        <w:tabs>
+          <w:tab w:val="left" w:pos="916"/>
+          <w:tab w:val="left" w:pos="1832"/>
+          <w:tab w:val="left" w:pos="2748"/>
+          <w:tab w:val="left" w:pos="3664"/>
+          <w:tab w:val="left" w:pos="4580"/>
+          <w:tab w:val="left" w:pos="5496"/>
+          <w:tab w:val="left" w:pos="6412"/>
+          <w:tab w:val="left" w:pos="7328"/>
+          <w:tab w:val="left" w:pos="8244"/>
+          <w:tab w:val="left" w:pos="9160"/>
+          <w:tab w:val="left" w:pos="10076"/>
+          <w:tab w:val="left" w:pos="10992"/>
+          <w:tab w:val="left" w:pos="11908"/>
+          <w:tab w:val="left" w:pos="12824"/>
+          <w:tab w:val="left" w:pos="13740"/>
+          <w:tab w:val="left" w:pos="14656"/>
+        </w:tabs>
+        <w:jc w:val="left"/>
+        <w:rPr>
+          <w:rFonts w:ascii="宋体" w:eastAsia="宋体" w:hAnsi="宋体" w:cs="宋体"/>
+          <w:color w:val="000000"/>
+          <w:kern w:val="0"/>
+          <w:sz w:val="24"/>
+          <w:szCs w:val="24"/>
+        </w:rPr>
+      </w:pPr>
+      <w:r>
+        <w:rPr>
+          <w:rFonts w:ascii="宋体" w:eastAsia="宋体" w:hAnsi="宋体" w:cs="宋体"/>
+          <w:color w:val="000000"/>
+          <w:kern w:val="0"/>
+          <w:sz w:val="24"/>
+          <w:szCs w:val="24"/>
+        </w:rPr>
+        <w:t xml:space="preserve">Bean </w:t>
+      </w:r>
+      <w:r>
+        <w:rPr>
+          <w:rFonts w:ascii="宋体" w:eastAsia="宋体" w:hAnsi="宋体" w:cs="宋体"/>
+          <w:i/>
+          <w:iCs/>
+          <w:color w:val="000000"/>
+          <w:kern w:val="0"/>
+          <w:sz w:val="24"/>
+          <w:szCs w:val="24"/>
+        </w:rPr>
+        <w:t>messenger</w:t>
+      </w:r>
+      <w:r>
+        <w:rPr>
+          <w:rFonts w:ascii="宋体" w:eastAsia="宋体" w:hAnsi="宋体" w:cs="宋体"/>
+          <w:color w:val="000000"/>
+          <w:kern w:val="0"/>
+          <w:sz w:val="24"/>
+          <w:szCs w:val="24"/>
+        </w:rPr>
+        <w:t xml:space="preserve"> created : org.springframework.scripting.groovy.GroovyMessenger@272961</w:t>
+      </w:r>
+    </w:p>
+    <w:p>
+      <w:pPr>
+        <w:widowControl/>
+        <w:tabs>
+          <w:tab w:val="left" w:pos="916"/>
+          <w:tab w:val="left" w:pos="1832"/>
+          <w:tab w:val="left" w:pos="2748"/>
+          <w:tab w:val="left" w:pos="3664"/>
+          <w:tab w:val="left" w:pos="4580"/>
+          <w:tab w:val="left" w:pos="5496"/>
+          <w:tab w:val="left" w:pos="6412"/>
+          <w:tab w:val="left" w:pos="7328"/>
+          <w:tab w:val="left" w:pos="8244"/>
+          <w:tab w:val="left" w:pos="9160"/>
+          <w:tab w:val="left" w:pos="10076"/>
+          <w:tab w:val="left" w:pos="10992"/>
+          <w:tab w:val="left" w:pos="11908"/>
+          <w:tab w:val="left" w:pos="12824"/>
+          <w:tab w:val="left" w:pos="13740"/>
+          <w:tab w:val="left" w:pos="14656"/>
+        </w:tabs>
+        <w:jc w:val="left"/>
+        <w:rPr>
+          <w:rFonts w:ascii="宋体" w:eastAsia="宋体" w:hAnsi="宋体" w:cs="宋体"/>
+          <w:color w:val="000000"/>
+          <w:kern w:val="0"/>
+          <w:sz w:val="24"/>
+          <w:szCs w:val="24"/>
+        </w:rPr>
+      </w:pPr>
+      <w:r>
+        <w:rPr>
+          <w:rFonts w:ascii="宋体" w:eastAsia="宋体" w:hAnsi="宋体" w:cs="宋体"/>
+          <w:color w:val="000000"/>
+          <w:kern w:val="0"/>
+          <w:sz w:val="24"/>
+          <w:szCs w:val="24"/>
+        </w:rPr>
+        <w:t>org.springframework.scripting.groovy.GroovyMessenger@272961</w:t>
+      </w:r>
+    </w:p>
+    <w:p>
+      <w:pPr>
+        <w:pStyle w:val="3"/>
+        <w:spacing w:before="600" w:after="150"/>
+        <w:ind w:left="-240"/>
+        <w:rPr>
+          <w:rFonts w:ascii="Helvetica" w:hAnsi="Helvetica" w:cs="Helvetica"/>
+          <w:color w:val="000000"/>
+          <w:sz w:val="30"/>
+          <w:szCs w:val="30"/>
+        </w:rPr>
+      </w:pPr>
+      <w:r>
+        <w:rPr>
+          <w:rFonts w:ascii="Helvetica" w:hAnsi="Helvetica" w:cs="Helvetica"/>
+          <w:color w:val="000000"/>
+          <w:sz w:val="30"/>
+          <w:szCs w:val="30"/>
+        </w:rPr>
+        <w:t>5.8.2 Customizing configuration metadata with a BeanFactoryPostProcessor</w:t>
+      </w:r>
+    </w:p>
+    <w:p>
+      <w:pPr>
+        <w:pStyle w:val="4"/>
+        <w:spacing w:before="450" w:after="150"/>
+        <w:ind w:left="-240"/>
+        <w:rPr>
+          <w:rFonts w:ascii="Helvetica" w:hAnsi="Helvetica" w:cs="Helvetica"/>
+          <w:b w:val="0"/>
+          <w:color w:val="000000"/>
+          <w:sz w:val="24"/>
+          <w:szCs w:val="24"/>
+        </w:rPr>
+      </w:pPr>
+      <w:r>
+        <w:rPr>
+          <w:rFonts w:ascii="Helvetica" w:hAnsi="Helvetica" w:cs="Helvetica"/>
+          <w:b w:val="0"/>
+          <w:color w:val="000000"/>
+          <w:sz w:val="24"/>
+          <w:szCs w:val="24"/>
+        </w:rPr>
+        <w:t>Example: the Class name substitution PropertyPlaceholderConfigurer</w:t>
+      </w:r>
+    </w:p>
+    <w:p>
+      <w:pPr>
+        <w:rPr>
+          <w:rFonts w:ascii="微软雅黑" w:eastAsia="微软雅黑" w:hAnsi="微软雅黑"/>
+        </w:rPr>
+      </w:pPr>
+      <w:r>
+        <w:rPr>
+          <w:rFonts w:ascii="微软雅黑" w:eastAsia="微软雅黑" w:hAnsi="微软雅黑" w:hint="eastAsia"/>
+        </w:rPr>
+        <w:t>使用</w:t>
+      </w:r>
+      <w:r>
+        <w:rPr>
+          <w:rFonts w:ascii="微软雅黑" w:eastAsia="微软雅黑" w:hAnsi="微软雅黑"/>
+        </w:rPr>
+        <w:t>Properties </w:t>
+      </w:r>
+      <w:r>
+        <w:rPr>
+          <w:rFonts w:ascii="微软雅黑" w:eastAsia="微软雅黑" w:hAnsi="微软雅黑" w:hint="eastAsia"/>
+        </w:rPr>
+        <w:t>格式</w:t>
+      </w:r>
+      <w:r>
+        <w:rPr>
+          <w:rFonts w:ascii="微软雅黑" w:eastAsia="微软雅黑" w:hAnsi="微软雅黑"/>
+        </w:rPr>
+        <w:t>在外面配置文件，然后通过</w:t>
+      </w:r>
+      <w:r>
+        <w:rPr>
+          <w:rFonts w:ascii="微软雅黑" w:eastAsia="微软雅黑" w:hAnsi="微软雅黑"/>
+        </w:rPr>
+        <w:t>PropertyPlaceholderConfigurer</w:t>
+      </w:r>
+      <w:r>
+        <w:rPr>
+          <w:rFonts w:ascii="微软雅黑" w:eastAsia="微软雅黑" w:hAnsi="微软雅黑" w:hint="eastAsia"/>
+        </w:rPr>
+        <w:t>进行</w:t>
+      </w:r>
+      <w:r>
+        <w:rPr>
+          <w:rFonts w:ascii="微软雅黑" w:eastAsia="微软雅黑" w:hAnsi="微软雅黑"/>
+        </w:rPr>
+        <w:t>替换</w:t>
+      </w:r>
+    </w:p>
+    <w:p>
+      <w:pPr>
+        <w:rPr>
+          <w:rFonts w:ascii="微软雅黑" w:eastAsia="微软雅黑" w:hAnsi="微软雅黑"/>
+        </w:rPr>
+      </w:pPr>
+      <w:r>
+        <w:rPr>
+          <w:rFonts w:ascii="微软雅黑" w:eastAsia="微软雅黑" w:hAnsi="微软雅黑" w:hint="eastAsia"/>
+        </w:rPr>
+        <w:t>标准</w:t>
+      </w:r>
+      <w:r>
+        <w:rPr>
+          <w:rFonts w:ascii="微软雅黑" w:eastAsia="微软雅黑" w:hAnsi="微软雅黑"/>
+        </w:rPr>
+        <w:t>的Properties </w:t>
+      </w:r>
+      <w:r>
+        <w:rPr>
+          <w:rFonts w:ascii="微软雅黑" w:eastAsia="微软雅黑" w:hAnsi="微软雅黑" w:hint="eastAsia"/>
+        </w:rPr>
+        <w:t>格式</w:t>
+      </w:r>
+    </w:p>
+    <w:p>
+      <w:pPr>
+        <w:pStyle w:val="HTML0"/>
+        <w:rPr>
+          <w:rFonts w:ascii="微软雅黑" w:eastAsia="微软雅黑" w:hAnsi="微软雅黑" w:cstheme="minorBidi"/>
+          <w:kern w:val="2"/>
+          <w:sz w:val="21"/>
+          <w:szCs w:val="22"/>
+        </w:rPr>
+      </w:pPr>
+      <w:r>
+        <w:rPr>
+          <w:rFonts w:ascii="微软雅黑" w:eastAsia="微软雅黑" w:hAnsi="微软雅黑" w:cstheme="minorBidi"/>
+          <w:kern w:val="2"/>
+          <w:sz w:val="21"/>
+          <w:szCs w:val="22"/>
+        </w:rPr>
+        <w:t>jdbc.driverClassName=org.hsqldb.jdbcDriver</w:t>
+      </w:r>
+    </w:p>
+    <w:p>
+      <w:pPr>
+        <w:pStyle w:val="HTML0"/>
+        <w:rPr>
+          <w:rFonts w:ascii="微软雅黑" w:eastAsia="微软雅黑" w:hAnsi="微软雅黑" w:cstheme="minorBidi"/>
+          <w:kern w:val="2"/>
+          <w:sz w:val="21"/>
+          <w:szCs w:val="22"/>
+        </w:rPr>
+      </w:pPr>
+      <w:r>
+        <w:rPr>
+          <w:rFonts w:ascii="微软雅黑" w:eastAsia="微软雅黑" w:hAnsi="微软雅黑" w:cstheme="minorBidi"/>
+          <w:kern w:val="2"/>
+          <w:sz w:val="21"/>
+          <w:szCs w:val="22"/>
+        </w:rPr>
+        <w:t>jdbc.url=jdbc:hsqldb:hsql://production:9002</w:t>
+      </w:r>
+    </w:p>
+    <w:p>
+      <w:pPr>
+        <w:pStyle w:val="HTML0"/>
+        <w:rPr>
+          <w:rFonts w:ascii="微软雅黑" w:eastAsia="微软雅黑" w:hAnsi="微软雅黑" w:cstheme="minorBidi"/>
+          <w:kern w:val="2"/>
+          <w:sz w:val="21"/>
+          <w:szCs w:val="22"/>
+        </w:rPr>
+      </w:pPr>
+      <w:r>
+        <w:rPr>
+          <w:rFonts w:ascii="微软雅黑" w:eastAsia="微软雅黑" w:hAnsi="微软雅黑" w:cstheme="minorBidi"/>
+          <w:kern w:val="2"/>
+          <w:sz w:val="21"/>
+          <w:szCs w:val="22"/>
+        </w:rPr>
+        <w:t>jdbc.username=sa</w:t>
+      </w:r>
+    </w:p>
+    <w:p>
+      <w:pPr>
+        <w:pStyle w:val="HTML0"/>
+        <w:rPr>
+          <w:rFonts w:ascii="微软雅黑" w:eastAsia="微软雅黑" w:hAnsi="微软雅黑" w:cstheme="minorBidi"/>
+          <w:kern w:val="2"/>
+          <w:sz w:val="21"/>
+          <w:szCs w:val="22"/>
+        </w:rPr>
+      </w:pPr>
+      <w:r>
+        <w:rPr>
+          <w:rFonts w:ascii="微软雅黑" w:eastAsia="微软雅黑" w:hAnsi="微软雅黑" w:cstheme="minorBidi"/>
+          <w:kern w:val="2"/>
+          <w:sz w:val="21"/>
+          <w:szCs w:val="22"/>
+        </w:rPr>
+        <w:t>jdbc.password=root</w:t>
+      </w:r>
+    </w:p>
+    <w:p>
+      <w:pPr>
+        <w:pStyle w:val="HTML0"/>
+        <w:rPr>
+          <w:rFonts w:ascii="微软雅黑" w:eastAsia="微软雅黑" w:hAnsi="微软雅黑" w:cstheme="minorBidi"/>
+          <w:kern w:val="2"/>
+          <w:sz w:val="21"/>
+          <w:szCs w:val="22"/>
+        </w:rPr>
+      </w:pPr>
+    </w:p>
+    <w:p>
+      <w:pPr>
+        <w:rPr>
+          <w:rFonts w:ascii="微软雅黑" w:eastAsia="微软雅黑" w:hAnsi="微软雅黑"/>
+        </w:rPr>
+      </w:pPr>
+      <w:r>
+        <w:rPr>
+          <w:rFonts w:ascii="微软雅黑" w:eastAsia="微软雅黑" w:hAnsi="微软雅黑"/>
+        </w:rPr>
+        <w:t>PropertyPlaceholderConfigurer</w:t>
+      </w:r>
+      <w:r>
+        <w:rPr>
+          <w:rFonts w:ascii="微软雅黑" w:eastAsia="微软雅黑" w:hAnsi="微软雅黑" w:hint="eastAsia"/>
+        </w:rPr>
+        <w:t>的配置</w:t>
+      </w:r>
+      <w:r>
+        <w:rPr>
+          <w:rFonts w:ascii="微软雅黑" w:eastAsia="微软雅黑" w:hAnsi="微软雅黑"/>
+        </w:rPr>
+        <w:t>方式</w:t>
+      </w:r>
+    </w:p>
+    <w:p>
+      <w:pPr>
+        <w:pStyle w:val="HTML0"/>
+        <w:pBdr>
+          <w:top w:val="single" w:sz="6" w:space="5" w:color="CCCCCC"/>
+          <w:left w:val="single" w:sz="6" w:space="8" w:color="CCCCCC"/>
+          <w:bottom w:val="single" w:sz="6" w:space="5" w:color="CCCCCC"/>
+          <w:right w:val="single" w:sz="6" w:space="8" w:color="CCCCCC"/>
+        </w:pBdr>
+        <w:shd w:val="clear" w:color="auto" w:fill="F8F8F8"/>
+        <w:rPr>
+          <w:rFonts w:ascii="Consolas" w:hAnsi="Consolas" w:cs="Consolas"/>
+          <w:color w:val="000000"/>
+          <w:sz w:val="23"/>
+          <w:szCs w:val="23"/>
+        </w:rPr>
+      </w:pPr>
+      <w:r>
+        <w:rPr>
+          <w:rStyle w:val="hl-tag"/>
+          <w:rFonts w:ascii="Consolas" w:hAnsi="Consolas" w:cs="Consolas"/>
+          <w:color w:val="3F7F7F"/>
+          <w:sz w:val="23"/>
+          <w:szCs w:val="23"/>
+        </w:rPr>
+        <w:lastRenderedPageBreak/>
+        <w:t>&lt;bean</w:t>
+      </w:r>
+      <w:r>
+        <w:rPr>
+          <w:rFonts w:ascii="Consolas" w:hAnsi="Consolas" w:cs="Consolas"/>
+          <w:color w:val="000000"/>
+          <w:sz w:val="23"/>
+          <w:szCs w:val="23"/>
+        </w:rPr>
+        <w:t xml:space="preserve"> </w:t>
+      </w:r>
+      <w:r>
+        <w:rPr>
+          <w:rStyle w:val="hl-attribute"/>
+          <w:rFonts w:ascii="Consolas" w:hAnsi="Consolas" w:cs="Consolas"/>
+          <w:color w:val="7F007F"/>
+          <w:sz w:val="23"/>
+          <w:szCs w:val="23"/>
+        </w:rPr>
+        <w:t>class</w:t>
+      </w:r>
+      <w:r>
+        <w:rPr>
+          <w:rFonts w:ascii="Consolas" w:hAnsi="Consolas" w:cs="Consolas"/>
+          <w:color w:val="000000"/>
+          <w:sz w:val="23"/>
+          <w:szCs w:val="23"/>
+        </w:rPr>
+        <w:t>=</w:t>
+      </w:r>
+      <w:r>
+        <w:rPr>
+          <w:rStyle w:val="hl-value"/>
+          <w:rFonts w:ascii="Consolas" w:hAnsi="Consolas" w:cs="Consolas"/>
+          <w:color w:val="2A00FF"/>
+          <w:sz w:val="23"/>
+          <w:szCs w:val="23"/>
+        </w:rPr>
+        <w:t>"org.springframework.beans.factory.config.PropertyPlaceholderConfigurer"</w:t>
+      </w:r>
+      <w:r>
+        <w:rPr>
+          <w:rStyle w:val="hl-tag"/>
+          <w:rFonts w:ascii="Consolas" w:hAnsi="Consolas" w:cs="Consolas"/>
+          <w:color w:val="3F7F7F"/>
+          <w:sz w:val="23"/>
+          <w:szCs w:val="23"/>
+        </w:rPr>
+        <w:t>&gt;</w:t>
+      </w:r>
+    </w:p>
+    <w:p>
+      <w:pPr>
+        <w:pStyle w:val="HTML0"/>
+        <w:pBdr>
+          <w:top w:val="single" w:sz="6" w:space="5" w:color="CCCCCC"/>
+          <w:left w:val="single" w:sz="6" w:space="8" w:color="CCCCCC"/>
+          <w:bottom w:val="single" w:sz="6" w:space="5" w:color="CCCCCC"/>
+          <w:right w:val="single" w:sz="6" w:space="8" w:color="CCCCCC"/>
+        </w:pBdr>
+        <w:shd w:val="clear" w:color="auto" w:fill="F8F8F8"/>
+        <w:rPr>
+          <w:rFonts w:ascii="Consolas" w:hAnsi="Consolas" w:cs="Consolas"/>
+          <w:color w:val="000000"/>
+          <w:sz w:val="23"/>
+          <w:szCs w:val="23"/>
+        </w:rPr>
+      </w:pPr>
+      <w:r>
+        <w:rPr>
+          <w:rFonts w:ascii="Consolas" w:hAnsi="Consolas" w:cs="Consolas"/>
+          <w:color w:val="000000"/>
+          <w:sz w:val="23"/>
+          <w:szCs w:val="23"/>
+        </w:rPr>
+        <w:t xml:space="preserve">    </w:t>
+      </w:r>
+      <w:r>
+        <w:rPr>
+          <w:rStyle w:val="hl-tag"/>
+          <w:rFonts w:ascii="Consolas" w:hAnsi="Consolas" w:cs="Consolas"/>
+          <w:color w:val="3F7F7F"/>
+          <w:sz w:val="23"/>
+          <w:szCs w:val="23"/>
+        </w:rPr>
+        <w:t>&lt;property</w:t>
+      </w:r>
+      <w:r>
+        <w:rPr>
+          <w:rFonts w:ascii="Consolas" w:hAnsi="Consolas" w:cs="Consolas"/>
+          <w:color w:val="000000"/>
+          <w:sz w:val="23"/>
+          <w:szCs w:val="23"/>
+        </w:rPr>
+        <w:t xml:space="preserve"> </w:t>
+      </w:r>
+      <w:r>
+        <w:rPr>
+          <w:rStyle w:val="hl-attribute"/>
+          <w:rFonts w:ascii="Consolas" w:hAnsi="Consolas" w:cs="Consolas"/>
+          <w:color w:val="7F007F"/>
+          <w:sz w:val="23"/>
+          <w:szCs w:val="23"/>
+        </w:rPr>
+        <w:t>name</w:t>
+      </w:r>
+      <w:r>
+        <w:rPr>
+          <w:rFonts w:ascii="Consolas" w:hAnsi="Consolas" w:cs="Consolas"/>
+          <w:color w:val="000000"/>
+          <w:sz w:val="23"/>
+          <w:szCs w:val="23"/>
+        </w:rPr>
+        <w:t>=</w:t>
+      </w:r>
+      <w:r>
+        <w:rPr>
+          <w:rStyle w:val="hl-value"/>
+          <w:rFonts w:ascii="Consolas" w:hAnsi="Consolas" w:cs="Consolas"/>
+          <w:color w:val="2A00FF"/>
+          <w:sz w:val="23"/>
+          <w:szCs w:val="23"/>
+        </w:rPr>
+        <w:t>"locations"</w:t>
+      </w:r>
+      <w:r>
+        <w:rPr>
+          <w:rFonts w:ascii="Consolas" w:hAnsi="Consolas" w:cs="Consolas"/>
+          <w:color w:val="000000"/>
+          <w:sz w:val="23"/>
+          <w:szCs w:val="23"/>
+        </w:rPr>
+        <w:t xml:space="preserve"> </w:t>
+      </w:r>
+      <w:r>
+        <w:rPr>
+          <w:rStyle w:val="hl-attribute"/>
+          <w:rFonts w:ascii="Consolas" w:hAnsi="Consolas" w:cs="Consolas"/>
+          <w:color w:val="7F007F"/>
+          <w:sz w:val="23"/>
+          <w:szCs w:val="23"/>
+        </w:rPr>
+        <w:t>value</w:t>
+      </w:r>
+      <w:r>
+        <w:rPr>
+          <w:rFonts w:ascii="Consolas" w:hAnsi="Consolas" w:cs="Consolas"/>
+          <w:color w:val="000000"/>
+          <w:sz w:val="23"/>
+          <w:szCs w:val="23"/>
+        </w:rPr>
+        <w:t>=</w:t>
+      </w:r>
+      <w:r>
+        <w:rPr>
+          <w:rStyle w:val="hl-value"/>
+          <w:rFonts w:ascii="Consolas" w:hAnsi="Consolas" w:cs="Consolas"/>
+          <w:color w:val="2A00FF"/>
+          <w:sz w:val="23"/>
+          <w:szCs w:val="23"/>
+        </w:rPr>
+        <w:t>"classpath:com/foo/jdbc.properties"</w:t>
+      </w:r>
+      <w:r>
+        <w:rPr>
+          <w:rStyle w:val="hl-tag"/>
+          <w:rFonts w:ascii="Consolas" w:hAnsi="Consolas" w:cs="Consolas"/>
+          <w:color w:val="3F7F7F"/>
+          <w:sz w:val="23"/>
+          <w:szCs w:val="23"/>
+        </w:rPr>
+        <w:t>/&gt;</w:t>
+      </w:r>
+    </w:p>
+    <w:p>
+      <w:pPr>
+        <w:pStyle w:val="HTML0"/>
+        <w:pBdr>
+          <w:top w:val="single" w:sz="6" w:space="5" w:color="CCCCCC"/>
+          <w:left w:val="single" w:sz="6" w:space="8" w:color="CCCCCC"/>
+          <w:bottom w:val="single" w:sz="6" w:space="5" w:color="CCCCCC"/>
+          <w:right w:val="single" w:sz="6" w:space="8" w:color="CCCCCC"/>
+        </w:pBdr>
+        <w:shd w:val="clear" w:color="auto" w:fill="F8F8F8"/>
+        <w:rPr>
+          <w:rFonts w:ascii="Consolas" w:hAnsi="Consolas" w:cs="Consolas"/>
+          <w:color w:val="000000"/>
+          <w:sz w:val="23"/>
+          <w:szCs w:val="23"/>
+        </w:rPr>
+      </w:pPr>
+      <w:r>
+        <w:rPr>
+          <w:rStyle w:val="hl-tag"/>
+          <w:rFonts w:ascii="Consolas" w:hAnsi="Consolas" w:cs="Consolas"/>
+          <w:color w:val="3F7F7F"/>
+          <w:sz w:val="23"/>
+          <w:szCs w:val="23"/>
+        </w:rPr>
+        <w:t>&lt;/bean&gt;</w:t>
+      </w:r>
+    </w:p>
+    <w:p>
+      <w:pPr>
+        <w:pStyle w:val="HTML0"/>
+        <w:pBdr>
+          <w:top w:val="single" w:sz="6" w:space="5" w:color="CCCCCC"/>
+          <w:left w:val="single" w:sz="6" w:space="8" w:color="CCCCCC"/>
+          <w:bottom w:val="single" w:sz="6" w:space="5" w:color="CCCCCC"/>
+          <w:right w:val="single" w:sz="6" w:space="8" w:color="CCCCCC"/>
+        </w:pBdr>
+        <w:shd w:val="clear" w:color="auto" w:fill="F8F8F8"/>
+        <w:rPr>
+          <w:rFonts w:ascii="Consolas" w:hAnsi="Consolas" w:cs="Consolas"/>
+          <w:color w:val="000000"/>
+          <w:sz w:val="23"/>
+          <w:szCs w:val="23"/>
+        </w:rPr>
+      </w:pPr>
+    </w:p>
+    <w:p>
+      <w:pPr>
+        <w:pStyle w:val="HTML0"/>
+        <w:pBdr>
+          <w:top w:val="single" w:sz="6" w:space="5" w:color="CCCCCC"/>
+          <w:left w:val="single" w:sz="6" w:space="8" w:color="CCCCCC"/>
+          <w:bottom w:val="single" w:sz="6" w:space="5" w:color="CCCCCC"/>
+          <w:right w:val="single" w:sz="6" w:space="8" w:color="CCCCCC"/>
+        </w:pBdr>
+        <w:shd w:val="clear" w:color="auto" w:fill="F8F8F8"/>
+        <w:rPr>
+          <w:rFonts w:ascii="Consolas" w:hAnsi="Consolas" w:cs="Consolas"/>
+          <w:color w:val="000000"/>
+          <w:sz w:val="23"/>
+          <w:szCs w:val="23"/>
+        </w:rPr>
+      </w:pPr>
+      <w:r>
+        <w:rPr>
+          <w:rStyle w:val="hl-tag"/>
+          <w:rFonts w:ascii="Consolas" w:hAnsi="Consolas" w:cs="Consolas"/>
+          <w:color w:val="3F7F7F"/>
+          <w:sz w:val="23"/>
+          <w:szCs w:val="23"/>
+        </w:rPr>
+        <w:t>&lt;bean</w:t>
+      </w:r>
+      <w:r>
+        <w:rPr>
+          <w:rFonts w:ascii="Consolas" w:hAnsi="Consolas" w:cs="Consolas"/>
+          <w:color w:val="000000"/>
+          <w:sz w:val="23"/>
+          <w:szCs w:val="23"/>
+        </w:rPr>
+        <w:t xml:space="preserve"> </w:t>
+      </w:r>
+      <w:r>
+        <w:rPr>
+          <w:rStyle w:val="hl-attribute"/>
+          <w:rFonts w:ascii="Consolas" w:hAnsi="Consolas" w:cs="Consolas"/>
+          <w:color w:val="7F007F"/>
+          <w:sz w:val="23"/>
+          <w:szCs w:val="23"/>
+        </w:rPr>
+        <w:t>id</w:t>
+      </w:r>
+      <w:r>
+        <w:rPr>
+          <w:rFonts w:ascii="Consolas" w:hAnsi="Consolas" w:cs="Consolas"/>
+          <w:color w:val="000000"/>
+          <w:sz w:val="23"/>
+          <w:szCs w:val="23"/>
+        </w:rPr>
+        <w:t>=</w:t>
+      </w:r>
+      <w:r>
+        <w:rPr>
+          <w:rStyle w:val="hl-value"/>
+          <w:rFonts w:ascii="Consolas" w:hAnsi="Consolas" w:cs="Consolas"/>
+          <w:color w:val="2A00FF"/>
+          <w:sz w:val="23"/>
+          <w:szCs w:val="23"/>
+        </w:rPr>
+        <w:t>"dataSource"</w:t>
+      </w:r>
+      <w:r>
+        <w:rPr>
+          <w:rFonts w:ascii="Consolas" w:hAnsi="Consolas" w:cs="Consolas"/>
+          <w:color w:val="000000"/>
+          <w:sz w:val="23"/>
+          <w:szCs w:val="23"/>
+        </w:rPr>
+        <w:t xml:space="preserve"> </w:t>
+      </w:r>
+      <w:r>
+        <w:rPr>
+          <w:rStyle w:val="hl-attribute"/>
+          <w:rFonts w:ascii="Consolas" w:hAnsi="Consolas" w:cs="Consolas"/>
+          <w:color w:val="7F007F"/>
+          <w:sz w:val="23"/>
+          <w:szCs w:val="23"/>
+        </w:rPr>
+        <w:t>destroy-method</w:t>
+      </w:r>
+      <w:r>
+        <w:rPr>
+          <w:rFonts w:ascii="Consolas" w:hAnsi="Consolas" w:cs="Consolas"/>
+          <w:color w:val="000000"/>
+          <w:sz w:val="23"/>
+          <w:szCs w:val="23"/>
+        </w:rPr>
+        <w:t>=</w:t>
+      </w:r>
+      <w:r>
+        <w:rPr>
+          <w:rStyle w:val="hl-value"/>
+          <w:rFonts w:ascii="Consolas" w:hAnsi="Consolas" w:cs="Consolas"/>
+          <w:color w:val="2A00FF"/>
+          <w:sz w:val="23"/>
+          <w:szCs w:val="23"/>
+        </w:rPr>
+        <w:t>"close"</w:t>
+      </w:r>
+    </w:p>
+    <w:p>
+      <w:pPr>
+        <w:pStyle w:val="HTML0"/>
+        <w:pBdr>
+          <w:top w:val="single" w:sz="6" w:space="5" w:color="CCCCCC"/>
+          <w:left w:val="single" w:sz="6" w:space="8" w:color="CCCCCC"/>
+          <w:bottom w:val="single" w:sz="6" w:space="5" w:color="CCCCCC"/>
+          <w:right w:val="single" w:sz="6" w:space="8" w:color="CCCCCC"/>
+        </w:pBdr>
+        <w:shd w:val="clear" w:color="auto" w:fill="F8F8F8"/>
+        <w:rPr>
+          <w:rFonts w:ascii="Consolas" w:hAnsi="Consolas" w:cs="Consolas"/>
+          <w:color w:val="000000"/>
+          <w:sz w:val="23"/>
+          <w:szCs w:val="23"/>
+        </w:rPr>
+      </w:pPr>
+      <w:r>
+        <w:rPr>
+          <w:rFonts w:ascii="Consolas" w:hAnsi="Consolas" w:cs="Consolas"/>
+          <w:color w:val="000000"/>
+          <w:sz w:val="23"/>
+          <w:szCs w:val="23"/>
+        </w:rPr>
+        <w:t xml:space="preserve">        </w:t>
+      </w:r>
+      <w:r>
+        <w:rPr>
+          <w:rStyle w:val="hl-attribute"/>
+          <w:rFonts w:ascii="Consolas" w:hAnsi="Consolas" w:cs="Consolas"/>
+          <w:color w:val="7F007F"/>
+          <w:sz w:val="23"/>
+          <w:szCs w:val="23"/>
+        </w:rPr>
+        <w:t>class</w:t>
+      </w:r>
+      <w:r>
+        <w:rPr>
+          <w:rFonts w:ascii="Consolas" w:hAnsi="Consolas" w:cs="Consolas"/>
+          <w:color w:val="000000"/>
+          <w:sz w:val="23"/>
+          <w:szCs w:val="23"/>
+        </w:rPr>
+        <w:t>=</w:t>
+      </w:r>
+      <w:r>
+        <w:rPr>
+          <w:rStyle w:val="hl-value"/>
+          <w:rFonts w:ascii="Consolas" w:hAnsi="Consolas" w:cs="Consolas"/>
+          <w:color w:val="2A00FF"/>
+          <w:sz w:val="23"/>
+          <w:szCs w:val="23"/>
+        </w:rPr>
+        <w:t>"org.apache.commons.dbcp.BasicDataSource"</w:t>
+      </w:r>
+      <w:r>
+        <w:rPr>
+          <w:rStyle w:val="hl-tag"/>
+          <w:rFonts w:ascii="Consolas" w:hAnsi="Consolas" w:cs="Consolas"/>
+          <w:color w:val="3F7F7F"/>
+          <w:sz w:val="23"/>
+          <w:szCs w:val="23"/>
+        </w:rPr>
+        <w:t>&gt;</w:t>
+      </w:r>
+    </w:p>
+    <w:p>
+      <w:pPr>
+        <w:pStyle w:val="HTML0"/>
+        <w:pBdr>
+          <w:top w:val="single" w:sz="6" w:space="5" w:color="CCCCCC"/>
+          <w:left w:val="single" w:sz="6" w:space="8" w:color="CCCCCC"/>
+          <w:bottom w:val="single" w:sz="6" w:space="5" w:color="CCCCCC"/>
+          <w:right w:val="single" w:sz="6" w:space="8" w:color="CCCCCC"/>
+        </w:pBdr>
+        <w:shd w:val="clear" w:color="auto" w:fill="F8F8F8"/>
+        <w:rPr>
+          <w:rFonts w:ascii="Consolas" w:hAnsi="Consolas" w:cs="Consolas"/>
+          <w:color w:val="000000"/>
+          <w:sz w:val="23"/>
+          <w:szCs w:val="23"/>
+        </w:rPr>
+      </w:pPr>
+      <w:r>
+        <w:rPr>
+          <w:rFonts w:ascii="Consolas" w:hAnsi="Consolas" w:cs="Consolas"/>
+          <w:color w:val="000000"/>
+          <w:sz w:val="23"/>
+          <w:szCs w:val="23"/>
+        </w:rPr>
+        <w:t xml:space="preserve">    </w:t>
+      </w:r>
+      <w:r>
+        <w:rPr>
+          <w:rStyle w:val="hl-tag"/>
+          <w:rFonts w:ascii="Consolas" w:hAnsi="Consolas" w:cs="Consolas"/>
+          <w:color w:val="3F7F7F"/>
+          <w:sz w:val="23"/>
+          <w:szCs w:val="23"/>
+        </w:rPr>
+        <w:t>&lt;property</w:t>
+      </w:r>
+      <w:r>
+        <w:rPr>
+          <w:rFonts w:ascii="Consolas" w:hAnsi="Consolas" w:cs="Consolas"/>
+          <w:color w:val="000000"/>
+          <w:sz w:val="23"/>
+          <w:szCs w:val="23"/>
+        </w:rPr>
+        <w:t xml:space="preserve"> </w:t>
+      </w:r>
+      <w:r>
+        <w:rPr>
+          <w:rStyle w:val="hl-attribute"/>
+          <w:rFonts w:ascii="Consolas" w:hAnsi="Consolas" w:cs="Consolas"/>
+          <w:color w:val="7F007F"/>
+          <w:sz w:val="23"/>
+          <w:szCs w:val="23"/>
+        </w:rPr>
+        <w:t>name</w:t>
+      </w:r>
+      <w:r>
+        <w:rPr>
+          <w:rFonts w:ascii="Consolas" w:hAnsi="Consolas" w:cs="Consolas"/>
+          <w:color w:val="000000"/>
+          <w:sz w:val="23"/>
+          <w:szCs w:val="23"/>
+        </w:rPr>
+        <w:t>=</w:t>
+      </w:r>
+      <w:r>
+        <w:rPr>
+          <w:rStyle w:val="hl-value"/>
+          <w:rFonts w:ascii="Consolas" w:hAnsi="Consolas" w:cs="Consolas"/>
+          <w:color w:val="2A00FF"/>
+          <w:sz w:val="23"/>
+          <w:szCs w:val="23"/>
+        </w:rPr>
+        <w:t>"driverClassName"</w:t>
+      </w:r>
+      <w:r>
+        <w:rPr>
+          <w:rFonts w:ascii="Consolas" w:hAnsi="Consolas" w:cs="Consolas"/>
+          <w:color w:val="000000"/>
+          <w:sz w:val="23"/>
+          <w:szCs w:val="23"/>
+        </w:rPr>
+        <w:t xml:space="preserve"> </w:t>
+      </w:r>
+      <w:r>
+        <w:rPr>
+          <w:rStyle w:val="hl-attribute"/>
+          <w:rFonts w:ascii="Consolas" w:hAnsi="Consolas" w:cs="Consolas"/>
+          <w:color w:val="7F007F"/>
+          <w:sz w:val="23"/>
+          <w:szCs w:val="23"/>
+        </w:rPr>
+        <w:t>value</w:t>
+      </w:r>
+      <w:r>
+        <w:rPr>
+          <w:rFonts w:ascii="Consolas" w:hAnsi="Consolas" w:cs="Consolas"/>
+          <w:color w:val="000000"/>
+          <w:sz w:val="23"/>
+          <w:szCs w:val="23"/>
+        </w:rPr>
+        <w:t>=</w:t>
+      </w:r>
+      <w:r>
+        <w:rPr>
+          <w:rStyle w:val="hl-value"/>
+          <w:rFonts w:ascii="Consolas" w:hAnsi="Consolas" w:cs="Consolas"/>
+          <w:color w:val="2A00FF"/>
+          <w:sz w:val="23"/>
+          <w:szCs w:val="23"/>
+        </w:rPr>
+        <w:t>"${jdbc.driverClassName}"</w:t>
+      </w:r>
+      <w:r>
+        <w:rPr>
+          <w:rStyle w:val="hl-tag"/>
+          <w:rFonts w:ascii="Consolas" w:hAnsi="Consolas" w:cs="Consolas"/>
+          <w:color w:val="3F7F7F"/>
+          <w:sz w:val="23"/>
+          <w:szCs w:val="23"/>
+        </w:rPr>
+        <w:t>/&gt;</w:t>
+      </w:r>
+    </w:p>
+    <w:p>
+      <w:pPr>
+        <w:pStyle w:val="HTML0"/>
+        <w:pBdr>
+          <w:top w:val="single" w:sz="6" w:space="5" w:color="CCCCCC"/>
+          <w:left w:val="single" w:sz="6" w:space="8" w:color="CCCCCC"/>
+          <w:bottom w:val="single" w:sz="6" w:space="5" w:color="CCCCCC"/>
+          <w:right w:val="single" w:sz="6" w:space="8" w:color="CCCCCC"/>
+        </w:pBdr>
+        <w:shd w:val="clear" w:color="auto" w:fill="F8F8F8"/>
+        <w:rPr>
+          <w:rFonts w:ascii="Consolas" w:hAnsi="Consolas" w:cs="Consolas"/>
+          <w:color w:val="000000"/>
+          <w:sz w:val="23"/>
+          <w:szCs w:val="23"/>
+        </w:rPr>
+      </w:pPr>
+      <w:r>
+        <w:rPr>
+          <w:rFonts w:ascii="Consolas" w:hAnsi="Consolas" w:cs="Consolas"/>
+          <w:color w:val="000000"/>
+          <w:sz w:val="23"/>
+          <w:szCs w:val="23"/>
+        </w:rPr>
+        <w:t xml:space="preserve">    </w:t>
+      </w:r>
+      <w:r>
+        <w:rPr>
+          <w:rStyle w:val="hl-tag"/>
+          <w:rFonts w:ascii="Consolas" w:hAnsi="Consolas" w:cs="Consolas"/>
+          <w:color w:val="3F7F7F"/>
+          <w:sz w:val="23"/>
+          <w:szCs w:val="23"/>
+        </w:rPr>
+        <w:t>&lt;property</w:t>
+      </w:r>
+      <w:r>
+        <w:rPr>
+          <w:rFonts w:ascii="Consolas" w:hAnsi="Consolas" w:cs="Consolas"/>
+          <w:color w:val="000000"/>
+          <w:sz w:val="23"/>
+          <w:szCs w:val="23"/>
+        </w:rPr>
+        <w:t xml:space="preserve"> </w:t>
+      </w:r>
+      <w:r>
+        <w:rPr>
+          <w:rStyle w:val="hl-attribute"/>
+          <w:rFonts w:ascii="Consolas" w:hAnsi="Consolas" w:cs="Consolas"/>
+          <w:color w:val="7F007F"/>
+          <w:sz w:val="23"/>
+          <w:szCs w:val="23"/>
+        </w:rPr>
+        <w:t>name</w:t>
+      </w:r>
+      <w:r>
+        <w:rPr>
+          <w:rFonts w:ascii="Consolas" w:hAnsi="Consolas" w:cs="Consolas"/>
+          <w:color w:val="000000"/>
+          <w:sz w:val="23"/>
+          <w:szCs w:val="23"/>
+        </w:rPr>
+        <w:t>=</w:t>
+      </w:r>
+      <w:r>
+        <w:rPr>
+          <w:rStyle w:val="hl-value"/>
+          <w:rFonts w:ascii="Consolas" w:hAnsi="Consolas" w:cs="Consolas"/>
+          <w:color w:val="2A00FF"/>
+          <w:sz w:val="23"/>
+          <w:szCs w:val="23"/>
+        </w:rPr>
+        <w:t>"url"</w:t>
+      </w:r>
+      <w:r>
+        <w:rPr>
+          <w:rFonts w:ascii="Consolas" w:hAnsi="Consolas" w:cs="Consolas"/>
+          <w:color w:val="000000"/>
+          <w:sz w:val="23"/>
+          <w:szCs w:val="23"/>
+        </w:rPr>
+        <w:t xml:space="preserve"> </w:t>
+      </w:r>
+      <w:r>
+        <w:rPr>
+          <w:rStyle w:val="hl-attribute"/>
+          <w:rFonts w:ascii="Consolas" w:hAnsi="Consolas" w:cs="Consolas"/>
+          <w:color w:val="7F007F"/>
+          <w:sz w:val="23"/>
+          <w:szCs w:val="23"/>
+        </w:rPr>
+        <w:t>value</w:t>
+      </w:r>
+      <w:r>
+        <w:rPr>
+          <w:rFonts w:ascii="Consolas" w:hAnsi="Consolas" w:cs="Consolas"/>
+          <w:color w:val="000000"/>
+          <w:sz w:val="23"/>
+          <w:szCs w:val="23"/>
+        </w:rPr>
+        <w:t>=</w:t>
+      </w:r>
+      <w:r>
+        <w:rPr>
+          <w:rStyle w:val="hl-value"/>
+          <w:rFonts w:ascii="Consolas" w:hAnsi="Consolas" w:cs="Consolas"/>
+          <w:color w:val="2A00FF"/>
+          <w:sz w:val="23"/>
+          <w:szCs w:val="23"/>
+        </w:rPr>
+        <w:t>"${jdbc.url}"</w:t>
+      </w:r>
+      <w:r>
+        <w:rPr>
+          <w:rStyle w:val="hl-tag"/>
+          <w:rFonts w:ascii="Consolas" w:hAnsi="Consolas" w:cs="Consolas"/>
+          <w:color w:val="3F7F7F"/>
+          <w:sz w:val="23"/>
+          <w:szCs w:val="23"/>
+        </w:rPr>
+        <w:t>/&gt;</w:t>
+      </w:r>
+    </w:p>
+    <w:p>
+      <w:pPr>
+        <w:pStyle w:val="HTML0"/>
+        <w:pBdr>
+          <w:top w:val="single" w:sz="6" w:space="5" w:color="CCCCCC"/>
+          <w:left w:val="single" w:sz="6" w:space="8" w:color="CCCCCC"/>
+          <w:bottom w:val="single" w:sz="6" w:space="5" w:color="CCCCCC"/>
+          <w:right w:val="single" w:sz="6" w:space="8" w:color="CCCCCC"/>
+        </w:pBdr>
+        <w:shd w:val="clear" w:color="auto" w:fill="F8F8F8"/>
+        <w:rPr>
+          <w:rFonts w:ascii="Consolas" w:hAnsi="Consolas" w:cs="Consolas"/>
+          <w:color w:val="000000"/>
+          <w:sz w:val="23"/>
+          <w:szCs w:val="23"/>
+        </w:rPr>
+      </w:pPr>
+      <w:r>
+        <w:rPr>
+          <w:rFonts w:ascii="Consolas" w:hAnsi="Consolas" w:cs="Consolas"/>
+          <w:color w:val="000000"/>
+          <w:sz w:val="23"/>
+          <w:szCs w:val="23"/>
+        </w:rPr>
+        <w:t xml:space="preserve">    </w:t>
+      </w:r>
+      <w:r>
+        <w:rPr>
+          <w:rStyle w:val="hl-tag"/>
+          <w:rFonts w:ascii="Consolas" w:hAnsi="Consolas" w:cs="Consolas"/>
+          <w:color w:val="3F7F7F"/>
+          <w:sz w:val="23"/>
+          <w:szCs w:val="23"/>
+        </w:rPr>
+        <w:t>&lt;property</w:t>
+      </w:r>
+      <w:r>
+        <w:rPr>
+          <w:rFonts w:ascii="Consolas" w:hAnsi="Consolas" w:cs="Consolas"/>
+          <w:color w:val="000000"/>
+          <w:sz w:val="23"/>
+          <w:szCs w:val="23"/>
+        </w:rPr>
+        <w:t xml:space="preserve"> </w:t>
+      </w:r>
+      <w:r>
+        <w:rPr>
+          <w:rStyle w:val="hl-attribute"/>
+          <w:rFonts w:ascii="Consolas" w:hAnsi="Consolas" w:cs="Consolas"/>
+          <w:color w:val="7F007F"/>
+          <w:sz w:val="23"/>
+          <w:szCs w:val="23"/>
+        </w:rPr>
+        <w:t>name</w:t>
+      </w:r>
+      <w:r>
+        <w:rPr>
+          <w:rFonts w:ascii="Consolas" w:hAnsi="Consolas" w:cs="Consolas"/>
+          <w:color w:val="000000"/>
+          <w:sz w:val="23"/>
+          <w:szCs w:val="23"/>
+        </w:rPr>
+        <w:t>=</w:t>
+      </w:r>
+      <w:r>
+        <w:rPr>
+          <w:rStyle w:val="hl-value"/>
+          <w:rFonts w:ascii="Consolas" w:hAnsi="Consolas" w:cs="Consolas"/>
+          <w:color w:val="2A00FF"/>
+          <w:sz w:val="23"/>
+          <w:szCs w:val="23"/>
+        </w:rPr>
+        <w:t>"username"</w:t>
+      </w:r>
+      <w:r>
+        <w:rPr>
+          <w:rFonts w:ascii="Consolas" w:hAnsi="Consolas" w:cs="Consolas"/>
+          <w:color w:val="000000"/>
+          <w:sz w:val="23"/>
+          <w:szCs w:val="23"/>
+        </w:rPr>
+        <w:t xml:space="preserve"> </w:t>
+      </w:r>
+      <w:r>
+        <w:rPr>
+          <w:rStyle w:val="hl-attribute"/>
+          <w:rFonts w:ascii="Consolas" w:hAnsi="Consolas" w:cs="Consolas"/>
+          <w:color w:val="7F007F"/>
+          <w:sz w:val="23"/>
+          <w:szCs w:val="23"/>
+        </w:rPr>
+        <w:t>value</w:t>
+      </w:r>
+      <w:r>
+        <w:rPr>
+          <w:rFonts w:ascii="Consolas" w:hAnsi="Consolas" w:cs="Consolas"/>
+          <w:color w:val="000000"/>
+          <w:sz w:val="23"/>
+          <w:szCs w:val="23"/>
+        </w:rPr>
+        <w:t>=</w:t>
+      </w:r>
+      <w:r>
+        <w:rPr>
+          <w:rStyle w:val="hl-value"/>
+          <w:rFonts w:ascii="Consolas" w:hAnsi="Consolas" w:cs="Consolas"/>
+          <w:color w:val="2A00FF"/>
+          <w:sz w:val="23"/>
+          <w:szCs w:val="23"/>
+        </w:rPr>
+        <w:t>"${jdbc.username}"</w:t>
+      </w:r>
+      <w:r>
+        <w:rPr>
+          <w:rStyle w:val="hl-tag"/>
+          <w:rFonts w:ascii="Consolas" w:hAnsi="Consolas" w:cs="Consolas"/>
+          <w:color w:val="3F7F7F"/>
+          <w:sz w:val="23"/>
+          <w:szCs w:val="23"/>
+        </w:rPr>
+        <w:t>/&gt;</w:t>
+      </w:r>
+    </w:p>
+    <w:p>
+      <w:pPr>
+        <w:pStyle w:val="HTML0"/>
+        <w:pBdr>
+          <w:top w:val="single" w:sz="6" w:space="5" w:color="CCCCCC"/>
+          <w:left w:val="single" w:sz="6" w:space="8" w:color="CCCCCC"/>
+          <w:bottom w:val="single" w:sz="6" w:space="5" w:color="CCCCCC"/>
+          <w:right w:val="single" w:sz="6" w:space="8" w:color="CCCCCC"/>
+        </w:pBdr>
+        <w:shd w:val="clear" w:color="auto" w:fill="F8F8F8"/>
+        <w:rPr>
+          <w:rFonts w:ascii="Consolas" w:hAnsi="Consolas" w:cs="Consolas"/>
+          <w:color w:val="000000"/>
+          <w:sz w:val="23"/>
+          <w:szCs w:val="23"/>
+        </w:rPr>
+      </w:pPr>
+      <w:r>
+        <w:rPr>
+          <w:rFonts w:ascii="Consolas" w:hAnsi="Consolas" w:cs="Consolas"/>
+          <w:color w:val="000000"/>
+          <w:sz w:val="23"/>
+          <w:szCs w:val="23"/>
+        </w:rPr>
+        <w:t xml:space="preserve">    </w:t>
+      </w:r>
+      <w:r>
+        <w:rPr>
+          <w:rStyle w:val="hl-tag"/>
+          <w:rFonts w:ascii="Consolas" w:hAnsi="Consolas" w:cs="Consolas"/>
+          <w:color w:val="3F7F7F"/>
+          <w:sz w:val="23"/>
+          <w:szCs w:val="23"/>
+        </w:rPr>
+        <w:t>&lt;property</w:t>
+      </w:r>
+      <w:r>
+        <w:rPr>
+          <w:rFonts w:ascii="Consolas" w:hAnsi="Consolas" w:cs="Consolas"/>
+          <w:color w:val="000000"/>
+          <w:sz w:val="23"/>
+          <w:szCs w:val="23"/>
+        </w:rPr>
+        <w:t xml:space="preserve"> </w:t>
+      </w:r>
+      <w:r>
+        <w:rPr>
+          <w:rStyle w:val="hl-attribute"/>
+          <w:rFonts w:ascii="Consolas" w:hAnsi="Consolas" w:cs="Consolas"/>
+          <w:color w:val="7F007F"/>
+          <w:sz w:val="23"/>
+          <w:szCs w:val="23"/>
+        </w:rPr>
+        <w:t>name</w:t>
+      </w:r>
+      <w:r>
+        <w:rPr>
+          <w:rFonts w:ascii="Consolas" w:hAnsi="Consolas" w:cs="Consolas"/>
+          <w:color w:val="000000"/>
+          <w:sz w:val="23"/>
+          <w:szCs w:val="23"/>
+        </w:rPr>
+        <w:t>=</w:t>
+      </w:r>
+      <w:r>
+        <w:rPr>
+          <w:rStyle w:val="hl-value"/>
+          <w:rFonts w:ascii="Consolas" w:hAnsi="Consolas" w:cs="Consolas"/>
+          <w:color w:val="2A00FF"/>
+          <w:sz w:val="23"/>
+          <w:szCs w:val="23"/>
+        </w:rPr>
+        <w:t>"password"</w:t>
+      </w:r>
+      <w:r>
+        <w:rPr>
+          <w:rFonts w:ascii="Consolas" w:hAnsi="Consolas" w:cs="Consolas"/>
+          <w:color w:val="000000"/>
+          <w:sz w:val="23"/>
+          <w:szCs w:val="23"/>
+        </w:rPr>
+        <w:t xml:space="preserve"> </w:t>
+      </w:r>
+      <w:r>
+        <w:rPr>
+          <w:rStyle w:val="hl-attribute"/>
+          <w:rFonts w:ascii="Consolas" w:hAnsi="Consolas" w:cs="Consolas"/>
+          <w:color w:val="7F007F"/>
+          <w:sz w:val="23"/>
+          <w:szCs w:val="23"/>
+        </w:rPr>
+        <w:t>value</w:t>
+      </w:r>
+      <w:r>
+        <w:rPr>
+          <w:rFonts w:ascii="Consolas" w:hAnsi="Consolas" w:cs="Consolas"/>
+          <w:color w:val="000000"/>
+          <w:sz w:val="23"/>
+          <w:szCs w:val="23"/>
+        </w:rPr>
+        <w:t>=</w:t>
+      </w:r>
+      <w:r>
+        <w:rPr>
+          <w:rStyle w:val="hl-value"/>
+          <w:rFonts w:ascii="Consolas" w:hAnsi="Consolas" w:cs="Consolas"/>
+          <w:color w:val="2A00FF"/>
+          <w:sz w:val="23"/>
+          <w:szCs w:val="23"/>
+        </w:rPr>
+        <w:t>"${jdbc.password}"</w:t>
+      </w:r>
+      <w:r>
+        <w:rPr>
+          <w:rStyle w:val="hl-tag"/>
+          <w:rFonts w:ascii="Consolas" w:hAnsi="Consolas" w:cs="Consolas"/>
+          <w:color w:val="3F7F7F"/>
+          <w:sz w:val="23"/>
+          <w:szCs w:val="23"/>
+        </w:rPr>
+        <w:t>/&gt;</w:t>
+      </w:r>
+    </w:p>
+    <w:p>
+      <w:pPr>
+        <w:pStyle w:val="HTML0"/>
+        <w:pBdr>
+          <w:top w:val="single" w:sz="6" w:space="5" w:color="CCCCCC"/>
+          <w:left w:val="single" w:sz="6" w:space="8" w:color="CCCCCC"/>
+          <w:bottom w:val="single" w:sz="6" w:space="5" w:color="CCCCCC"/>
+          <w:right w:val="single" w:sz="6" w:space="8" w:color="CCCCCC"/>
+        </w:pBdr>
+        <w:shd w:val="clear" w:color="auto" w:fill="F8F8F8"/>
+        <w:rPr>
+          <w:rFonts w:ascii="Consolas" w:hAnsi="Consolas" w:cs="Consolas"/>
+          <w:color w:val="000000"/>
+          <w:sz w:val="23"/>
+          <w:szCs w:val="23"/>
+        </w:rPr>
+      </w:pPr>
+      <w:r>
+        <w:rPr>
+          <w:rStyle w:val="hl-tag"/>
+          <w:rFonts w:ascii="Consolas" w:hAnsi="Consolas" w:cs="Consolas"/>
+          <w:color w:val="3F7F7F"/>
+          <w:sz w:val="23"/>
+          <w:szCs w:val="23"/>
+        </w:rPr>
+        <w:t>&lt;/bean&gt;</w:t>
+      </w:r>
+    </w:p>
+    <w:p>
+      <w:pPr>
+        <w:rPr>
+          <w:rFonts w:hint="eastAsia"/>
+        </w:rPr>
+      </w:pPr>
+    </w:p>
+    <w:p>
+      <w:pPr>
+        <w:rPr>
+          <w:rFonts w:ascii="微软雅黑" w:eastAsia="微软雅黑" w:hAnsi="微软雅黑"/>
+        </w:rPr>
+      </w:pPr>
+      <w:r>
+        <w:rPr>
+          <w:rFonts w:ascii="微软雅黑" w:eastAsia="微软雅黑" w:hAnsi="微软雅黑"/>
+        </w:rPr>
+        <w:t>PropertyPlaceHolderConfigurer</w:t>
+      </w:r>
+      <w:r>
+        <w:rPr>
+          <w:rFonts w:ascii="微软雅黑" w:eastAsia="微软雅黑" w:hAnsi="微软雅黑" w:hint="eastAsia"/>
+        </w:rPr>
+        <w:t>不仅仅在你指定的Porperties文件中查找属性， 如果它在其中没有找到你想使用的属性，它还会在Java的系统properties中查找。 这个行为能够通过设置配置中的</w:t>
+      </w:r>
+      <w:r>
+        <w:rPr>
+          <w:rFonts w:ascii="微软雅黑" w:eastAsia="微软雅黑" w:hAnsi="微软雅黑"/>
+        </w:rPr>
+        <w:t>systemPropertiesMode</w:t>
+      </w:r>
+      <w:r>
+        <w:rPr>
+          <w:rFonts w:ascii="微软雅黑" w:eastAsia="微软雅黑" w:hAnsi="微软雅黑" w:hint="eastAsia"/>
+        </w:rPr>
+        <w:t> </w:t>
+      </w:r>
+      <w:r>
+        <w:rPr>
+          <w:rFonts w:ascii="微软雅黑" w:eastAsia="微软雅黑" w:hAnsi="微软雅黑" w:hint="eastAsia"/>
+        </w:rPr>
+        <w:t>属性来定制。这个属性有三个值， 一个让配置总是覆盖，一个让它</w:t>
+      </w:r>
+      <w:r>
+        <w:rPr>
+          <w:rFonts w:ascii="微软雅黑" w:eastAsia="微软雅黑" w:hAnsi="微软雅黑" w:hint="eastAsia"/>
+        </w:rPr>
+        <w:t>永不</w:t>
+      </w:r>
+      <w:r>
+        <w:rPr>
+          <w:rFonts w:ascii="微软雅黑" w:eastAsia="微软雅黑" w:hAnsi="微软雅黑" w:hint="eastAsia"/>
+        </w:rPr>
+        <w:t>覆盖，一个让它仅在properties文件中找不到的时候覆盖。 请参考 PropertiesPlaceholderConfigurer的JavaDoc获得更多信息</w:t>
+      </w:r>
+      <w:r>
+        <w:rPr>
+          <w:rFonts w:ascii="微软雅黑" w:eastAsia="微软雅黑" w:hAnsi="微软雅黑" w:hint="eastAsia"/>
+        </w:rPr>
+        <w:t>。</w:t>
+      </w:r>
+    </w:p>
+    <w:p>
+      <w:pPr>
+        <w:pStyle w:val="a3"/>
+        <w:numPr>
+          <w:ilvl w:val="0"/>
+          <w:numId w:val="6"/>
+        </w:numPr>
+        <w:ind w:firstLineChars="0"/>
+      </w:pPr>
+      <w:r>
+        <w:rPr>
+          <w:rStyle w:val="ab"/>
+          <w:rFonts w:ascii="Helvetica" w:hAnsi="Helvetica" w:cs="Helvetica"/>
+          <w:color w:val="333333"/>
+          <w:sz w:val="27"/>
+          <w:szCs w:val="27"/>
+        </w:rPr>
+        <w:t>never</w:t>
+      </w:r>
+      <w:r>
+        <w:rPr>
+          <w:rStyle w:val="apple-converted-space"/>
+          <w:rFonts w:ascii="Helvetica" w:hAnsi="Helvetica" w:cs="Helvetica"/>
+          <w:color w:val="333333"/>
+          <w:sz w:val="27"/>
+          <w:szCs w:val="27"/>
+        </w:rPr>
+        <w:t> </w:t>
+      </w:r>
+      <w:r>
+        <w:rPr>
+          <w:rFonts w:ascii="Helvetica" w:hAnsi="Helvetica" w:cs="Helvetica"/>
+          <w:color w:val="333333"/>
+          <w:sz w:val="27"/>
+          <w:szCs w:val="27"/>
+        </w:rPr>
+        <w:t>(0)</w:t>
+      </w:r>
+      <w:r>
+        <w:rPr>
+          <w:rFonts w:ascii="Helvetica" w:hAnsi="Helvetica" w:cs="Helvetica" w:hint="eastAsia"/>
+          <w:color w:val="333333"/>
+          <w:sz w:val="27"/>
+          <w:szCs w:val="27"/>
+        </w:rPr>
+        <w:t>:</w:t>
+      </w:r>
+      <w:r>
+        <w:rPr>
+          <w:rFonts w:ascii="Helvetica" w:hAnsi="Helvetica" w:cs="Helvetica" w:hint="eastAsia"/>
+          <w:color w:val="333333"/>
+          <w:sz w:val="27"/>
+          <w:szCs w:val="27"/>
+        </w:rPr>
+        <w:t>从不</w:t>
+      </w:r>
+      <w:r>
+        <w:rPr>
+          <w:rFonts w:ascii="Helvetica" w:hAnsi="Helvetica" w:cs="Helvetica"/>
+          <w:color w:val="333333"/>
+          <w:sz w:val="27"/>
+          <w:szCs w:val="27"/>
+        </w:rPr>
+        <w:t>检查系统配置</w:t>
+      </w:r>
+    </w:p>
+    <w:p>
+      <w:pPr>
+        <w:pStyle w:val="a3"/>
+        <w:numPr>
+          <w:ilvl w:val="0"/>
+          <w:numId w:val="6"/>
+        </w:numPr>
+        <w:ind w:firstLineChars="0"/>
+      </w:pPr>
+      <w:r>
+        <w:rPr>
+          <w:rStyle w:val="ab"/>
+          <w:rFonts w:ascii="Helvetica" w:hAnsi="Helvetica" w:cs="Helvetica"/>
+          <w:color w:val="333333"/>
+          <w:sz w:val="27"/>
+          <w:szCs w:val="27"/>
+        </w:rPr>
+        <w:t>F</w:t>
+      </w:r>
+      <w:r>
+        <w:rPr>
+          <w:rStyle w:val="ab"/>
+          <w:rFonts w:ascii="Helvetica" w:hAnsi="Helvetica" w:cs="Helvetica"/>
+          <w:color w:val="333333"/>
+          <w:sz w:val="27"/>
+          <w:szCs w:val="27"/>
+        </w:rPr>
+        <w:t>allback</w:t>
+      </w:r>
+      <w:r>
+        <w:rPr>
+          <w:rStyle w:val="apple-converted-space"/>
+          <w:rFonts w:ascii="Helvetica" w:hAnsi="Helvetica" w:cs="Helvetica"/>
+          <w:color w:val="333333"/>
+          <w:sz w:val="27"/>
+          <w:szCs w:val="27"/>
+        </w:rPr>
+        <w:t> </w:t>
+      </w:r>
+      <w:r>
+        <w:rPr>
+          <w:rFonts w:ascii="Helvetica" w:hAnsi="Helvetica" w:cs="Helvetica"/>
+          <w:color w:val="333333"/>
+          <w:sz w:val="27"/>
+          <w:szCs w:val="27"/>
+        </w:rPr>
+        <w:t>(1)</w:t>
+      </w:r>
+      <w:r>
+        <w:rPr>
+          <w:rFonts w:ascii="Helvetica" w:hAnsi="Helvetica" w:cs="Helvetica"/>
+          <w:color w:val="333333"/>
+          <w:sz w:val="27"/>
+          <w:szCs w:val="27"/>
+        </w:rPr>
+        <w:t>:</w:t>
+      </w:r>
+      <w:r>
+        <w:rPr>
+          <w:rFonts w:ascii="Helvetica" w:hAnsi="Helvetica" w:cs="Helvetica" w:hint="eastAsia"/>
+          <w:color w:val="333333"/>
+          <w:sz w:val="27"/>
+          <w:szCs w:val="27"/>
+        </w:rPr>
+        <w:t>如果</w:t>
+      </w:r>
+      <w:r>
+        <w:rPr>
+          <w:rFonts w:ascii="Helvetica" w:hAnsi="Helvetica" w:cs="Helvetica"/>
+          <w:color w:val="333333"/>
+          <w:sz w:val="27"/>
+          <w:szCs w:val="27"/>
+        </w:rPr>
+        <w:t>指定配置文件中没有属性，则检查</w:t>
+      </w:r>
+    </w:p>
+    <w:p>
+      <w:pPr>
+        <w:pStyle w:val="a3"/>
+        <w:numPr>
+          <w:ilvl w:val="0"/>
+          <w:numId w:val="6"/>
+        </w:numPr>
+        <w:ind w:firstLineChars="0"/>
+      </w:pPr>
+      <w:r>
+        <w:rPr>
+          <w:rStyle w:val="ab"/>
+          <w:rFonts w:ascii="Helvetica" w:hAnsi="Helvetica" w:cs="Helvetica"/>
+          <w:color w:val="333333"/>
+          <w:sz w:val="27"/>
+          <w:szCs w:val="27"/>
+        </w:rPr>
+        <w:t>override</w:t>
+      </w:r>
+      <w:r>
+        <w:rPr>
+          <w:rStyle w:val="apple-converted-space"/>
+          <w:rFonts w:ascii="Helvetica" w:hAnsi="Helvetica" w:cs="Helvetica"/>
+          <w:color w:val="333333"/>
+          <w:sz w:val="27"/>
+          <w:szCs w:val="27"/>
+        </w:rPr>
+        <w:t> </w:t>
+      </w:r>
+      <w:r>
+        <w:rPr>
+          <w:rFonts w:ascii="Helvetica" w:hAnsi="Helvetica" w:cs="Helvetica"/>
+          <w:color w:val="333333"/>
+          <w:sz w:val="27"/>
+          <w:szCs w:val="27"/>
+        </w:rPr>
+        <w:t>(2)</w:t>
+      </w:r>
+      <w:r>
+        <w:rPr>
+          <w:rFonts w:ascii="Helvetica" w:hAnsi="Helvetica" w:cs="Helvetica"/>
+          <w:color w:val="333333"/>
+          <w:sz w:val="27"/>
+          <w:szCs w:val="27"/>
+        </w:rPr>
+        <w:t>:</w:t>
+      </w:r>
+      <w:r>
+        <w:rPr>
+          <w:rFonts w:ascii="Helvetica" w:hAnsi="Helvetica" w:cs="Helvetica" w:hint="eastAsia"/>
+          <w:color w:val="333333"/>
+          <w:sz w:val="27"/>
+          <w:szCs w:val="27"/>
+        </w:rPr>
+        <w:t>系统</w:t>
+      </w:r>
+      <w:r>
+        <w:rPr>
+          <w:rFonts w:ascii="Helvetica" w:hAnsi="Helvetica" w:cs="Helvetica"/>
+          <w:color w:val="333333"/>
+          <w:sz w:val="27"/>
+          <w:szCs w:val="27"/>
+        </w:rPr>
+        <w:t>覆盖</w:t>
+      </w:r>
+    </w:p>
+    <w:p>
+      <w:pPr>
+        <w:pStyle w:val="3"/>
+        <w:spacing w:before="600" w:after="150"/>
+        <w:ind w:left="-240"/>
+        <w:rPr>
+          <w:rFonts w:ascii="Helvetica" w:hAnsi="Helvetica" w:cs="Helvetica"/>
+          <w:color w:val="000000"/>
+          <w:sz w:val="30"/>
+          <w:szCs w:val="30"/>
+        </w:rPr>
+      </w:pPr>
+      <w:r>
+        <w:rPr>
+          <w:rFonts w:ascii="Helvetica" w:hAnsi="Helvetica" w:cs="Helvetica"/>
+          <w:color w:val="000000"/>
+          <w:sz w:val="30"/>
+          <w:szCs w:val="30"/>
+        </w:rPr>
+        <w:t>5.8.3 Customizing instantiation logic with a FactoryBean</w:t>
+      </w:r>
+    </w:p>
+    <w:p>
+      <w:pPr>
+        <w:pStyle w:val="a3"/>
+        <w:numPr>
+          <w:ilvl w:val="0"/>
+          <w:numId w:val="7"/>
+        </w:numPr>
+        <w:ind w:firstLineChars="0"/>
+        <w:rPr>
+          <w:rFonts w:ascii="微软雅黑" w:eastAsia="微软雅黑" w:hAnsi="微软雅黑"/>
+        </w:rPr>
+      </w:pPr>
+      <w:r>
+        <w:rPr>
+          <w:rFonts w:ascii="微软雅黑" w:eastAsia="微软雅黑" w:hAnsi="微软雅黑"/>
+        </w:rPr>
+        <w:t>Object getObject()</w:t>
+      </w:r>
+      <w:r>
+        <w:rPr>
+          <w:rFonts w:ascii="微软雅黑" w:eastAsia="微软雅黑" w:hAnsi="微软雅黑" w:hint="eastAsia"/>
+        </w:rPr>
+        <w:t>，</w:t>
+      </w:r>
+      <w:r>
+        <w:rPr>
+          <w:rFonts w:ascii="微软雅黑" w:eastAsia="微软雅黑" w:hAnsi="微软雅黑"/>
+        </w:rPr>
+        <w:t>如果你要获取具体实例对象，需要getObject(&amp;mybean)</w:t>
+      </w:r>
+      <w:r>
+        <w:rPr>
+          <w:rFonts w:ascii="微软雅黑" w:eastAsia="微软雅黑" w:hAnsi="微软雅黑" w:hint="eastAsia"/>
+        </w:rPr>
+        <w:t>，</w:t>
+      </w:r>
+      <w:r>
+        <w:rPr>
+          <w:rFonts w:ascii="微软雅黑" w:eastAsia="微软雅黑" w:hAnsi="微软雅黑"/>
+        </w:rPr>
+        <w:t>而非</w:t>
+      </w:r>
       <w:bookmarkStart w:id="0" w:name="_GoBack"/>
       <w:bookmarkEnd w:id="0"/>
-    </w:p>
-    <w:p>
-      <w:pPr>
-        <w:pStyle w:val="2"/>
-        <w:spacing w:before="600" w:beforeAutospacing="0" w:after="150" w:afterAutospacing="0"/>
-        <w:ind w:left="-240"/>
-        <w:rPr>
-          <w:rFonts w:ascii="Helvetica" w:hAnsi="Helvetica" w:hint="eastAsia"/>
-          <w:color w:val="000000"/>
-        </w:rPr>
-      </w:pPr>
+      <w:r>
+        <w:rPr>
+          <w:rFonts w:ascii="微软雅黑" w:eastAsia="微软雅黑" w:hAnsi="微软雅黑" w:hint="eastAsia"/>
+        </w:rPr>
+        <w:t>getObject(</w:t>
+      </w:r>
+      <w:r>
+        <w:rPr>
+          <w:rFonts w:ascii="微软雅黑" w:eastAsia="微软雅黑" w:hAnsi="微软雅黑"/>
+        </w:rPr>
+        <w:t>mybean</w:t>
+      </w:r>
+      <w:r>
+        <w:rPr>
+          <w:rFonts w:ascii="微软雅黑" w:eastAsia="微软雅黑" w:hAnsi="微软雅黑" w:hint="eastAsia"/>
+        </w:rPr>
+        <w:t>)，</w:t>
+      </w:r>
+      <w:r>
+        <w:rPr>
+          <w:rFonts w:ascii="微软雅黑" w:eastAsia="微软雅黑" w:hAnsi="微软雅黑"/>
+        </w:rPr>
+        <w:t>获取到是mybean</w:t>
+      </w:r>
+      <w:r>
+        <w:rPr>
+          <w:rFonts w:ascii="微软雅黑" w:eastAsia="微软雅黑" w:hAnsi="微软雅黑" w:hint="eastAsia"/>
+        </w:rPr>
+        <w:t>的</w:t>
+      </w:r>
+      <w:r>
+        <w:rPr>
+          <w:rFonts w:ascii="微软雅黑" w:eastAsia="微软雅黑" w:hAnsi="微软雅黑"/>
+        </w:rPr>
+        <w:t>factorybean</w:t>
+      </w:r>
+    </w:p>
+    <w:p>
+      <w:pPr>
+        <w:pStyle w:val="a3"/>
+        <w:numPr>
+          <w:ilvl w:val="0"/>
+          <w:numId w:val="7"/>
+        </w:numPr>
+        <w:ind w:firstLineChars="0"/>
+        <w:rPr>
+          <w:rFonts w:ascii="微软雅黑" w:eastAsia="微软雅黑" w:hAnsi="微软雅黑" w:hint="eastAsia"/>
+        </w:rPr>
+      </w:pPr>
+      <w:r>
+        <w:rPr>
+          <w:rFonts w:ascii="微软雅黑" w:eastAsia="微软雅黑" w:hAnsi="微软雅黑"/>
+        </w:rPr>
+        <w:t>Boolean issingle()</w:t>
+      </w:r>
+    </w:p>
+    <w:p>
+      <w:pPr>
+        <w:pStyle w:val="a3"/>
+        <w:numPr>
+          <w:ilvl w:val="0"/>
+          <w:numId w:val="7"/>
+        </w:numPr>
+        <w:ind w:firstLineChars="0"/>
+        <w:rPr>
+          <w:rFonts w:ascii="微软雅黑" w:eastAsia="微软雅黑" w:hAnsi="微软雅黑" w:hint="eastAsia"/>
+        </w:rPr>
+      </w:pPr>
+      <w:r>
+        <w:rPr>
+          <w:rFonts w:ascii="微软雅黑" w:eastAsia="微软雅黑" w:hAnsi="微软雅黑"/>
+        </w:rPr>
+        <w:lastRenderedPageBreak/>
+        <w:t>C</w:t>
+      </w:r>
+      <w:r>
+        <w:rPr>
+          <w:rFonts w:ascii="微软雅黑" w:eastAsia="微软雅黑" w:hAnsi="微软雅黑" w:hint="eastAsia"/>
+        </w:rPr>
+        <w:t>lass</w:t>
+      </w:r>
+      <w:r>
+        <w:rPr>
+          <w:rFonts w:ascii="微软雅黑" w:eastAsia="微软雅黑" w:hAnsi="微软雅黑"/>
+        </w:rPr>
+        <w:t xml:space="preserve"> getObjectType()</w:t>
+      </w:r>
     </w:p>
     <w:sectPr>
       <w:pgSz w:w="11906" w:h="16838"/>
@@ -30871,6 +35389,232 @@
     </w:lvl>
   </w:abstractNum>
   <w:abstractNum w:abstractNumId="3">
+    <w:nsid w:val="4AA15308"/>
+    <w:multiLevelType w:val="hybridMultilevel"/>
+    <w:tmpl w:val="4746B6BE"/>
+    <w:lvl w:ilvl="0" w:tplc="0409000B">
+      <w:start w:val="1"/>
+      <w:numFmt w:val="bullet"/>
+      <w:lvlText w:val=""/>
+      <w:lvlJc w:val="left"/>
+      <w:pPr>
+        <w:ind w:left="420" w:hanging="420"/>
+      </w:pPr>
+      <w:rPr>
+        <w:rFonts w:ascii="Wingdings" w:hAnsi="Wingdings" w:hint="default"/>
+      </w:rPr>
+    </w:lvl>
+    <w:lvl w:ilvl="1" w:tplc="04090003" w:tentative="1">
+      <w:start w:val="1"/>
+      <w:numFmt w:val="bullet"/>
+      <w:lvlText w:val=""/>
+      <w:lvlJc w:val="left"/>
+      <w:pPr>
+        <w:ind w:left="840" w:hanging="420"/>
+      </w:pPr>
+      <w:rPr>
+        <w:rFonts w:ascii="Wingdings" w:hAnsi="Wingdings" w:hint="default"/>
+      </w:rPr>
+    </w:lvl>
+    <w:lvl w:ilvl="2" w:tplc="04090005" w:tentative="1">
+      <w:start w:val="1"/>
+      <w:numFmt w:val="bullet"/>
+      <w:lvlText w:val=""/>
+      <w:lvlJc w:val="left"/>
+      <w:pPr>
+        <w:ind w:left="1260" w:hanging="420"/>
+      </w:pPr>
+      <w:rPr>
+        <w:rFonts w:ascii="Wingdings" w:hAnsi="Wingdings" w:hint="default"/>
+      </w:rPr>
+    </w:lvl>
+    <w:lvl w:ilvl="3" w:tplc="04090001" w:tentative="1">
+      <w:start w:val="1"/>
+      <w:numFmt w:val="bullet"/>
+      <w:lvlText w:val=""/>
+      <w:lvlJc w:val="left"/>
+      <w:pPr>
+        <w:ind w:left="1680" w:hanging="420"/>
+      </w:pPr>
+      <w:rPr>
+        <w:rFonts w:ascii="Wingdings" w:hAnsi="Wingdings" w:hint="default"/>
+      </w:rPr>
+    </w:lvl>
+    <w:lvl w:ilvl="4" w:tplc="04090003" w:tentative="1">
+      <w:start w:val="1"/>
+      <w:numFmt w:val="bullet"/>
+      <w:lvlText w:val=""/>
+      <w:lvlJc w:val="left"/>
+      <w:pPr>
+        <w:ind w:left="2100" w:hanging="420"/>
+      </w:pPr>
+      <w:rPr>
+        <w:rFonts w:ascii="Wingdings" w:hAnsi="Wingdings" w:hint="default"/>
+      </w:rPr>
+    </w:lvl>
+    <w:lvl w:ilvl="5" w:tplc="04090005" w:tentative="1">
+      <w:start w:val="1"/>
+      <w:numFmt w:val="bullet"/>
+      <w:lvlText w:val=""/>
+      <w:lvlJc w:val="left"/>
+      <w:pPr>
+        <w:ind w:left="2520" w:hanging="420"/>
+      </w:pPr>
+      <w:rPr>
+        <w:rFonts w:ascii="Wingdings" w:hAnsi="Wingdings" w:hint="default"/>
+      </w:rPr>
+    </w:lvl>
+    <w:lvl w:ilvl="6" w:tplc="04090001" w:tentative="1">
+      <w:start w:val="1"/>
+      <w:numFmt w:val="bullet"/>
+      <w:lvlText w:val=""/>
+      <w:lvlJc w:val="left"/>
+      <w:pPr>
+        <w:ind w:left="2940" w:hanging="420"/>
+      </w:pPr>
+      <w:rPr>
+        <w:rFonts w:ascii="Wingdings" w:hAnsi="Wingdings" w:hint="default"/>
+      </w:rPr>
+    </w:lvl>
+    <w:lvl w:ilvl="7" w:tplc="04090003" w:tentative="1">
+      <w:start w:val="1"/>
+      <w:numFmt w:val="bullet"/>
+      <w:lvlText w:val=""/>
+      <w:lvlJc w:val="left"/>
+      <w:pPr>
+        <w:ind w:left="3360" w:hanging="420"/>
+      </w:pPr>
+      <w:rPr>
+        <w:rFonts w:ascii="Wingdings" w:hAnsi="Wingdings" w:hint="default"/>
+      </w:rPr>
+    </w:lvl>
+    <w:lvl w:ilvl="8" w:tplc="04090005" w:tentative="1">
+      <w:start w:val="1"/>
+      <w:numFmt w:val="bullet"/>
+      <w:lvlText w:val=""/>
+      <w:lvlJc w:val="left"/>
+      <w:pPr>
+        <w:ind w:left="3780" w:hanging="420"/>
+      </w:pPr>
+      <w:rPr>
+        <w:rFonts w:ascii="Wingdings" w:hAnsi="Wingdings" w:hint="default"/>
+      </w:rPr>
+    </w:lvl>
+  </w:abstractNum>
+  <w:abstractNum w:abstractNumId="4">
+    <w:nsid w:val="4D167E39"/>
+    <w:multiLevelType w:val="hybridMultilevel"/>
+    <w:tmpl w:val="B798C196"/>
+    <w:lvl w:ilvl="0" w:tplc="0409000B">
+      <w:start w:val="1"/>
+      <w:numFmt w:val="bullet"/>
+      <w:lvlText w:val=""/>
+      <w:lvlJc w:val="left"/>
+      <w:pPr>
+        <w:ind w:left="420" w:hanging="420"/>
+      </w:pPr>
+      <w:rPr>
+        <w:rFonts w:ascii="Wingdings" w:hAnsi="Wingdings" w:hint="default"/>
+      </w:rPr>
+    </w:lvl>
+    <w:lvl w:ilvl="1" w:tplc="04090003" w:tentative="1">
+      <w:start w:val="1"/>
+      <w:numFmt w:val="bullet"/>
+      <w:lvlText w:val=""/>
+      <w:lvlJc w:val="left"/>
+      <w:pPr>
+        <w:ind w:left="840" w:hanging="420"/>
+      </w:pPr>
+      <w:rPr>
+        <w:rFonts w:ascii="Wingdings" w:hAnsi="Wingdings" w:hint="default"/>
+      </w:rPr>
+    </w:lvl>
+    <w:lvl w:ilvl="2" w:tplc="04090005" w:tentative="1">
+      <w:start w:val="1"/>
+      <w:numFmt w:val="bullet"/>
+      <w:lvlText w:val=""/>
+      <w:lvlJc w:val="left"/>
+      <w:pPr>
+        <w:ind w:left="1260" w:hanging="420"/>
+      </w:pPr>
+      <w:rPr>
+        <w:rFonts w:ascii="Wingdings" w:hAnsi="Wingdings" w:hint="default"/>
+      </w:rPr>
+    </w:lvl>
+    <w:lvl w:ilvl="3" w:tplc="04090001" w:tentative="1">
+      <w:start w:val="1"/>
+      <w:numFmt w:val="bullet"/>
+      <w:lvlText w:val=""/>
+      <w:lvlJc w:val="left"/>
+      <w:pPr>
+        <w:ind w:left="1680" w:hanging="420"/>
+      </w:pPr>
+      <w:rPr>
+        <w:rFonts w:ascii="Wingdings" w:hAnsi="Wingdings" w:hint="default"/>
+      </w:rPr>
+    </w:lvl>
+    <w:lvl w:ilvl="4" w:tplc="04090003" w:tentative="1">
+      <w:start w:val="1"/>
+      <w:numFmt w:val="bullet"/>
+      <w:lvlText w:val=""/>
+      <w:lvlJc w:val="left"/>
+      <w:pPr>
+        <w:ind w:left="2100" w:hanging="420"/>
+      </w:pPr>
+      <w:rPr>
+        <w:rFonts w:ascii="Wingdings" w:hAnsi="Wingdings" w:hint="default"/>
+      </w:rPr>
+    </w:lvl>
+    <w:lvl w:ilvl="5" w:tplc="04090005" w:tentative="1">
+      <w:start w:val="1"/>
+      <w:numFmt w:val="bullet"/>
+      <w:lvlText w:val=""/>
+      <w:lvlJc w:val="left"/>
+      <w:pPr>
+        <w:ind w:left="2520" w:hanging="420"/>
+      </w:pPr>
+      <w:rPr>
+        <w:rFonts w:ascii="Wingdings" w:hAnsi="Wingdings" w:hint="default"/>
+      </w:rPr>
+    </w:lvl>
+    <w:lvl w:ilvl="6" w:tplc="04090001" w:tentative="1">
+      <w:start w:val="1"/>
+      <w:numFmt w:val="bullet"/>
+      <w:lvlText w:val=""/>
+      <w:lvlJc w:val="left"/>
+      <w:pPr>
+        <w:ind w:left="2940" w:hanging="420"/>
+      </w:pPr>
+      <w:rPr>
+        <w:rFonts w:ascii="Wingdings" w:hAnsi="Wingdings" w:hint="default"/>
+      </w:rPr>
+    </w:lvl>
+    <w:lvl w:ilvl="7" w:tplc="04090003" w:tentative="1">
+      <w:start w:val="1"/>
+      <w:numFmt w:val="bullet"/>
+      <w:lvlText w:val=""/>
+      <w:lvlJc w:val="left"/>
+      <w:pPr>
+        <w:ind w:left="3360" w:hanging="420"/>
+      </w:pPr>
+      <w:rPr>
+        <w:rFonts w:ascii="Wingdings" w:hAnsi="Wingdings" w:hint="default"/>
+      </w:rPr>
+    </w:lvl>
+    <w:lvl w:ilvl="8" w:tplc="04090005" w:tentative="1">
+      <w:start w:val="1"/>
+      <w:numFmt w:val="bullet"/>
+      <w:lvlText w:val=""/>
+      <w:lvlJc w:val="left"/>
+      <w:pPr>
+        <w:ind w:left="3780" w:hanging="420"/>
+      </w:pPr>
+      <w:rPr>
+        <w:rFonts w:ascii="Wingdings" w:hAnsi="Wingdings" w:hint="default"/>
+      </w:rPr>
+    </w:lvl>
+  </w:abstractNum>
+  <w:abstractNum w:abstractNumId="5">
     <w:nsid w:val="65303299"/>
     <w:multiLevelType w:val="multilevel"/>
     <w:tmpl w:val="68EEF2B4"/>
@@ -30999,7 +35743,7 @@
       </w:rPr>
     </w:lvl>
   </w:abstractNum>
-  <w:abstractNum w:abstractNumId="4">
+  <w:abstractNum w:abstractNumId="6">
     <w:nsid w:val="7DAC15C2"/>
     <w:multiLevelType w:val="hybridMultilevel"/>
     <w:tmpl w:val="E6F26E56"/>
@@ -31098,9 +35842,15 @@
     <w:abstractNumId w:val="2"/>
   </w:num>
   <w:num w:numId="4">
+    <w:abstractNumId w:val="6"/>
+  </w:num>
+  <w:num w:numId="5">
+    <w:abstractNumId w:val="5"/>
+  </w:num>
+  <w:num w:numId="6">
     <w:abstractNumId w:val="4"/>
   </w:num>
-  <w:num w:numId="5">
+  <w:num w:numId="7">
     <w:abstractNumId w:val="3"/>
   </w:num>
 </w:numbering>
@@ -31968,6 +36718,30 @@
       <w:szCs w:val="18"/>
     </w:rPr>
   </w:style>
+  <w:style w:type="character" w:styleId="ab">
+    <w:name w:val="Emphasis"/>
+    <w:basedOn w:val="a0"/>
+    <w:uiPriority w:val="20"/>
+    <w:qFormat/>
+    <w:rsid w:val="00C64E96"/>
+    <w:rPr>
+      <w:i/>
+      <w:iCs/>
+    </w:rPr>
+  </w:style>
+  <w:style w:type="character" w:styleId="HTML1">
+    <w:name w:val="HTML Typewriter"/>
+    <w:basedOn w:val="a0"/>
+    <w:uiPriority w:val="99"/>
+    <w:semiHidden/>
+    <w:unhideWhenUsed/>
+    <w:rsid w:val="00D66F22"/>
+    <w:rPr>
+      <w:rFonts w:ascii="宋体" w:eastAsia="宋体" w:hAnsi="宋体" w:cs="宋体"/>
+      <w:sz w:val="24"/>
+      <w:szCs w:val="24"/>
+    </w:rPr>
+  </w:style>
 </w:styles>
 </file>
 

</xml_diff>

<commit_message>
Standard and Custom Events
</commit_message>
<xml_diff>
--- a/Part III. Core Technologies.docx
+++ b/Part III. Core Technologies.docx
@@ -36945,7 +36945,7 @@
     <w:p>
       <w:pPr>
         <w:rPr>
-          <w:rFonts w:ascii="微软雅黑" w:eastAsia="微软雅黑" w:hAnsi="微软雅黑" w:hint="eastAsia"/>
+          <w:rFonts w:ascii="微软雅黑" w:eastAsia="微软雅黑" w:hAnsi="微软雅黑"/>
           <w:bCs/>
         </w:rPr>
       </w:pPr>
@@ -37654,13 +37654,7 @@
         <w:t>}</w:t>
       </w:r>
     </w:p>
-    <w:p>
-      <w:pPr>
-        <w:rPr>
-          <w:rFonts w:hint="eastAsia"/>
-        </w:rPr>
-      </w:pPr>
-    </w:p>
+    <w:p/>
     <w:p>
       <w:pPr>
         <w:pStyle w:val="3"/>
@@ -38677,7 +38671,7 @@
         <w:shd w:val="clear" w:color="auto" w:fill="FFFFFF"/>
         <w:spacing w:before="0" w:beforeAutospacing="0" w:after="0" w:afterAutospacing="0" w:line="338" w:lineRule="atLeast"/>
         <w:rPr>
-          <w:rFonts w:ascii="微软雅黑" w:eastAsia="微软雅黑" w:hAnsi="微软雅黑" w:hint="eastAsia"/>
+          <w:rFonts w:ascii="微软雅黑" w:eastAsia="微软雅黑" w:hAnsi="微软雅黑"/>
           <w:color w:val="333333"/>
           <w:spacing w:val="8"/>
           <w:sz w:val="20"/>
@@ -38745,7 +38739,7 @@
         <w:shd w:val="clear" w:color="auto" w:fill="FFFFFF"/>
         <w:spacing w:before="0" w:beforeAutospacing="0" w:after="0" w:afterAutospacing="0" w:line="338" w:lineRule="atLeast"/>
         <w:rPr>
-          <w:rFonts w:ascii="微软雅黑" w:eastAsia="微软雅黑" w:hAnsi="微软雅黑" w:hint="eastAsia"/>
+          <w:rFonts w:ascii="微软雅黑" w:eastAsia="微软雅黑" w:hAnsi="微软雅黑"/>
           <w:color w:val="333333"/>
           <w:spacing w:val="8"/>
           <w:sz w:val="20"/>
@@ -38803,7 +38797,7 @@
         <w:shd w:val="clear" w:color="auto" w:fill="FFFFFF"/>
         <w:spacing w:before="0" w:beforeAutospacing="0" w:after="0" w:afterAutospacing="0" w:line="338" w:lineRule="atLeast"/>
         <w:rPr>
-          <w:rFonts w:ascii="微软雅黑" w:eastAsia="微软雅黑" w:hAnsi="微软雅黑" w:hint="eastAsia"/>
+          <w:rFonts w:ascii="微软雅黑" w:eastAsia="微软雅黑" w:hAnsi="微软雅黑"/>
           <w:color w:val="333333"/>
           <w:spacing w:val="8"/>
           <w:sz w:val="20"/>
@@ -38828,7 +38822,7 @@
         <w:shd w:val="clear" w:color="auto" w:fill="FFFFFF"/>
         <w:spacing w:before="0" w:beforeAutospacing="0" w:after="0" w:afterAutospacing="0" w:line="338" w:lineRule="atLeast"/>
         <w:rPr>
-          <w:rFonts w:ascii="微软雅黑" w:eastAsia="微软雅黑" w:hAnsi="微软雅黑" w:hint="eastAsia"/>
+          <w:rFonts w:ascii="微软雅黑" w:eastAsia="微软雅黑" w:hAnsi="微软雅黑"/>
           <w:color w:val="333333"/>
           <w:spacing w:val="8"/>
           <w:sz w:val="20"/>
@@ -38864,7 +38858,7 @@
         <w:shd w:val="clear" w:color="auto" w:fill="FFFFFF"/>
         <w:spacing w:before="0" w:beforeAutospacing="0" w:after="0" w:afterAutospacing="0" w:line="338" w:lineRule="atLeast"/>
         <w:rPr>
-          <w:rFonts w:ascii="微软雅黑" w:eastAsia="微软雅黑" w:hAnsi="微软雅黑" w:hint="eastAsia"/>
+          <w:rFonts w:ascii="微软雅黑" w:eastAsia="微软雅黑" w:hAnsi="微软雅黑"/>
           <w:color w:val="333333"/>
           <w:spacing w:val="8"/>
           <w:sz w:val="20"/>
@@ -38922,7 +38916,7 @@
         <w:shd w:val="clear" w:color="auto" w:fill="FFFFFF"/>
         <w:spacing w:before="0" w:beforeAutospacing="0" w:after="0" w:afterAutospacing="0" w:line="338" w:lineRule="atLeast"/>
         <w:rPr>
-          <w:rFonts w:ascii="微软雅黑" w:eastAsia="微软雅黑" w:hAnsi="微软雅黑" w:hint="eastAsia"/>
+          <w:rFonts w:ascii="微软雅黑" w:eastAsia="微软雅黑" w:hAnsi="微软雅黑"/>
           <w:color w:val="333333"/>
           <w:spacing w:val="8"/>
           <w:sz w:val="20"/>
@@ -38969,7 +38963,7 @@
         <w:shd w:val="clear" w:color="auto" w:fill="FFFFFF"/>
         <w:spacing w:before="0" w:beforeAutospacing="0" w:after="0" w:afterAutospacing="0" w:line="338" w:lineRule="atLeast"/>
         <w:rPr>
-          <w:rFonts w:ascii="微软雅黑" w:eastAsia="微软雅黑" w:hAnsi="微软雅黑" w:hint="eastAsia"/>
+          <w:rFonts w:ascii="微软雅黑" w:eastAsia="微软雅黑" w:hAnsi="微软雅黑"/>
           <w:color w:val="333333"/>
           <w:spacing w:val="8"/>
           <w:sz w:val="20"/>
@@ -39048,7 +39042,7 @@
           <w:p>
             <w:pPr>
               <w:rPr>
-                <w:rFonts w:ascii="宋体" w:eastAsia="宋体" w:hAnsi="宋体" w:hint="eastAsia"/>
+                <w:rFonts w:ascii="宋体" w:eastAsia="宋体" w:hAnsi="宋体"/>
                 <w:sz w:val="24"/>
                 <w:szCs w:val="24"/>
               </w:rPr>
@@ -39326,7 +39320,7 @@
         <w:shd w:val="clear" w:color="auto" w:fill="FFFFFF"/>
         <w:spacing w:line="338" w:lineRule="atLeast"/>
         <w:rPr>
-          <w:rFonts w:ascii="微软雅黑" w:eastAsia="微软雅黑" w:hAnsi="微软雅黑" w:hint="eastAsia"/>
+          <w:rFonts w:ascii="微软雅黑" w:eastAsia="微软雅黑" w:hAnsi="微软雅黑"/>
           <w:color w:val="333333"/>
           <w:sz w:val="20"/>
           <w:szCs w:val="20"/>
@@ -39371,7 +39365,7 @@
           <w:p>
             <w:pPr>
               <w:rPr>
-                <w:rFonts w:ascii="宋体" w:eastAsia="宋体" w:hAnsi="宋体" w:hint="eastAsia"/>
+                <w:rFonts w:ascii="宋体" w:eastAsia="宋体" w:hAnsi="宋体"/>
                 <w:sz w:val="24"/>
                 <w:szCs w:val="24"/>
               </w:rPr>
@@ -39459,7 +39453,7 @@
         <w:shd w:val="clear" w:color="auto" w:fill="FFFFFF"/>
         <w:spacing w:before="0" w:beforeAutospacing="0" w:after="0" w:afterAutospacing="0" w:line="338" w:lineRule="atLeast"/>
         <w:rPr>
-          <w:rFonts w:ascii="微软雅黑" w:eastAsia="微软雅黑" w:hAnsi="微软雅黑" w:hint="eastAsia"/>
+          <w:rFonts w:ascii="微软雅黑" w:eastAsia="微软雅黑" w:hAnsi="微软雅黑"/>
           <w:color w:val="333333"/>
           <w:spacing w:val="8"/>
           <w:sz w:val="20"/>
@@ -39483,7 +39477,7 @@
         <w:shd w:val="clear" w:color="auto" w:fill="FFFFFF"/>
         <w:spacing w:before="0" w:beforeAutospacing="0" w:after="0" w:afterAutospacing="0" w:line="338" w:lineRule="atLeast"/>
         <w:rPr>
-          <w:rFonts w:ascii="微软雅黑" w:eastAsia="微软雅黑" w:hAnsi="微软雅黑" w:hint="eastAsia"/>
+          <w:rFonts w:ascii="微软雅黑" w:eastAsia="微软雅黑" w:hAnsi="微软雅黑"/>
           <w:color w:val="333333"/>
           <w:spacing w:val="8"/>
           <w:sz w:val="20"/>
@@ -39518,7 +39512,7 @@
         <w:shd w:val="clear" w:color="auto" w:fill="FFFFFF"/>
         <w:spacing w:before="0" w:beforeAutospacing="0" w:after="0" w:afterAutospacing="0" w:line="338" w:lineRule="atLeast"/>
         <w:rPr>
-          <w:rFonts w:ascii="微软雅黑" w:eastAsia="微软雅黑" w:hAnsi="微软雅黑" w:hint="eastAsia"/>
+          <w:rFonts w:ascii="微软雅黑" w:eastAsia="微软雅黑" w:hAnsi="微软雅黑"/>
           <w:color w:val="333333"/>
           <w:spacing w:val="8"/>
           <w:sz w:val="20"/>
@@ -39542,7 +39536,7 @@
         <w:shd w:val="clear" w:color="auto" w:fill="FFFFFF"/>
         <w:spacing w:before="0" w:beforeAutospacing="0" w:after="0" w:afterAutospacing="0" w:line="338" w:lineRule="atLeast"/>
         <w:rPr>
-          <w:rFonts w:ascii="微软雅黑" w:eastAsia="微软雅黑" w:hAnsi="微软雅黑" w:hint="eastAsia"/>
+          <w:rFonts w:ascii="微软雅黑" w:eastAsia="微软雅黑" w:hAnsi="微软雅黑"/>
           <w:color w:val="333333"/>
           <w:spacing w:val="8"/>
           <w:sz w:val="20"/>
@@ -39566,7 +39560,7 @@
         <w:shd w:val="clear" w:color="auto" w:fill="FFFFFF"/>
         <w:spacing w:before="0" w:beforeAutospacing="0" w:after="0" w:afterAutospacing="0" w:line="338" w:lineRule="atLeast"/>
         <w:rPr>
-          <w:rFonts w:ascii="微软雅黑" w:eastAsia="微软雅黑" w:hAnsi="微软雅黑" w:hint="eastAsia"/>
+          <w:rFonts w:ascii="微软雅黑" w:eastAsia="微软雅黑" w:hAnsi="微软雅黑"/>
           <w:color w:val="333333"/>
           <w:spacing w:val="8"/>
           <w:sz w:val="20"/>
@@ -39589,7 +39583,7 @@
         <w:shd w:val="clear" w:color="auto" w:fill="FFFFFF"/>
         <w:spacing w:line="338" w:lineRule="atLeast"/>
         <w:rPr>
-          <w:rFonts w:ascii="微软雅黑" w:eastAsia="微软雅黑" w:hAnsi="微软雅黑" w:hint="eastAsia"/>
+          <w:rFonts w:ascii="微软雅黑" w:eastAsia="微软雅黑" w:hAnsi="微软雅黑"/>
           <w:color w:val="333333"/>
           <w:sz w:val="20"/>
           <w:szCs w:val="20"/>
@@ -39634,7 +39628,7 @@
           <w:p>
             <w:pPr>
               <w:rPr>
-                <w:rFonts w:ascii="宋体" w:eastAsia="宋体" w:hAnsi="宋体" w:hint="eastAsia"/>
+                <w:rFonts w:ascii="宋体" w:eastAsia="宋体" w:hAnsi="宋体"/>
                 <w:sz w:val="24"/>
                 <w:szCs w:val="24"/>
               </w:rPr>
@@ -39800,7 +39794,7 @@
         <w:shd w:val="clear" w:color="auto" w:fill="FFFFFF"/>
         <w:spacing w:before="0" w:beforeAutospacing="0" w:after="0" w:afterAutospacing="0" w:line="338" w:lineRule="atLeast"/>
         <w:rPr>
-          <w:rFonts w:ascii="微软雅黑" w:eastAsia="微软雅黑" w:hAnsi="微软雅黑" w:hint="eastAsia"/>
+          <w:rFonts w:ascii="微软雅黑" w:eastAsia="微软雅黑" w:hAnsi="微软雅黑"/>
           <w:color w:val="333333"/>
           <w:spacing w:val="8"/>
           <w:sz w:val="20"/>
@@ -39824,7 +39818,7 @@
         <w:shd w:val="clear" w:color="auto" w:fill="FFFFFF"/>
         <w:spacing w:before="0" w:beforeAutospacing="0" w:after="0" w:afterAutospacing="0" w:line="338" w:lineRule="atLeast"/>
         <w:rPr>
-          <w:rFonts w:ascii="微软雅黑" w:eastAsia="微软雅黑" w:hAnsi="微软雅黑" w:hint="eastAsia"/>
+          <w:rFonts w:ascii="微软雅黑" w:eastAsia="微软雅黑" w:hAnsi="微软雅黑"/>
           <w:color w:val="333333"/>
           <w:spacing w:val="8"/>
           <w:sz w:val="20"/>
@@ -39848,7 +39842,7 @@
         <w:shd w:val="clear" w:color="auto" w:fill="FFFFFF"/>
         <w:spacing w:before="0" w:beforeAutospacing="0" w:after="0" w:afterAutospacing="0" w:line="338" w:lineRule="atLeast"/>
         <w:rPr>
-          <w:rFonts w:ascii="微软雅黑" w:eastAsia="微软雅黑" w:hAnsi="微软雅黑" w:hint="eastAsia"/>
+          <w:rFonts w:ascii="微软雅黑" w:eastAsia="微软雅黑" w:hAnsi="微软雅黑"/>
           <w:color w:val="333333"/>
           <w:spacing w:val="8"/>
           <w:sz w:val="20"/>
@@ -39872,7 +39866,7 @@
         <w:shd w:val="clear" w:color="auto" w:fill="FFFFFF"/>
         <w:spacing w:before="0" w:beforeAutospacing="0" w:after="0" w:afterAutospacing="0" w:line="338" w:lineRule="atLeast"/>
         <w:rPr>
-          <w:rFonts w:ascii="微软雅黑" w:eastAsia="微软雅黑" w:hAnsi="微软雅黑" w:hint="eastAsia"/>
+          <w:rFonts w:ascii="微软雅黑" w:eastAsia="微软雅黑" w:hAnsi="微软雅黑"/>
           <w:color w:val="333333"/>
           <w:spacing w:val="8"/>
           <w:sz w:val="20"/>
@@ -39896,7 +39890,7 @@
         <w:shd w:val="clear" w:color="auto" w:fill="FFFFFF"/>
         <w:spacing w:before="0" w:beforeAutospacing="0" w:after="0" w:afterAutospacing="0" w:line="338" w:lineRule="atLeast"/>
         <w:rPr>
-          <w:rFonts w:ascii="微软雅黑" w:eastAsia="微软雅黑" w:hAnsi="微软雅黑" w:hint="eastAsia"/>
+          <w:rFonts w:ascii="微软雅黑" w:eastAsia="微软雅黑" w:hAnsi="微软雅黑"/>
           <w:color w:val="333333"/>
           <w:spacing w:val="8"/>
           <w:sz w:val="20"/>
@@ -39920,7 +39914,7 @@
         <w:shd w:val="clear" w:color="auto" w:fill="FFFFFF"/>
         <w:spacing w:before="0" w:beforeAutospacing="0" w:after="0" w:afterAutospacing="0" w:line="338" w:lineRule="atLeast"/>
         <w:rPr>
-          <w:rFonts w:ascii="微软雅黑" w:eastAsia="微软雅黑" w:hAnsi="微软雅黑" w:hint="eastAsia"/>
+          <w:rFonts w:ascii="微软雅黑" w:eastAsia="微软雅黑" w:hAnsi="微软雅黑"/>
           <w:color w:val="333333"/>
           <w:spacing w:val="8"/>
           <w:sz w:val="20"/>
@@ -40223,7 +40217,7 @@
         <w:spacing w:before="600" w:after="150"/>
         <w:ind w:left="-240"/>
         <w:rPr>
-          <w:rFonts w:ascii="Helvetica" w:hAnsi="Helvetica" w:cs="Helvetica" w:hint="eastAsia"/>
+          <w:rFonts w:ascii="Helvetica" w:hAnsi="Helvetica" w:cs="Helvetica"/>
           <w:color w:val="000000"/>
           <w:sz w:val="30"/>
           <w:szCs w:val="30"/>
@@ -40274,8 +40268,6 @@
         </w:rPr>
         <w:t>）</w:t>
       </w:r>
-      <w:bookmarkStart w:id="0" w:name="_GoBack"/>
-      <w:bookmarkEnd w:id="0"/>
     </w:p>
     <w:p>
       <w:pPr>
@@ -40637,6 +40629,7 @@
           <w:sz w:val="23"/>
           <w:szCs w:val="23"/>
         </w:rPr>
+        <w:lastRenderedPageBreak/>
         <w:t xml:space="preserve">            </w:t>
       </w:r>
       <w:r>
@@ -40725,7 +40718,6 @@
           <w:sz w:val="23"/>
           <w:szCs w:val="23"/>
         </w:rPr>
-        <w:lastRenderedPageBreak/>
         <w:t xml:space="preserve">        </w:t>
       </w:r>
       <w:r>
@@ -42274,6 +42266,7 @@
           <w:sz w:val="23"/>
           <w:szCs w:val="23"/>
         </w:rPr>
+        <w:lastRenderedPageBreak/>
         <w:t xml:space="preserve">    </w:t>
       </w:r>
       <w:r>
@@ -43295,14 +43288,99 @@
     <w:p>
       <w:pPr>
         <w:rPr>
-          <w:rFonts w:hint="eastAsia"/>
-        </w:rPr>
-      </w:pPr>
-    </w:p>
-    <w:p>
-      <w:pPr>
+          <w:rFonts w:ascii="微软雅黑" w:eastAsia="微软雅黑" w:hAnsi="微软雅黑"/>
+          <w:bCs/>
+        </w:rPr>
+      </w:pPr>
+      <w:r>
         <w:rPr>
           <w:rFonts w:ascii="微软雅黑" w:eastAsia="微软雅黑" w:hAnsi="微软雅黑" w:hint="eastAsia"/>
+          <w:bCs/>
+        </w:rPr>
+        <w:t>在处理</w:t>
+      </w:r>
+      <w:r>
+        <w:rPr>
+          <w:rFonts w:ascii="微软雅黑" w:eastAsia="微软雅黑" w:hAnsi="微软雅黑"/>
+          <w:bCs/>
+        </w:rPr>
+        <w:t>ApplicationContext </w:t>
+      </w:r>
+      <w:r>
+        <w:rPr>
+          <w:rFonts w:ascii="微软雅黑" w:eastAsia="微软雅黑" w:hAnsi="微软雅黑" w:hint="eastAsia"/>
+          <w:bCs/>
+        </w:rPr>
+        <w:t>的时候</w:t>
+      </w:r>
+      <w:r>
+        <w:rPr>
+          <w:rFonts w:ascii="微软雅黑" w:eastAsia="微软雅黑" w:hAnsi="微软雅黑"/>
+          <w:bCs/>
+        </w:rPr>
+        <w:t>，是通过ApplicationEvent </w:t>
+      </w:r>
+      <w:r>
+        <w:rPr>
+          <w:rFonts w:ascii="微软雅黑" w:eastAsia="微软雅黑" w:hAnsi="微软雅黑" w:hint="eastAsia"/>
+          <w:bCs/>
+        </w:rPr>
+        <w:t>和</w:t>
+      </w:r>
+      <w:r>
+        <w:rPr>
+          <w:rFonts w:ascii="微软雅黑" w:eastAsia="微软雅黑" w:hAnsi="微软雅黑"/>
+          <w:bCs/>
+        </w:rPr>
+        <w:t>ApplicationListener </w:t>
+      </w:r>
+      <w:r>
+        <w:rPr>
+          <w:rFonts w:ascii="微软雅黑" w:eastAsia="微软雅黑" w:hAnsi="微软雅黑" w:hint="eastAsia"/>
+          <w:bCs/>
+        </w:rPr>
+        <w:t>接口</w:t>
+      </w:r>
+      <w:r>
+        <w:rPr>
+          <w:rFonts w:ascii="微软雅黑" w:eastAsia="微软雅黑" w:hAnsi="微软雅黑" w:hint="eastAsia"/>
+          <w:bCs/>
+        </w:rPr>
+        <w:t>。</w:t>
+      </w:r>
+    </w:p>
+    <w:p>
+      <w:pPr>
+        <w:rPr>
+          <w:rFonts w:ascii="微软雅黑" w:eastAsia="微软雅黑" w:hAnsi="微软雅黑" w:hint="eastAsia"/>
+          <w:bCs/>
+        </w:rPr>
+      </w:pPr>
+      <w:bookmarkStart w:id="0" w:name="_GoBack"/>
+      <w:bookmarkEnd w:id="0"/>
+    </w:p>
+    <w:p>
+      <w:r>
+        <w:br w:type="page"/>
+      </w:r>
+    </w:p>
+    <w:p>
+      <w:pPr>
+        <w:pStyle w:val="3"/>
+        <w:spacing w:before="600" w:after="150"/>
+        <w:ind w:left="-240"/>
+        <w:rPr>
+          <w:rFonts w:ascii="Helvetica" w:hAnsi="Helvetica" w:cs="Helvetica" w:hint="eastAsia"/>
+          <w:color w:val="000000"/>
+          <w:sz w:val="30"/>
+          <w:szCs w:val="30"/>
+        </w:rPr>
+      </w:pPr>
+    </w:p>
+    <w:p>
+      <w:pPr>
+        <w:rPr>
+          <w:rFonts w:ascii="微软雅黑" w:eastAsia="微软雅黑" w:hAnsi="微软雅黑"/>
           <w:bCs/>
         </w:rPr>
       </w:pPr>

</xml_diff>

<commit_message>
Convenient access to low-level resources
</commit_message>
<xml_diff>
--- a/Part III. Core Technologies.docx
+++ b/Part III. Core Technologies.docx
@@ -24302,8 +24302,8 @@
         <w:tblLook w:val="04A0" w:firstRow="1" w:lastRow="0" w:firstColumn="1" w:lastColumn="0" w:noHBand="0" w:noVBand="1"/>
       </w:tblPr>
       <w:tblGrid>
-        <w:gridCol w:w="1686"/>
-        <w:gridCol w:w="6610"/>
+        <w:gridCol w:w="1687"/>
+        <w:gridCol w:w="6609"/>
       </w:tblGrid>
       <w:tr>
         <w:tc>
@@ -43349,31 +43349,759 @@
         <w:t>。</w:t>
       </w:r>
     </w:p>
-    <w:p>
-      <w:pPr>
-        <w:rPr>
-          <w:rFonts w:ascii="微软雅黑" w:eastAsia="微软雅黑" w:hAnsi="微软雅黑" w:hint="eastAsia"/>
+    <w:tbl>
+      <w:tblPr>
+        <w:tblStyle w:val="a6"/>
+        <w:tblW w:w="0" w:type="auto"/>
+        <w:tblLook w:val="04A0" w:firstRow="1" w:lastRow="0" w:firstColumn="1" w:lastColumn="0" w:noHBand="0" w:noVBand="1"/>
+      </w:tblPr>
+      <w:tblGrid>
+        <w:gridCol w:w="2550"/>
+        <w:gridCol w:w="5746"/>
+      </w:tblGrid>
+      <w:tr>
+        <w:tc>
+          <w:tcPr>
+            <w:tcW w:w="2550" w:type="dxa"/>
+          </w:tcPr>
+          <w:p>
+            <w:pPr>
+              <w:rPr>
+                <w:rFonts w:ascii="微软雅黑" w:eastAsia="微软雅黑" w:hAnsi="微软雅黑" w:hint="eastAsia"/>
+                <w:bCs/>
+              </w:rPr>
+            </w:pPr>
+            <w:r>
+              <w:rPr>
+                <w:rFonts w:ascii="微软雅黑" w:eastAsia="微软雅黑" w:hAnsi="微软雅黑"/>
+                <w:bCs/>
+              </w:rPr>
+              <w:t>Event</w:t>
+            </w:r>
+            <w:r>
+              <w:rPr>
+                <w:rFonts w:ascii="微软雅黑" w:eastAsia="微软雅黑" w:hAnsi="微软雅黑" w:hint="eastAsia"/>
+                <w:bCs/>
+              </w:rPr>
+              <w:t>（事件</w:t>
+            </w:r>
+            <w:r>
+              <w:rPr>
+                <w:rFonts w:ascii="微软雅黑" w:eastAsia="微软雅黑" w:hAnsi="微软雅黑"/>
+                <w:bCs/>
+              </w:rPr>
+              <w:t>）</w:t>
+            </w:r>
+          </w:p>
+        </w:tc>
+        <w:tc>
+          <w:tcPr>
+            <w:tcW w:w="5746" w:type="dxa"/>
+          </w:tcPr>
+          <w:p>
+            <w:pPr>
+              <w:rPr>
+                <w:rFonts w:ascii="微软雅黑" w:eastAsia="微软雅黑" w:hAnsi="微软雅黑" w:hint="eastAsia"/>
+                <w:bCs/>
+              </w:rPr>
+            </w:pPr>
+            <w:r>
+              <w:rPr>
+                <w:rFonts w:ascii="微软雅黑" w:eastAsia="微软雅黑" w:hAnsi="微软雅黑"/>
+                <w:bCs/>
+              </w:rPr>
+              <w:t>Explanation</w:t>
+            </w:r>
+            <w:r>
+              <w:rPr>
+                <w:rFonts w:ascii="微软雅黑" w:eastAsia="微软雅黑" w:hAnsi="微软雅黑" w:hint="eastAsia"/>
+                <w:bCs/>
+              </w:rPr>
+              <w:t>（解释</w:t>
+            </w:r>
+            <w:r>
+              <w:rPr>
+                <w:rFonts w:ascii="微软雅黑" w:eastAsia="微软雅黑" w:hAnsi="微软雅黑"/>
+                <w:bCs/>
+              </w:rPr>
+              <w:t>）</w:t>
+            </w:r>
+          </w:p>
+        </w:tc>
+      </w:tr>
+      <w:tr>
+        <w:trPr>
+          <w:trHeight w:val="1233"/>
+        </w:trPr>
+        <w:tc>
+          <w:tcPr>
+            <w:tcW w:w="2550" w:type="dxa"/>
+          </w:tcPr>
+          <w:p>
+            <w:pPr>
+              <w:rPr>
+                <w:rFonts w:ascii="微软雅黑" w:eastAsia="微软雅黑" w:hAnsi="微软雅黑"/>
+                <w:bCs/>
+              </w:rPr>
+            </w:pPr>
+            <w:r>
+              <w:rPr>
+                <w:rFonts w:ascii="微软雅黑" w:eastAsia="微软雅黑" w:hAnsi="微软雅黑"/>
+                <w:bCs/>
+              </w:rPr>
+              <w:t>ContextRefreshedEvent</w:t>
+            </w:r>
+          </w:p>
+        </w:tc>
+        <w:tc>
+          <w:tcPr>
+            <w:tcW w:w="5746" w:type="dxa"/>
+          </w:tcPr>
+          <w:p>
+            <w:pPr>
+              <w:rPr>
+                <w:rFonts w:ascii="微软雅黑" w:eastAsia="微软雅黑" w:hAnsi="微软雅黑" w:hint="eastAsia"/>
+                <w:bCs/>
+                <w:sz w:val="13"/>
+                <w:szCs w:val="13"/>
+              </w:rPr>
+            </w:pPr>
+            <w:r>
+              <w:rPr>
+                <w:rFonts w:ascii="微软雅黑" w:eastAsia="微软雅黑" w:hAnsi="微软雅黑" w:hint="eastAsia"/>
+                <w:bCs/>
+                <w:sz w:val="13"/>
+                <w:szCs w:val="13"/>
+              </w:rPr>
+              <w:t>针对于</w:t>
+            </w:r>
+            <w:r>
+              <w:rPr>
+                <w:rFonts w:ascii="微软雅黑" w:eastAsia="微软雅黑" w:hAnsi="微软雅黑"/>
+                <w:bCs/>
+                <w:sz w:val="13"/>
+                <w:szCs w:val="13"/>
+              </w:rPr>
+              <w:t>ApplicationContext </w:t>
+            </w:r>
+            <w:r>
+              <w:rPr>
+                <w:rFonts w:ascii="微软雅黑" w:eastAsia="微软雅黑" w:hAnsi="微软雅黑" w:hint="eastAsia"/>
+                <w:bCs/>
+                <w:sz w:val="13"/>
+                <w:szCs w:val="13"/>
+              </w:rPr>
+              <w:t>初始化或者</w:t>
+            </w:r>
+            <w:r>
+              <w:rPr>
+                <w:rFonts w:ascii="微软雅黑" w:eastAsia="微软雅黑" w:hAnsi="微软雅黑"/>
+                <w:bCs/>
+                <w:sz w:val="13"/>
+                <w:szCs w:val="13"/>
+              </w:rPr>
+              <w:t>刷新的时候</w:t>
+            </w:r>
+            <w:r>
+              <w:rPr>
+                <w:rFonts w:ascii="微软雅黑" w:eastAsia="微软雅黑" w:hAnsi="微软雅黑" w:hint="eastAsia"/>
+                <w:bCs/>
+                <w:sz w:val="13"/>
+                <w:szCs w:val="13"/>
+              </w:rPr>
+              <w:t>；</w:t>
+            </w:r>
+            <w:r>
+              <w:rPr>
+                <w:rFonts w:ascii="微软雅黑" w:eastAsia="微软雅黑" w:hAnsi="微软雅黑" w:hint="eastAsia"/>
+                <w:bCs/>
+                <w:sz w:val="13"/>
+                <w:szCs w:val="13"/>
+              </w:rPr>
+              <w:t>像</w:t>
+            </w:r>
+            <w:r>
+              <w:rPr>
+                <w:rFonts w:ascii="微软雅黑" w:eastAsia="微软雅黑" w:hAnsi="微软雅黑"/>
+                <w:bCs/>
+                <w:sz w:val="13"/>
+                <w:szCs w:val="13"/>
+              </w:rPr>
+              <w:t>ConfigurableApplicationContext</w:t>
+            </w:r>
+            <w:r>
+              <w:rPr>
+                <w:rFonts w:ascii="微软雅黑" w:eastAsia="微软雅黑" w:hAnsi="微软雅黑" w:hint="eastAsia"/>
+                <w:bCs/>
+                <w:sz w:val="13"/>
+                <w:szCs w:val="13"/>
+              </w:rPr>
+              <w:t>的</w:t>
+            </w:r>
+            <w:r>
+              <w:rPr>
+                <w:rFonts w:ascii="微软雅黑" w:eastAsia="微软雅黑" w:hAnsi="微软雅黑"/>
+                <w:bCs/>
+                <w:sz w:val="13"/>
+                <w:szCs w:val="13"/>
+              </w:rPr>
+              <w:t xml:space="preserve">refresh() </w:t>
+            </w:r>
+            <w:r>
+              <w:rPr>
+                <w:rFonts w:ascii="微软雅黑" w:eastAsia="微软雅黑" w:hAnsi="微软雅黑"/>
+                <w:bCs/>
+                <w:sz w:val="13"/>
+                <w:szCs w:val="13"/>
+              </w:rPr>
+              <w:t>XmlWebApplicationContext </w:t>
+            </w:r>
+            <w:r>
+              <w:rPr>
+                <w:rFonts w:ascii="微软雅黑" w:eastAsia="微软雅黑" w:hAnsi="微软雅黑" w:hint="eastAsia"/>
+                <w:bCs/>
+                <w:sz w:val="13"/>
+                <w:szCs w:val="13"/>
+              </w:rPr>
+              <w:t>支持</w:t>
+            </w:r>
+            <w:r>
+              <w:rPr>
+                <w:rFonts w:ascii="微软雅黑" w:eastAsia="微软雅黑" w:hAnsi="微软雅黑"/>
+                <w:bCs/>
+                <w:sz w:val="13"/>
+                <w:szCs w:val="13"/>
+              </w:rPr>
+              <w:t>热部署，</w:t>
+            </w:r>
+            <w:r>
+              <w:rPr>
+                <w:rFonts w:ascii="微软雅黑" w:eastAsia="微软雅黑" w:hAnsi="微软雅黑"/>
+                <w:bCs/>
+                <w:sz w:val="13"/>
+                <w:szCs w:val="13"/>
+              </w:rPr>
+              <w:t>GenericApplicationContext</w:t>
+            </w:r>
+            <w:r>
+              <w:rPr>
+                <w:rFonts w:ascii="微软雅黑" w:eastAsia="微软雅黑" w:hAnsi="微软雅黑" w:hint="eastAsia"/>
+                <w:bCs/>
+                <w:sz w:val="13"/>
+                <w:szCs w:val="13"/>
+              </w:rPr>
+              <w:t>不支持</w:t>
+            </w:r>
+          </w:p>
+        </w:tc>
+      </w:tr>
+      <w:tr>
+        <w:tc>
+          <w:tcPr>
+            <w:tcW w:w="2550" w:type="dxa"/>
+          </w:tcPr>
+          <w:p>
+            <w:pPr>
+              <w:rPr>
+                <w:rFonts w:ascii="微软雅黑" w:eastAsia="微软雅黑" w:hAnsi="微软雅黑"/>
+                <w:bCs/>
+              </w:rPr>
+            </w:pPr>
+            <w:r>
+              <w:rPr>
+                <w:rFonts w:ascii="微软雅黑" w:eastAsia="微软雅黑" w:hAnsi="微软雅黑"/>
+                <w:bCs/>
+              </w:rPr>
+              <w:t>ContextStartedEvent</w:t>
+            </w:r>
+          </w:p>
+        </w:tc>
+        <w:tc>
+          <w:tcPr>
+            <w:tcW w:w="5746" w:type="dxa"/>
+          </w:tcPr>
+          <w:p>
+            <w:pPr>
+              <w:rPr>
+                <w:rFonts w:ascii="微软雅黑" w:eastAsia="微软雅黑" w:hAnsi="微软雅黑" w:hint="eastAsia"/>
+                <w:bCs/>
+              </w:rPr>
+            </w:pPr>
+            <w:r>
+              <w:rPr>
+                <w:rFonts w:ascii="微软雅黑" w:eastAsia="微软雅黑" w:hAnsi="微软雅黑" w:hint="eastAsia"/>
+                <w:bCs/>
+                <w:sz w:val="13"/>
+                <w:szCs w:val="13"/>
+              </w:rPr>
+              <w:t>针对于</w:t>
+            </w:r>
+            <w:r>
+              <w:rPr>
+                <w:rFonts w:ascii="微软雅黑" w:eastAsia="微软雅黑" w:hAnsi="微软雅黑"/>
+                <w:bCs/>
+                <w:sz w:val="13"/>
+                <w:szCs w:val="13"/>
+              </w:rPr>
+              <w:t>ApplicationContext </w:t>
+            </w:r>
+            <w:r>
+              <w:rPr>
+                <w:rFonts w:ascii="微软雅黑" w:eastAsia="微软雅黑" w:hAnsi="微软雅黑" w:hint="eastAsia"/>
+                <w:bCs/>
+                <w:sz w:val="13"/>
+                <w:szCs w:val="13"/>
+              </w:rPr>
+              <w:t>开始</w:t>
+            </w:r>
+            <w:r>
+              <w:rPr>
+                <w:rFonts w:ascii="微软雅黑" w:eastAsia="微软雅黑" w:hAnsi="微软雅黑"/>
+                <w:bCs/>
+                <w:sz w:val="13"/>
+                <w:szCs w:val="13"/>
+              </w:rPr>
+              <w:t>时候，像</w:t>
+            </w:r>
+            <w:r>
+              <w:rPr>
+                <w:rFonts w:ascii="微软雅黑" w:eastAsia="微软雅黑" w:hAnsi="微软雅黑" w:hint="eastAsia"/>
+                <w:bCs/>
+                <w:sz w:val="13"/>
+                <w:szCs w:val="13"/>
+              </w:rPr>
+              <w:t>调用</w:t>
+            </w:r>
+            <w:r>
+              <w:rPr>
+                <w:rFonts w:ascii="微软雅黑" w:eastAsia="微软雅黑" w:hAnsi="微软雅黑"/>
+                <w:bCs/>
+                <w:sz w:val="13"/>
+                <w:szCs w:val="13"/>
+              </w:rPr>
+              <w:t>ConfigurableApplicationContext</w:t>
+            </w:r>
+            <w:r>
+              <w:rPr>
+                <w:rFonts w:ascii="微软雅黑" w:eastAsia="微软雅黑" w:hAnsi="微软雅黑" w:hint="eastAsia"/>
+                <w:bCs/>
+                <w:sz w:val="13"/>
+                <w:szCs w:val="13"/>
+              </w:rPr>
+              <w:t>的</w:t>
+            </w:r>
+            <w:r>
+              <w:rPr>
+                <w:rFonts w:ascii="微软雅黑" w:eastAsia="微软雅黑" w:hAnsi="微软雅黑"/>
+                <w:bCs/>
+                <w:sz w:val="13"/>
+                <w:szCs w:val="13"/>
+              </w:rPr>
+              <w:t>start()</w:t>
+            </w:r>
+            <w:r>
+              <w:rPr>
+                <w:rFonts w:ascii="微软雅黑" w:eastAsia="微软雅黑" w:hAnsi="微软雅黑" w:hint="eastAsia"/>
+                <w:bCs/>
+                <w:sz w:val="13"/>
+                <w:szCs w:val="13"/>
+              </w:rPr>
+              <w:t>方法</w:t>
+            </w:r>
+            <w:r>
+              <w:rPr>
+                <w:rFonts w:ascii="微软雅黑" w:eastAsia="微软雅黑" w:hAnsi="微软雅黑"/>
+                <w:bCs/>
+                <w:sz w:val="13"/>
+                <w:szCs w:val="13"/>
+              </w:rPr>
+              <w:t>时</w:t>
+            </w:r>
+          </w:p>
+        </w:tc>
+      </w:tr>
+      <w:tr>
+        <w:tc>
+          <w:tcPr>
+            <w:tcW w:w="2550" w:type="dxa"/>
+          </w:tcPr>
+          <w:p>
+            <w:pPr>
+              <w:rPr>
+                <w:rFonts w:ascii="微软雅黑" w:eastAsia="微软雅黑" w:hAnsi="微软雅黑"/>
+                <w:bCs/>
+              </w:rPr>
+            </w:pPr>
+            <w:r>
+              <w:rPr>
+                <w:rFonts w:ascii="微软雅黑" w:eastAsia="微软雅黑" w:hAnsi="微软雅黑"/>
+                <w:bCs/>
+              </w:rPr>
+              <w:t>ContextStoppedEvent</w:t>
+            </w:r>
+          </w:p>
+        </w:tc>
+        <w:tc>
+          <w:tcPr>
+            <w:tcW w:w="5746" w:type="dxa"/>
+          </w:tcPr>
+          <w:p>
+            <w:pPr>
+              <w:rPr>
+                <w:rFonts w:ascii="微软雅黑" w:eastAsia="微软雅黑" w:hAnsi="微软雅黑"/>
+                <w:bCs/>
+              </w:rPr>
+            </w:pPr>
+            <w:r>
+              <w:rPr>
+                <w:rFonts w:ascii="微软雅黑" w:eastAsia="微软雅黑" w:hAnsi="微软雅黑" w:hint="eastAsia"/>
+                <w:bCs/>
+                <w:sz w:val="13"/>
+                <w:szCs w:val="13"/>
+              </w:rPr>
+              <w:t>针对于</w:t>
+            </w:r>
+            <w:r>
+              <w:rPr>
+                <w:rFonts w:ascii="微软雅黑" w:eastAsia="微软雅黑" w:hAnsi="微软雅黑"/>
+                <w:bCs/>
+                <w:sz w:val="13"/>
+                <w:szCs w:val="13"/>
+              </w:rPr>
+              <w:t>ApplicationContext </w:t>
+            </w:r>
+            <w:r>
+              <w:rPr>
+                <w:rFonts w:ascii="微软雅黑" w:eastAsia="微软雅黑" w:hAnsi="微软雅黑" w:hint="eastAsia"/>
+                <w:bCs/>
+                <w:sz w:val="13"/>
+                <w:szCs w:val="13"/>
+              </w:rPr>
+              <w:t>结束</w:t>
+            </w:r>
+            <w:r>
+              <w:rPr>
+                <w:rFonts w:ascii="微软雅黑" w:eastAsia="微软雅黑" w:hAnsi="微软雅黑"/>
+                <w:bCs/>
+                <w:sz w:val="13"/>
+                <w:szCs w:val="13"/>
+              </w:rPr>
+              <w:t>时候，像</w:t>
+            </w:r>
+            <w:r>
+              <w:rPr>
+                <w:rFonts w:ascii="微软雅黑" w:eastAsia="微软雅黑" w:hAnsi="微软雅黑" w:hint="eastAsia"/>
+                <w:bCs/>
+                <w:sz w:val="13"/>
+                <w:szCs w:val="13"/>
+              </w:rPr>
+              <w:t>调用</w:t>
+            </w:r>
+            <w:r>
+              <w:rPr>
+                <w:rFonts w:ascii="微软雅黑" w:eastAsia="微软雅黑" w:hAnsi="微软雅黑"/>
+                <w:bCs/>
+                <w:sz w:val="13"/>
+                <w:szCs w:val="13"/>
+              </w:rPr>
+              <w:t>ConfigurableApplicationContext</w:t>
+            </w:r>
+            <w:r>
+              <w:rPr>
+                <w:rFonts w:ascii="微软雅黑" w:eastAsia="微软雅黑" w:hAnsi="微软雅黑" w:hint="eastAsia"/>
+                <w:bCs/>
+                <w:sz w:val="13"/>
+                <w:szCs w:val="13"/>
+              </w:rPr>
+              <w:t>的</w:t>
+            </w:r>
+            <w:r>
+              <w:rPr>
+                <w:rFonts w:ascii="微软雅黑" w:eastAsia="微软雅黑" w:hAnsi="微软雅黑"/>
+                <w:bCs/>
+                <w:sz w:val="13"/>
+                <w:szCs w:val="13"/>
+              </w:rPr>
+              <w:t>stop</w:t>
+            </w:r>
+            <w:r>
+              <w:rPr>
+                <w:rFonts w:ascii="微软雅黑" w:eastAsia="微软雅黑" w:hAnsi="微软雅黑"/>
+                <w:bCs/>
+                <w:sz w:val="13"/>
+                <w:szCs w:val="13"/>
+              </w:rPr>
+              <w:t>()</w:t>
+            </w:r>
+            <w:r>
+              <w:rPr>
+                <w:rFonts w:ascii="微软雅黑" w:eastAsia="微软雅黑" w:hAnsi="微软雅黑" w:hint="eastAsia"/>
+                <w:bCs/>
+                <w:sz w:val="13"/>
+                <w:szCs w:val="13"/>
+              </w:rPr>
+              <w:t>方法</w:t>
+            </w:r>
+            <w:r>
+              <w:rPr>
+                <w:rFonts w:ascii="微软雅黑" w:eastAsia="微软雅黑" w:hAnsi="微软雅黑"/>
+                <w:bCs/>
+                <w:sz w:val="13"/>
+                <w:szCs w:val="13"/>
+              </w:rPr>
+              <w:t>时</w:t>
+            </w:r>
+          </w:p>
+        </w:tc>
+      </w:tr>
+      <w:tr>
+        <w:tc>
+          <w:tcPr>
+            <w:tcW w:w="2550" w:type="dxa"/>
+          </w:tcPr>
+          <w:p>
+            <w:pPr>
+              <w:rPr>
+                <w:rFonts w:ascii="微软雅黑" w:eastAsia="微软雅黑" w:hAnsi="微软雅黑"/>
+                <w:bCs/>
+              </w:rPr>
+            </w:pPr>
+            <w:r>
+              <w:rPr>
+                <w:rFonts w:ascii="微软雅黑" w:eastAsia="微软雅黑" w:hAnsi="微软雅黑"/>
+                <w:bCs/>
+              </w:rPr>
+              <w:t>ContextClosedEvent</w:t>
+            </w:r>
+          </w:p>
+        </w:tc>
+        <w:tc>
+          <w:tcPr>
+            <w:tcW w:w="5746" w:type="dxa"/>
+          </w:tcPr>
+          <w:p>
+            <w:pPr>
+              <w:rPr>
+                <w:rFonts w:ascii="微软雅黑" w:eastAsia="微软雅黑" w:hAnsi="微软雅黑" w:hint="eastAsia"/>
+                <w:bCs/>
+              </w:rPr>
+            </w:pPr>
+            <w:r>
+              <w:rPr>
+                <w:rFonts w:ascii="微软雅黑" w:eastAsia="微软雅黑" w:hAnsi="微软雅黑" w:hint="eastAsia"/>
+                <w:bCs/>
+                <w:sz w:val="13"/>
+                <w:szCs w:val="13"/>
+              </w:rPr>
+              <w:t>所有</w:t>
+            </w:r>
+            <w:r>
+              <w:rPr>
+                <w:rFonts w:ascii="微软雅黑" w:eastAsia="微软雅黑" w:hAnsi="微软雅黑"/>
+                <w:bCs/>
+                <w:sz w:val="13"/>
+                <w:szCs w:val="13"/>
+              </w:rPr>
+              <w:t>singleton都被破坏了，</w:t>
+            </w:r>
+            <w:r>
+              <w:rPr>
+                <w:rFonts w:ascii="微软雅黑" w:eastAsia="微软雅黑" w:hAnsi="微软雅黑" w:hint="eastAsia"/>
+                <w:bCs/>
+                <w:sz w:val="13"/>
+                <w:szCs w:val="13"/>
+              </w:rPr>
+              <w:t>针对于</w:t>
+            </w:r>
+            <w:r>
+              <w:rPr>
+                <w:rFonts w:ascii="微软雅黑" w:eastAsia="微软雅黑" w:hAnsi="微软雅黑"/>
+                <w:bCs/>
+                <w:sz w:val="13"/>
+                <w:szCs w:val="13"/>
+              </w:rPr>
+              <w:t>ApplicationContext </w:t>
+            </w:r>
+            <w:r>
+              <w:rPr>
+                <w:rFonts w:ascii="微软雅黑" w:eastAsia="微软雅黑" w:hAnsi="微软雅黑" w:hint="eastAsia"/>
+                <w:bCs/>
+                <w:sz w:val="13"/>
+                <w:szCs w:val="13"/>
+              </w:rPr>
+              <w:t>关闭</w:t>
+            </w:r>
+            <w:r>
+              <w:rPr>
+                <w:rFonts w:ascii="微软雅黑" w:eastAsia="微软雅黑" w:hAnsi="微软雅黑"/>
+                <w:bCs/>
+                <w:sz w:val="13"/>
+                <w:szCs w:val="13"/>
+              </w:rPr>
+              <w:t>时候，像</w:t>
+            </w:r>
+            <w:r>
+              <w:rPr>
+                <w:rFonts w:ascii="微软雅黑" w:eastAsia="微软雅黑" w:hAnsi="微软雅黑" w:hint="eastAsia"/>
+                <w:bCs/>
+                <w:sz w:val="13"/>
+                <w:szCs w:val="13"/>
+              </w:rPr>
+              <w:t>调用</w:t>
+            </w:r>
+            <w:r>
+              <w:rPr>
+                <w:rFonts w:ascii="微软雅黑" w:eastAsia="微软雅黑" w:hAnsi="微软雅黑"/>
+                <w:bCs/>
+                <w:sz w:val="13"/>
+                <w:szCs w:val="13"/>
+              </w:rPr>
+              <w:t>ConfigurableApplicationContext</w:t>
+            </w:r>
+            <w:r>
+              <w:rPr>
+                <w:rFonts w:ascii="微软雅黑" w:eastAsia="微软雅黑" w:hAnsi="微软雅黑" w:hint="eastAsia"/>
+                <w:bCs/>
+                <w:sz w:val="13"/>
+                <w:szCs w:val="13"/>
+              </w:rPr>
+              <w:t>的</w:t>
+            </w:r>
+            <w:r>
+              <w:rPr>
+                <w:rFonts w:ascii="微软雅黑" w:eastAsia="微软雅黑" w:hAnsi="微软雅黑"/>
+                <w:bCs/>
+                <w:sz w:val="13"/>
+                <w:szCs w:val="13"/>
+              </w:rPr>
+              <w:t>close</w:t>
+            </w:r>
+            <w:r>
+              <w:rPr>
+                <w:rFonts w:ascii="微软雅黑" w:eastAsia="微软雅黑" w:hAnsi="微软雅黑"/>
+                <w:bCs/>
+                <w:sz w:val="13"/>
+                <w:szCs w:val="13"/>
+              </w:rPr>
+              <w:t>()</w:t>
+            </w:r>
+            <w:r>
+              <w:rPr>
+                <w:rFonts w:ascii="微软雅黑" w:eastAsia="微软雅黑" w:hAnsi="微软雅黑" w:hint="eastAsia"/>
+                <w:bCs/>
+                <w:sz w:val="13"/>
+                <w:szCs w:val="13"/>
+              </w:rPr>
+              <w:t>方法</w:t>
+            </w:r>
+            <w:r>
+              <w:rPr>
+                <w:rFonts w:ascii="微软雅黑" w:eastAsia="微软雅黑" w:hAnsi="微软雅黑"/>
+                <w:bCs/>
+                <w:sz w:val="13"/>
+                <w:szCs w:val="13"/>
+              </w:rPr>
+              <w:t>时</w:t>
+            </w:r>
+          </w:p>
+        </w:tc>
+      </w:tr>
+      <w:tr>
+        <w:tc>
+          <w:tcPr>
+            <w:tcW w:w="2550" w:type="dxa"/>
+          </w:tcPr>
+          <w:p>
+            <w:pPr>
+              <w:rPr>
+                <w:rFonts w:ascii="微软雅黑" w:eastAsia="微软雅黑" w:hAnsi="微软雅黑"/>
+                <w:bCs/>
+              </w:rPr>
+            </w:pPr>
+            <w:r>
+              <w:rPr>
+                <w:rFonts w:ascii="微软雅黑" w:eastAsia="微软雅黑" w:hAnsi="微软雅黑"/>
+                <w:bCs/>
+              </w:rPr>
+              <w:lastRenderedPageBreak/>
+              <w:t>RequestHandledEvent</w:t>
+            </w:r>
+          </w:p>
+        </w:tc>
+        <w:tc>
+          <w:tcPr>
+            <w:tcW w:w="5746" w:type="dxa"/>
+          </w:tcPr>
+          <w:p>
+            <w:pPr>
+              <w:rPr>
+                <w:rFonts w:ascii="微软雅黑" w:eastAsia="微软雅黑" w:hAnsi="微软雅黑" w:hint="eastAsia"/>
+                <w:bCs/>
+              </w:rPr>
+            </w:pPr>
+            <w:bookmarkStart w:id="0" w:name="_GoBack"/>
+            <w:r>
+              <w:rPr>
+                <w:rFonts w:ascii="微软雅黑" w:eastAsia="微软雅黑" w:hAnsi="微软雅黑" w:hint="eastAsia"/>
+                <w:bCs/>
+                <w:sz w:val="13"/>
+                <w:szCs w:val="13"/>
+              </w:rPr>
+              <w:t>该事件</w:t>
+            </w:r>
+            <w:r>
+              <w:rPr>
+                <w:rFonts w:ascii="微软雅黑" w:eastAsia="微软雅黑" w:hAnsi="微软雅黑"/>
+                <w:bCs/>
+                <w:sz w:val="13"/>
+                <w:szCs w:val="13"/>
+              </w:rPr>
+              <w:t>只针对于web应用，</w:t>
+            </w:r>
+            <w:r>
+              <w:rPr>
+                <w:rFonts w:ascii="微软雅黑" w:eastAsia="微软雅黑" w:hAnsi="微软雅黑" w:hint="eastAsia"/>
+                <w:bCs/>
+                <w:sz w:val="13"/>
+                <w:szCs w:val="13"/>
+              </w:rPr>
+              <w:t>当</w:t>
+            </w:r>
+            <w:r>
+              <w:rPr>
+                <w:rFonts w:ascii="微软雅黑" w:eastAsia="微软雅黑" w:hAnsi="微软雅黑"/>
+                <w:bCs/>
+                <w:sz w:val="13"/>
+                <w:szCs w:val="13"/>
+              </w:rPr>
+              <w:t>http请求结束时候</w:t>
+            </w:r>
+            <w:r>
+              <w:rPr>
+                <w:rFonts w:ascii="微软雅黑" w:eastAsia="微软雅黑" w:hAnsi="微软雅黑" w:hint="eastAsia"/>
+                <w:bCs/>
+                <w:sz w:val="13"/>
+                <w:szCs w:val="13"/>
+              </w:rPr>
+              <w:t>触发</w:t>
+            </w:r>
+            <w:bookmarkEnd w:id="0"/>
+          </w:p>
+        </w:tc>
+      </w:tr>
+    </w:tbl>
+    <w:p>
+      <w:pPr>
+        <w:rPr>
+          <w:rFonts w:ascii="微软雅黑" w:eastAsia="微软雅黑" w:hAnsi="微软雅黑"/>
           <w:bCs/>
         </w:rPr>
       </w:pPr>
-      <w:bookmarkStart w:id="0" w:name="_GoBack"/>
-      <w:bookmarkEnd w:id="0"/>
-    </w:p>
-    <w:p>
-      <w:r>
-        <w:br w:type="page"/>
-      </w:r>
-    </w:p>
-    <w:p>
-      <w:pPr>
-        <w:pStyle w:val="3"/>
-        <w:spacing w:before="600" w:after="150"/>
-        <w:ind w:left="-240"/>
-        <w:rPr>
-          <w:rFonts w:ascii="Helvetica" w:hAnsi="Helvetica" w:cs="Helvetica" w:hint="eastAsia"/>
-          <w:color w:val="000000"/>
-          <w:sz w:val="30"/>
-          <w:szCs w:val="30"/>
+    </w:p>
+    <w:p>
+      <w:pPr>
+        <w:rPr>
+          <w:rFonts w:hint="eastAsia"/>
         </w:rPr>
       </w:pPr>
     </w:p>

</xml_diff>